<commit_message>
Update equations and scripts
</commit_message>
<xml_diff>
--- a/Methods_and_equations.docx
+++ b/Methods_and_equations.docx
@@ -2,7 +2,878 @@
 <file path=word/document.xml><?xml version="1.0" encoding="utf-8"?>
 <w:document xmlns:wpc="http://schemas.microsoft.com/office/word/2010/wordprocessingCanvas" xmlns:cx="http://schemas.microsoft.com/office/drawing/2014/chartex" xmlns:cx1="http://schemas.microsoft.com/office/drawing/2015/9/8/chartex" xmlns:cx2="http://schemas.microsoft.com/office/drawing/2015/10/21/chartex" xmlns:cx3="http://schemas.microsoft.com/office/drawing/2016/5/9/chartex" xmlns:cx4="http://schemas.microsoft.com/office/drawing/2016/5/10/chartex" xmlns:cx5="http://schemas.microsoft.com/office/drawing/2016/5/11/chartex" xmlns:cx6="http://schemas.microsoft.com/office/drawing/2016/5/12/chartex" xmlns:cx7="http://schemas.microsoft.com/office/drawing/2016/5/13/chartex" xmlns:cx8="http://schemas.microsoft.com/office/drawing/2016/5/14/chartex" xmlns:mc="http://schemas.openxmlformats.org/markup-compatibility/2006" xmlns:aink="http://schemas.microsoft.com/office/drawing/2016/ink" xmlns:am3d="http://schemas.microsoft.com/office/drawing/2017/model3d" xmlns:o="urn:schemas-microsoft-com:office:office" xmlns:r="http://schemas.openxmlformats.org/officeDocument/2006/relationships" xmlns:m="http://schemas.openxmlformats.org/officeDocument/2006/math" xmlns:v="urn:schemas-microsoft-com:vml" xmlns:wp14="http://schemas.microsoft.com/office/word/2010/wordprocessingDrawing" xmlns:wp="http://schemas.openxmlformats.org/drawingml/2006/wordprocessingDrawing" xmlns:w10="urn:schemas-microsoft-com:office:word" xmlns:w="http://schemas.openxmlformats.org/wordprocessingml/2006/main" xmlns:w14="http://schemas.microsoft.com/office/word/2010/wordml" xmlns:w15="http://schemas.microsoft.com/office/word/2012/wordml" xmlns:w16cex="http://schemas.microsoft.com/office/word/2018/wordml/cex" xmlns:w16cid="http://schemas.microsoft.com/office/word/2016/wordml/cid" xmlns:w16="http://schemas.microsoft.com/office/word/2018/wordml" xmlns:w16sdtdh="http://schemas.microsoft.com/office/word/2020/wordml/sdtdatahash" xmlns:w16se="http://schemas.microsoft.com/office/word/2015/wordml/symex" xmlns:wpg="http://schemas.microsoft.com/office/word/2010/wordprocessingGroup" xmlns:wpi="http://schemas.microsoft.com/office/word/2010/wordprocessingInk" xmlns:wne="http://schemas.microsoft.com/office/word/2006/wordml" xmlns:wps="http://schemas.microsoft.com/office/word/2010/wordprocessingShape" mc:Ignorable="w14 w15 w16se w16cid w16 w16cex w16sdtdh wp14">
   <w:body>
-    <w:p/>
+    <w:p>
+      <w:pPr>
+        <w:rPr>
+          <w:rFonts w:ascii="Garamond" w:eastAsiaTheme="minorEastAsia" w:hAnsi="Garamond"/>
+          <w:sz w:val="36"/>
+          <w:szCs w:val="36"/>
+        </w:rPr>
+      </w:pPr>
+      <w:commentRangeStart w:id="0"/>
+      <w:r>
+        <w:rPr>
+          <w:rFonts w:ascii="Garamond" w:eastAsiaTheme="minorEastAsia" w:hAnsi="Garamond"/>
+          <w:sz w:val="36"/>
+          <w:szCs w:val="36"/>
+        </w:rPr>
+        <w:t>CKMR model equations</w:t>
+      </w:r>
+      <w:commentRangeEnd w:id="0"/>
+      <w:r>
+        <w:rPr>
+          <w:rStyle w:val="CommentReference"/>
+        </w:rPr>
+        <w:commentReference w:id="0"/>
+      </w:r>
+    </w:p>
+    <w:p>
+      <w:pPr>
+        <w:rPr>
+          <w:rFonts w:eastAsiaTheme="minorEastAsia"/>
+        </w:rPr>
+      </w:pPr>
+      <m:oMathPara>
+        <m:oMath>
+          <m:sSub>
+            <m:sSubPr>
+              <m:ctrlPr>
+                <w:rPr>
+                  <w:rFonts w:ascii="Cambria Math" w:eastAsiaTheme="minorEastAsia" w:hAnsi="Cambria Math"/>
+                  <w:i/>
+                </w:rPr>
+              </m:ctrlPr>
+            </m:sSubPr>
+            <m:e>
+              <m:r>
+                <w:rPr>
+                  <w:rFonts w:ascii="Cambria Math" w:eastAsiaTheme="minorEastAsia" w:hAnsi="Cambria Math"/>
+                </w:rPr>
+                <m:t>Y</m:t>
+              </m:r>
+            </m:e>
+            <m:sub>
+              <m:r>
+                <w:rPr>
+                  <w:rFonts w:ascii="Cambria Math" w:eastAsiaTheme="minorEastAsia" w:hAnsi="Cambria Math"/>
+                </w:rPr>
+                <m:t>Total</m:t>
+              </m:r>
+            </m:sub>
+          </m:sSub>
+          <m:r>
+            <w:rPr>
+              <w:rFonts w:ascii="Cambria Math" w:eastAsiaTheme="minorEastAsia" w:hAnsi="Cambria Math"/>
+            </w:rPr>
+            <m:t xml:space="preserve">= </m:t>
+          </m:r>
+          <m:nary>
+            <m:naryPr>
+              <m:chr m:val="∑"/>
+              <m:limLoc m:val="undOvr"/>
+              <m:ctrlPr>
+                <w:rPr>
+                  <w:rFonts w:ascii="Cambria Math" w:eastAsiaTheme="minorEastAsia" w:hAnsi="Cambria Math"/>
+                  <w:i/>
+                </w:rPr>
+              </m:ctrlPr>
+            </m:naryPr>
+            <m:sub>
+              <m:r>
+                <w:rPr>
+                  <w:rFonts w:ascii="Cambria Math" w:eastAsiaTheme="minorEastAsia" w:hAnsi="Cambria Math"/>
+                </w:rPr>
+                <m:t>φ</m:t>
+              </m:r>
+            </m:sub>
+            <m:sup>
+              <m:r>
+                <w:rPr>
+                  <w:rFonts w:ascii="Cambria Math" w:eastAsiaTheme="minorEastAsia" w:hAnsi="Cambria Math"/>
+                </w:rPr>
+                <m:t>b</m:t>
+              </m:r>
+            </m:sup>
+            <m:e>
+              <m:sSub>
+                <m:sSubPr>
+                  <m:ctrlPr>
+                    <w:rPr>
+                      <w:rFonts w:ascii="Cambria Math" w:eastAsiaTheme="minorEastAsia" w:hAnsi="Cambria Math"/>
+                      <w:i/>
+                    </w:rPr>
+                  </m:ctrlPr>
+                </m:sSubPr>
+                <m:e>
+                  <m:r>
+                    <w:rPr>
+                      <w:rFonts w:ascii="Cambria Math" w:eastAsiaTheme="minorEastAsia" w:hAnsi="Cambria Math"/>
+                    </w:rPr>
+                    <m:t>Y</m:t>
+                  </m:r>
+                </m:e>
+                <m:sub>
+                  <m:r>
+                    <w:rPr>
+                      <w:rFonts w:ascii="Cambria Math" w:eastAsiaTheme="minorEastAsia" w:hAnsi="Cambria Math"/>
+                    </w:rPr>
+                    <m:t>a, b</m:t>
+                  </m:r>
+                </m:sub>
+              </m:sSub>
+            </m:e>
+          </m:nary>
+        </m:oMath>
+      </m:oMathPara>
+    </w:p>
+    <w:p>
+      <w:pPr>
+        <w:rPr>
+          <w:rFonts w:eastAsiaTheme="minorEastAsia"/>
+        </w:rPr>
+      </w:pPr>
+      <m:oMathPara>
+        <m:oMath>
+          <m:sSub>
+            <m:sSubPr>
+              <m:ctrlPr>
+                <w:rPr>
+                  <w:rFonts w:ascii="Cambria Math" w:hAnsi="Cambria Math"/>
+                  <w:i/>
+                </w:rPr>
+              </m:ctrlPr>
+            </m:sSubPr>
+            <m:e>
+              <m:r>
+                <w:rPr>
+                  <w:rFonts w:ascii="Cambria Math" w:hAnsi="Cambria Math"/>
+                </w:rPr>
+                <m:t>Y</m:t>
+              </m:r>
+            </m:e>
+            <m:sub>
+              <m:r>
+                <w:rPr>
+                  <w:rFonts w:ascii="Cambria Math" w:hAnsi="Cambria Math"/>
+                </w:rPr>
+                <m:t>a, b</m:t>
+              </m:r>
+            </m:sub>
+          </m:sSub>
+          <m:r>
+            <w:rPr>
+              <w:rFonts w:ascii="Cambria Math" w:hAnsi="Cambria Math"/>
+            </w:rPr>
+            <m:t xml:space="preserve"> ~</m:t>
+          </m:r>
+          <m:r>
+            <w:rPr>
+              <w:rFonts w:ascii="Cambria Math" w:hAnsi="Cambria Math"/>
+            </w:rPr>
+            <m:t xml:space="preserve"> </m:t>
+          </m:r>
+          <m:r>
+            <w:rPr>
+              <w:rFonts w:ascii="Cambria Math" w:hAnsi="Cambria Math"/>
+            </w:rPr>
+            <m:t>Binomial</m:t>
+          </m:r>
+          <m:d>
+            <m:dPr>
+              <m:ctrlPr>
+                <w:rPr>
+                  <w:rFonts w:ascii="Cambria Math" w:hAnsi="Cambria Math"/>
+                  <w:i/>
+                </w:rPr>
+              </m:ctrlPr>
+            </m:dPr>
+            <m:e>
+              <m:f>
+                <m:fPr>
+                  <m:ctrlPr>
+                    <w:rPr>
+                      <w:rFonts w:ascii="Cambria Math" w:hAnsi="Cambria Math"/>
+                      <w:i/>
+                    </w:rPr>
+                  </m:ctrlPr>
+                </m:fPr>
+                <m:num>
+                  <m:sSup>
+                    <m:sSupPr>
+                      <m:ctrlPr>
+                        <w:rPr>
+                          <w:rFonts w:ascii="Cambria Math" w:hAnsi="Cambria Math"/>
+                          <w:i/>
+                        </w:rPr>
+                      </m:ctrlPr>
+                    </m:sSupPr>
+                    <m:e>
+                      <m:r>
+                        <w:rPr>
+                          <w:rFonts w:ascii="Cambria Math" w:hAnsi="Cambria Math"/>
+                        </w:rPr>
+                        <m:t>ϕ</m:t>
+                      </m:r>
+                    </m:e>
+                    <m:sup>
+                      <m:d>
+                        <m:dPr>
+                          <m:ctrlPr>
+                            <w:rPr>
+                              <w:rFonts w:ascii="Cambria Math" w:hAnsi="Cambria Math"/>
+                              <w:i/>
+                            </w:rPr>
+                          </m:ctrlPr>
+                        </m:dPr>
+                        <m:e>
+                          <m:r>
+                            <w:rPr>
+                              <w:rFonts w:ascii="Cambria Math" w:hAnsi="Cambria Math"/>
+                            </w:rPr>
+                            <m:t>b-a</m:t>
+                          </m:r>
+                        </m:e>
+                      </m:d>
+                    </m:sup>
+                  </m:sSup>
+                </m:num>
+                <m:den>
+                  <m:sSub>
+                    <m:sSubPr>
+                      <m:ctrlPr>
+                        <w:rPr>
+                          <w:rFonts w:ascii="Cambria Math" w:hAnsi="Cambria Math"/>
+                          <w:i/>
+                        </w:rPr>
+                      </m:ctrlPr>
+                    </m:sSubPr>
+                    <m:e>
+                      <m:r>
+                        <w:rPr>
+                          <w:rFonts w:ascii="Cambria Math" w:hAnsi="Cambria Math"/>
+                        </w:rPr>
+                        <m:t>N</m:t>
+                      </m:r>
+                    </m:e>
+                    <m:sub>
+                      <m:r>
+                        <w:rPr>
+                          <w:rFonts w:ascii="Cambria Math" w:hAnsi="Cambria Math"/>
+                        </w:rPr>
+                        <m:t>b</m:t>
+                      </m:r>
+                    </m:sub>
+                  </m:sSub>
+                  <m:sSup>
+                    <m:sSupPr>
+                      <m:ctrlPr>
+                        <w:rPr>
+                          <w:rFonts w:ascii="Cambria Math" w:hAnsi="Cambria Math"/>
+                          <w:i/>
+                        </w:rPr>
+                      </m:ctrlPr>
+                    </m:sSupPr>
+                    <m:e>
+                      <m:r>
+                        <w:rPr>
+                          <w:rFonts w:ascii="Cambria Math" w:hAnsi="Cambria Math"/>
+                        </w:rPr>
+                        <m:t>λ</m:t>
+                      </m:r>
+                    </m:e>
+                    <m:sup>
+                      <m:d>
+                        <m:dPr>
+                          <m:ctrlPr>
+                            <w:rPr>
+                              <w:rFonts w:ascii="Cambria Math" w:hAnsi="Cambria Math"/>
+                              <w:i/>
+                            </w:rPr>
+                          </m:ctrlPr>
+                        </m:dPr>
+                        <m:e>
+                          <m:r>
+                            <w:rPr>
+                              <w:rFonts w:ascii="Cambria Math" w:hAnsi="Cambria Math"/>
+                            </w:rPr>
+                            <m:t>b-φ</m:t>
+                          </m:r>
+                        </m:e>
+                      </m:d>
+                    </m:sup>
+                  </m:sSup>
+                </m:den>
+              </m:f>
+              <m:r>
+                <w:rPr>
+                  <w:rFonts w:ascii="Cambria Math" w:hAnsi="Cambria Math"/>
+                </w:rPr>
+                <m:t>, R</m:t>
+              </m:r>
+            </m:e>
+          </m:d>
+        </m:oMath>
+      </m:oMathPara>
+    </w:p>
+    <w:p>
+      <w:pPr>
+        <w:rPr>
+          <w:rFonts w:eastAsiaTheme="minorEastAsia"/>
+        </w:rPr>
+      </w:pPr>
+      <w:commentRangeStart w:id="1"/>
+      <m:oMathPara>
+        <m:oMath>
+          <m:r>
+            <w:rPr>
+              <w:rFonts w:ascii="Cambria Math" w:hAnsi="Cambria Math"/>
+            </w:rPr>
+            <m:t>ϕ</m:t>
+          </m:r>
+          <m:r>
+            <w:rPr>
+              <w:rFonts w:ascii="Cambria Math" w:hAnsi="Cambria Math"/>
+            </w:rPr>
+            <m:t xml:space="preserve"> ~ beta</m:t>
+          </m:r>
+          <m:d>
+            <m:dPr>
+              <m:ctrlPr>
+                <w:rPr>
+                  <w:rFonts w:ascii="Cambria Math" w:hAnsi="Cambria Math"/>
+                  <w:i/>
+                </w:rPr>
+              </m:ctrlPr>
+            </m:dPr>
+            <m:e>
+              <m:r>
+                <w:rPr>
+                  <w:rFonts w:ascii="Cambria Math" w:hAnsi="Cambria Math"/>
+                </w:rPr>
+                <m:t>1, 1</m:t>
+              </m:r>
+            </m:e>
+          </m:d>
+        </m:oMath>
+      </m:oMathPara>
+    </w:p>
+    <w:p>
+      <w:pPr>
+        <w:ind w:left="720"/>
+        <w:rPr>
+          <w:rFonts w:eastAsiaTheme="minorEastAsia"/>
+        </w:rPr>
+      </w:pPr>
+      <m:oMathPara>
+        <m:oMath>
+          <m:sSub>
+            <m:sSubPr>
+              <m:ctrlPr>
+                <w:rPr>
+                  <w:rFonts w:ascii="Cambria Math" w:eastAsiaTheme="minorEastAsia" w:hAnsi="Cambria Math"/>
+                  <w:i/>
+                </w:rPr>
+              </m:ctrlPr>
+            </m:sSubPr>
+            <m:e>
+              <m:r>
+                <w:rPr>
+                  <w:rFonts w:ascii="Cambria Math" w:eastAsiaTheme="minorEastAsia" w:hAnsi="Cambria Math"/>
+                </w:rPr>
+                <m:t>N</m:t>
+              </m:r>
+            </m:e>
+            <m:sub>
+              <m:r>
+                <w:rPr>
+                  <w:rFonts w:ascii="Cambria Math" w:eastAsiaTheme="minorEastAsia" w:hAnsi="Cambria Math"/>
+                </w:rPr>
+                <m:t>b</m:t>
+              </m:r>
+            </m:sub>
+          </m:sSub>
+          <m:r>
+            <w:rPr>
+              <w:rFonts w:ascii="Cambria Math" w:eastAsiaTheme="minorEastAsia" w:hAnsi="Cambria Math"/>
+            </w:rPr>
+            <m:t xml:space="preserve"> ~ Normal(0, </m:t>
+          </m:r>
+          <w:commentRangeStart w:id="2"/>
+          <m:r>
+            <w:rPr>
+              <w:rFonts w:ascii="Cambria Math" w:eastAsiaTheme="minorEastAsia" w:hAnsi="Cambria Math"/>
+            </w:rPr>
+            <m:t>1000</m:t>
+          </m:r>
+          <w:commentRangeEnd w:id="2"/>
+          <m:r>
+            <m:rPr>
+              <m:sty m:val="p"/>
+            </m:rPr>
+            <w:rPr>
+              <w:rStyle w:val="CommentReference"/>
+            </w:rPr>
+            <w:commentReference w:id="2"/>
+          </m:r>
+          <m:r>
+            <w:rPr>
+              <w:rFonts w:ascii="Cambria Math" w:eastAsiaTheme="minorEastAsia" w:hAnsi="Cambria Math"/>
+            </w:rPr>
+            <m:t>)</m:t>
+          </m:r>
+          <w:commentRangeEnd w:id="1"/>
+          <m:r>
+            <m:rPr>
+              <m:sty m:val="p"/>
+            </m:rPr>
+            <w:rPr>
+              <w:rStyle w:val="CommentReference"/>
+            </w:rPr>
+            <w:commentReference w:id="1"/>
+          </m:r>
+        </m:oMath>
+      </m:oMathPara>
+    </w:p>
+    <w:p>
+      <w:pPr>
+        <w:rPr>
+          <w:rFonts w:eastAsiaTheme="minorEastAsia"/>
+        </w:rPr>
+      </w:pPr>
+    </w:p>
+    <w:p>
+      <w:pPr>
+        <w:pStyle w:val="Heading1"/>
+      </w:pPr>
+      <w:proofErr w:type="gramStart"/>
+      <w:r>
+        <w:t>Where</w:t>
+      </w:r>
+      <w:proofErr w:type="gramEnd"/>
+      <w:r>
+        <w:t>,</w:t>
+      </w:r>
+    </w:p>
+    <w:p>
+      <w:pPr>
+        <w:spacing w:after="0" w:line="240" w:lineRule="auto"/>
+        <w:contextualSpacing/>
+        <w:rPr>
+          <w:rFonts w:ascii="Garamond" w:eastAsiaTheme="minorEastAsia" w:hAnsi="Garamond"/>
+          <w:sz w:val="28"/>
+          <w:szCs w:val="28"/>
+        </w:rPr>
+      </w:pPr>
+      <w:r>
+        <w:rPr>
+          <w:rFonts w:ascii="Garamond" w:eastAsiaTheme="minorEastAsia" w:hAnsi="Garamond"/>
+          <w:sz w:val="28"/>
+          <w:szCs w:val="28"/>
+        </w:rPr>
+        <w:t>Y = # matches (half siblings)</w:t>
+      </w:r>
+    </w:p>
+    <w:p>
+      <w:pPr>
+        <w:spacing w:after="0" w:line="240" w:lineRule="auto"/>
+        <w:contextualSpacing/>
+        <w:rPr>
+          <w:rFonts w:ascii="Garamond" w:eastAsiaTheme="minorEastAsia" w:hAnsi="Garamond"/>
+          <w:sz w:val="28"/>
+          <w:szCs w:val="28"/>
+        </w:rPr>
+      </w:pPr>
+      <w:r>
+        <w:rPr>
+          <w:rFonts w:ascii="Garamond" w:eastAsiaTheme="minorEastAsia" w:hAnsi="Garamond"/>
+          <w:sz w:val="28"/>
+          <w:szCs w:val="28"/>
+        </w:rPr>
+        <w:t>a = older birth year,</w:t>
+      </w:r>
+    </w:p>
+    <w:p>
+      <w:pPr>
+        <w:spacing w:after="0" w:line="240" w:lineRule="auto"/>
+        <w:contextualSpacing/>
+        <w:rPr>
+          <w:rFonts w:ascii="Garamond" w:eastAsiaTheme="minorEastAsia" w:hAnsi="Garamond"/>
+          <w:sz w:val="28"/>
+          <w:szCs w:val="28"/>
+        </w:rPr>
+      </w:pPr>
+      <w:r>
+        <w:rPr>
+          <w:rFonts w:ascii="Garamond" w:eastAsiaTheme="minorEastAsia" w:hAnsi="Garamond"/>
+          <w:sz w:val="28"/>
+          <w:szCs w:val="28"/>
+        </w:rPr>
+        <w:t>b = younger birth year,</w:t>
+      </w:r>
+    </w:p>
+    <w:p>
+      <w:pPr>
+        <w:spacing w:after="0" w:line="240" w:lineRule="auto"/>
+        <w:contextualSpacing/>
+        <w:rPr>
+          <w:rFonts w:ascii="Garamond" w:eastAsiaTheme="minorEastAsia" w:hAnsi="Garamond" w:cstheme="minorHAnsi"/>
+          <w:sz w:val="28"/>
+          <w:szCs w:val="28"/>
+        </w:rPr>
+      </w:pPr>
+      <w:r>
+        <w:rPr>
+          <w:rFonts w:ascii="Garamond" w:eastAsiaTheme="minorEastAsia" w:hAnsi="Garamond" w:cstheme="minorHAnsi"/>
+          <w:sz w:val="28"/>
+          <w:szCs w:val="28"/>
+        </w:rPr>
+        <w:t>φ</w:t>
+      </w:r>
+      <w:r>
+        <w:rPr>
+          <w:rFonts w:ascii="Garamond" w:eastAsiaTheme="minorEastAsia" w:hAnsi="Garamond" w:cstheme="minorHAnsi"/>
+          <w:sz w:val="28"/>
+          <w:szCs w:val="28"/>
+        </w:rPr>
+        <w:t xml:space="preserve"> = year of estimation (arbitrary)</w:t>
+      </w:r>
+      <w:r>
+        <w:rPr>
+          <w:rFonts w:ascii="Garamond" w:eastAsiaTheme="minorEastAsia" w:hAnsi="Garamond" w:cstheme="minorHAnsi"/>
+          <w:sz w:val="28"/>
+          <w:szCs w:val="28"/>
+        </w:rPr>
+        <w:t>,</w:t>
+      </w:r>
+    </w:p>
+    <w:p>
+      <w:pPr>
+        <w:spacing w:after="0" w:line="240" w:lineRule="auto"/>
+        <w:contextualSpacing/>
+        <w:rPr>
+          <w:rFonts w:ascii="Garamond" w:eastAsiaTheme="minorEastAsia" w:hAnsi="Garamond"/>
+          <w:sz w:val="28"/>
+          <w:szCs w:val="28"/>
+        </w:rPr>
+      </w:pPr>
+      <w:r>
+        <w:rPr>
+          <w:rFonts w:ascii="Garamond" w:eastAsiaTheme="minorEastAsia" w:hAnsi="Garamond"/>
+          <w:sz w:val="28"/>
+          <w:szCs w:val="28"/>
+        </w:rPr>
+        <w:t>N</w:t>
+      </w:r>
+      <w:r>
+        <w:rPr>
+          <w:rFonts w:ascii="Garamond" w:eastAsiaTheme="minorEastAsia" w:hAnsi="Garamond"/>
+          <w:sz w:val="28"/>
+          <w:szCs w:val="28"/>
+          <w:vertAlign w:val="subscript"/>
+        </w:rPr>
+        <w:t>b</w:t>
+      </w:r>
+      <w:r>
+        <w:rPr>
+          <w:rFonts w:ascii="Garamond" w:eastAsiaTheme="minorEastAsia" w:hAnsi="Garamond"/>
+          <w:sz w:val="28"/>
+          <w:szCs w:val="28"/>
+        </w:rPr>
+        <w:t xml:space="preserve"> = number of females</w:t>
+      </w:r>
+      <w:r>
+        <w:rPr>
+          <w:rFonts w:ascii="Garamond" w:eastAsiaTheme="minorEastAsia" w:hAnsi="Garamond"/>
+          <w:sz w:val="28"/>
+          <w:szCs w:val="28"/>
+        </w:rPr>
+        <w:t xml:space="preserve"> in birth year b</w:t>
+      </w:r>
+      <w:r>
+        <w:rPr>
+          <w:rFonts w:ascii="Garamond" w:eastAsiaTheme="minorEastAsia" w:hAnsi="Garamond"/>
+          <w:sz w:val="28"/>
+          <w:szCs w:val="28"/>
+        </w:rPr>
+        <w:t>,</w:t>
+      </w:r>
+    </w:p>
+    <w:p>
+      <w:pPr>
+        <w:spacing w:after="0" w:line="240" w:lineRule="auto"/>
+        <w:contextualSpacing/>
+        <w:rPr>
+          <w:rFonts w:ascii="Garamond" w:eastAsiaTheme="minorEastAsia" w:hAnsi="Garamond" w:cstheme="minorHAnsi"/>
+          <w:sz w:val="28"/>
+          <w:szCs w:val="28"/>
+        </w:rPr>
+      </w:pPr>
+      <w:proofErr w:type="gramStart"/>
+      <w:r>
+        <w:rPr>
+          <w:rFonts w:ascii="Garamond" w:eastAsiaTheme="minorEastAsia" w:hAnsi="Garamond" w:cstheme="minorHAnsi"/>
+          <w:sz w:val="28"/>
+          <w:szCs w:val="28"/>
+        </w:rPr>
+        <w:t>λ</w:t>
+      </w:r>
+      <w:r>
+        <w:rPr>
+          <w:rFonts w:ascii="Garamond" w:eastAsiaTheme="minorEastAsia" w:hAnsi="Garamond" w:cstheme="minorHAnsi"/>
+          <w:sz w:val="28"/>
+          <w:szCs w:val="28"/>
+          <w:vertAlign w:val="superscript"/>
+        </w:rPr>
+        <w:t>(</w:t>
+      </w:r>
+      <w:proofErr w:type="gramEnd"/>
+      <w:r>
+        <w:rPr>
+          <w:rFonts w:ascii="Garamond" w:eastAsiaTheme="minorEastAsia" w:hAnsi="Garamond" w:cstheme="minorHAnsi"/>
+          <w:sz w:val="28"/>
+          <w:szCs w:val="28"/>
+          <w:vertAlign w:val="superscript"/>
+        </w:rPr>
+        <w:t xml:space="preserve">b – </w:t>
+      </w:r>
+      <w:r>
+        <w:rPr>
+          <w:rFonts w:ascii="Garamond" w:eastAsiaTheme="minorEastAsia" w:hAnsi="Garamond" w:cstheme="minorHAnsi"/>
+          <w:sz w:val="28"/>
+          <w:szCs w:val="28"/>
+          <w:vertAlign w:val="superscript"/>
+        </w:rPr>
+        <w:t>φ</w:t>
+      </w:r>
+      <w:r>
+        <w:rPr>
+          <w:rFonts w:ascii="Garamond" w:eastAsiaTheme="minorEastAsia" w:hAnsi="Garamond" w:cstheme="minorHAnsi"/>
+          <w:sz w:val="28"/>
+          <w:szCs w:val="28"/>
+          <w:vertAlign w:val="superscript"/>
+        </w:rPr>
+        <w:t>)</w:t>
+      </w:r>
+      <w:r>
+        <w:rPr>
+          <w:rFonts w:ascii="Garamond" w:eastAsiaTheme="minorEastAsia" w:hAnsi="Garamond" w:cstheme="minorHAnsi"/>
+          <w:sz w:val="28"/>
+          <w:szCs w:val="28"/>
+        </w:rPr>
+        <w:t xml:space="preserve"> = population growth</w:t>
+      </w:r>
+      <w:r>
+        <w:rPr>
+          <w:rFonts w:ascii="Garamond" w:eastAsiaTheme="minorEastAsia" w:hAnsi="Garamond" w:cstheme="minorHAnsi"/>
+          <w:sz w:val="28"/>
+          <w:szCs w:val="28"/>
+        </w:rPr>
+        <w:t xml:space="preserve"> between year of estimation and birth year b</w:t>
+      </w:r>
+      <w:r>
+        <w:rPr>
+          <w:rFonts w:ascii="Garamond" w:eastAsiaTheme="minorEastAsia" w:hAnsi="Garamond" w:cstheme="minorHAnsi"/>
+          <w:sz w:val="28"/>
+          <w:szCs w:val="28"/>
+        </w:rPr>
+        <w:t>,</w:t>
+      </w:r>
+    </w:p>
+    <w:p>
+      <w:pPr>
+        <w:spacing w:after="0" w:line="240" w:lineRule="auto"/>
+        <w:contextualSpacing/>
+        <w:rPr>
+          <w:rFonts w:ascii="Garamond" w:eastAsiaTheme="minorEastAsia" w:hAnsi="Garamond" w:cstheme="minorHAnsi"/>
+          <w:sz w:val="28"/>
+          <w:szCs w:val="28"/>
+        </w:rPr>
+      </w:pPr>
+      <w:r>
+        <w:rPr>
+          <w:rFonts w:ascii="Cambria" w:eastAsiaTheme="minorEastAsia" w:hAnsi="Cambria" w:cs="Cambria"/>
+          <w:sz w:val="28"/>
+          <w:szCs w:val="28"/>
+        </w:rPr>
+        <w:t>ϕ</w:t>
+      </w:r>
+      <w:r>
+        <w:rPr>
+          <w:rFonts w:ascii="Garamond" w:eastAsiaTheme="minorEastAsia" w:hAnsi="Garamond" w:cstheme="minorHAnsi"/>
+          <w:sz w:val="28"/>
+          <w:szCs w:val="28"/>
+          <w:vertAlign w:val="superscript"/>
+        </w:rPr>
+        <w:t xml:space="preserve"> </w:t>
+      </w:r>
+      <w:r>
+        <w:rPr>
+          <w:rFonts w:ascii="Garamond" w:eastAsiaTheme="minorEastAsia" w:hAnsi="Garamond" w:cstheme="minorHAnsi"/>
+          <w:sz w:val="28"/>
+          <w:szCs w:val="28"/>
+          <w:vertAlign w:val="superscript"/>
+        </w:rPr>
+        <w:t>(b-a)</w:t>
+      </w:r>
+      <w:r>
+        <w:rPr>
+          <w:rFonts w:ascii="Garamond" w:eastAsiaTheme="minorEastAsia" w:hAnsi="Garamond" w:cstheme="minorHAnsi"/>
+          <w:sz w:val="28"/>
+          <w:szCs w:val="28"/>
+        </w:rPr>
+        <w:t xml:space="preserve"> = </w:t>
+      </w:r>
+      <w:r>
+        <w:rPr>
+          <w:rFonts w:ascii="Garamond" w:eastAsiaTheme="minorEastAsia" w:hAnsi="Garamond" w:cstheme="minorHAnsi"/>
+          <w:sz w:val="28"/>
+          <w:szCs w:val="28"/>
+        </w:rPr>
+        <w:t xml:space="preserve">annual </w:t>
+      </w:r>
+      <w:r>
+        <w:rPr>
+          <w:rFonts w:ascii="Garamond" w:eastAsiaTheme="minorEastAsia" w:hAnsi="Garamond" w:cstheme="minorHAnsi"/>
+          <w:sz w:val="28"/>
+          <w:szCs w:val="28"/>
+        </w:rPr>
+        <w:t>survival from birth year a (older) to birth year b (younger)</w:t>
+      </w:r>
+      <w:r>
+        <w:rPr>
+          <w:rFonts w:ascii="Garamond" w:eastAsiaTheme="minorEastAsia" w:hAnsi="Garamond" w:cstheme="minorHAnsi"/>
+          <w:sz w:val="28"/>
+          <w:szCs w:val="28"/>
+        </w:rPr>
+        <w:t>,</w:t>
+      </w:r>
+    </w:p>
+    <w:p>
+      <w:pPr>
+        <w:spacing w:after="0" w:line="240" w:lineRule="auto"/>
+        <w:contextualSpacing/>
+        <w:rPr>
+          <w:rFonts w:ascii="Garamond" w:eastAsiaTheme="minorEastAsia" w:hAnsi="Garamond" w:cstheme="minorHAnsi"/>
+          <w:sz w:val="24"/>
+          <w:szCs w:val="24"/>
+        </w:rPr>
+      </w:pPr>
+      <w:r>
+        <w:rPr>
+          <w:rFonts w:ascii="Garamond" w:eastAsiaTheme="minorEastAsia" w:hAnsi="Garamond" w:cstheme="minorHAnsi"/>
+          <w:sz w:val="28"/>
+          <w:szCs w:val="28"/>
+        </w:rPr>
+        <w:t xml:space="preserve">R = total number of comparisons between individuals born in year a and </w:t>
+      </w:r>
+      <w:r>
+        <w:rPr>
+          <w:rFonts w:ascii="Garamond" w:eastAsiaTheme="minorEastAsia" w:hAnsi="Garamond" w:cstheme="minorHAnsi"/>
+          <w:sz w:val="28"/>
+          <w:szCs w:val="28"/>
+        </w:rPr>
+        <w:t>individuals born in year b</w:t>
+      </w:r>
+      <w:r>
+        <w:rPr>
+          <w:rFonts w:ascii="Garamond" w:eastAsiaTheme="minorEastAsia" w:hAnsi="Garamond" w:cstheme="minorHAnsi"/>
+          <w:sz w:val="28"/>
+          <w:szCs w:val="28"/>
+        </w:rPr>
+        <w:t>.</w:t>
+      </w:r>
+    </w:p>
+    <w:p>
+      <w:pPr>
+        <w:spacing w:after="0" w:line="240" w:lineRule="auto"/>
+        <w:contextualSpacing/>
+        <w:rPr>
+          <w:rFonts w:ascii="Garamond" w:eastAsiaTheme="minorEastAsia" w:hAnsi="Garamond" w:cstheme="minorHAnsi"/>
+        </w:rPr>
+      </w:pPr>
+    </w:p>
+    <w:p>
+      <w:pPr>
+        <w:spacing w:after="0" w:line="240" w:lineRule="auto"/>
+        <w:contextualSpacing/>
+        <w:rPr>
+          <w:rFonts w:ascii="Garamond" w:eastAsiaTheme="minorEastAsia" w:hAnsi="Garamond" w:cstheme="minorHAnsi"/>
+        </w:rPr>
+      </w:pPr>
+    </w:p>
+    <w:p>
+      <w:pPr>
+        <w:spacing w:after="0" w:line="240" w:lineRule="auto"/>
+        <w:contextualSpacing/>
+        <w:rPr>
+          <w:rFonts w:ascii="Garamond" w:eastAsiaTheme="minorEastAsia" w:hAnsi="Garamond" w:cstheme="minorHAnsi"/>
+        </w:rPr>
+      </w:pPr>
+      <w:r>
+        <w:rPr>
+          <w:rFonts w:ascii="Garamond" w:eastAsiaTheme="minorEastAsia" w:hAnsi="Garamond" w:cstheme="minorHAnsi"/>
+        </w:rPr>
+        <w:t>SD</w:t>
+      </w:r>
+      <w:r>
+        <w:rPr>
+          <w:rFonts w:ascii="Garamond" w:eastAsiaTheme="minorEastAsia" w:hAnsi="Garamond" w:cstheme="minorHAnsi"/>
+          <w:vertAlign w:val="superscript"/>
+        </w:rPr>
+        <w:t>2</w:t>
+      </w:r>
+      <w:r>
+        <w:rPr>
+          <w:rFonts w:ascii="Garamond" w:eastAsiaTheme="minorEastAsia" w:hAnsi="Garamond" w:cstheme="minorHAnsi"/>
+        </w:rPr>
+        <w:t xml:space="preserve"> = var</w:t>
+      </w:r>
+    </w:p>
+    <w:p>
+      <w:pPr>
+        <w:spacing w:after="0" w:line="240" w:lineRule="auto"/>
+        <w:contextualSpacing/>
+        <w:rPr>
+          <w:rFonts w:ascii="Garamond" w:eastAsiaTheme="minorEastAsia" w:hAnsi="Garamond" w:cstheme="minorHAnsi"/>
+        </w:rPr>
+      </w:pPr>
+      <w:r>
+        <w:rPr>
+          <w:rFonts w:ascii="Garamond" w:eastAsiaTheme="minorEastAsia" w:hAnsi="Garamond" w:cstheme="minorHAnsi"/>
+        </w:rPr>
+        <w:t>Tau = 1/var</w:t>
+      </w:r>
+    </w:p>
+    <w:p>
+      <w:pPr>
+        <w:spacing w:after="0" w:line="240" w:lineRule="auto"/>
+        <w:contextualSpacing/>
+        <w:rPr>
+          <w:rFonts w:ascii="Garamond" w:eastAsiaTheme="minorEastAsia" w:hAnsi="Garamond" w:cstheme="minorHAnsi"/>
+        </w:rPr>
+      </w:pPr>
+      <w:r>
+        <w:rPr>
+          <w:rFonts w:ascii="Garamond" w:eastAsiaTheme="minorEastAsia" w:hAnsi="Garamond" w:cstheme="minorHAnsi"/>
+        </w:rPr>
+        <w:t>Var = 1/Tau</w:t>
+      </w:r>
+    </w:p>
+    <w:p>
+      <w:pPr>
+        <w:spacing w:after="0" w:line="240" w:lineRule="auto"/>
+        <w:contextualSpacing/>
+        <w:rPr>
+          <w:rFonts w:ascii="Garamond" w:hAnsi="Garamond"/>
+        </w:rPr>
+      </w:pPr>
+      <w:r>
+        <w:rPr>
+          <w:rFonts w:ascii="Garamond" w:eastAsiaTheme="minorEastAsia" w:hAnsi="Garamond" w:cstheme="minorHAnsi"/>
+        </w:rPr>
+        <w:t>SD = sqrt(var)</w:t>
+      </w:r>
+    </w:p>
     <w:sectPr>
       <w:pgSz w:w="12240" w:h="15840"/>
       <w:pgMar w:top="1440" w:right="1440" w:bottom="1440" w:left="1440" w:header="720" w:footer="720" w:gutter="0"/>
@@ -11,6 +882,237 @@
     </w:sectPr>
   </w:body>
 </w:document>
+</file>
+
+<file path=word/comments.xml><?xml version="1.0" encoding="utf-8"?>
+<w:comments xmlns:wpc="http://schemas.microsoft.com/office/word/2010/wordprocessingCanvas" xmlns:cx="http://schemas.microsoft.com/office/drawing/2014/chartex" xmlns:cx1="http://schemas.microsoft.com/office/drawing/2015/9/8/chartex" xmlns:cx2="http://schemas.microsoft.com/office/drawing/2015/10/21/chartex" xmlns:cx3="http://schemas.microsoft.com/office/drawing/2016/5/9/chartex" xmlns:cx4="http://schemas.microsoft.com/office/drawing/2016/5/10/chartex" xmlns:cx5="http://schemas.microsoft.com/office/drawing/2016/5/11/chartex" xmlns:cx6="http://schemas.microsoft.com/office/drawing/2016/5/12/chartex" xmlns:cx7="http://schemas.microsoft.com/office/drawing/2016/5/13/chartex" xmlns:cx8="http://schemas.microsoft.com/office/drawing/2016/5/14/chartex" xmlns:mc="http://schemas.openxmlformats.org/markup-compatibility/2006" xmlns:aink="http://schemas.microsoft.com/office/drawing/2016/ink" xmlns:am3d="http://schemas.microsoft.com/office/drawing/2017/model3d" xmlns:o="urn:schemas-microsoft-com:office:office" xmlns:r="http://schemas.openxmlformats.org/officeDocument/2006/relationships" xmlns:m="http://schemas.openxmlformats.org/officeDocument/2006/math" xmlns:v="urn:schemas-microsoft-com:vml" xmlns:wp14="http://schemas.microsoft.com/office/word/2010/wordprocessingDrawing" xmlns:wp="http://schemas.openxmlformats.org/drawingml/2006/wordprocessingDrawing" xmlns:w10="urn:schemas-microsoft-com:office:word" xmlns:w="http://schemas.openxmlformats.org/wordprocessingml/2006/main" xmlns:w14="http://schemas.microsoft.com/office/word/2010/wordml" xmlns:w15="http://schemas.microsoft.com/office/word/2012/wordml" xmlns:w16cex="http://schemas.microsoft.com/office/word/2018/wordml/cex" xmlns:w16cid="http://schemas.microsoft.com/office/word/2016/wordml/cid" xmlns:w16="http://schemas.microsoft.com/office/word/2018/wordml" xmlns:w16sdtdh="http://schemas.microsoft.com/office/word/2020/wordml/sdtdatahash" xmlns:w16se="http://schemas.microsoft.com/office/word/2015/wordml/symex" xmlns:wpg="http://schemas.microsoft.com/office/word/2010/wordprocessingGroup" xmlns:wpi="http://schemas.microsoft.com/office/word/2010/wordprocessingInk" xmlns:wne="http://schemas.microsoft.com/office/word/2006/wordml" xmlns:wps="http://schemas.microsoft.com/office/word/2010/wordprocessingShape" mc:Ignorable="w14 w15 w16se w16cid w16 w16cex w16sdtdh wp14">
+  <w:comment w:id="0" w:author="John Sw." w:date="2021-11-17T13:15:00Z" w:initials="JDS">
+    <w:p>
+      <w:pPr>
+        <w:pStyle w:val="CommentText"/>
+        <w:rPr>
+          <w:rStyle w:val="CommentReference"/>
+        </w:rPr>
+      </w:pPr>
+      <w:r>
+        <w:rPr>
+          <w:rStyle w:val="CommentReference"/>
+        </w:rPr>
+        <w:t xml:space="preserve">Hi all, </w:t>
+      </w:r>
+      <w:r>
+        <w:rPr>
+          <w:rStyle w:val="CommentReference"/>
+        </w:rPr>
+        <w:annotationRef/>
+      </w:r>
+      <w:r>
+        <w:rPr>
+          <w:rStyle w:val="CommentReference"/>
+        </w:rPr>
+        <w:t>Thanks for giving this a look. This is the first time I’ve ever written a model equation without just copying it from another source. What am I missing</w:t>
+      </w:r>
+      <w:r>
+        <w:rPr>
+          <w:rStyle w:val="CommentReference"/>
+        </w:rPr>
+        <w:t xml:space="preserve"> in these equations</w:t>
+      </w:r>
+      <w:r>
+        <w:rPr>
+          <w:rStyle w:val="CommentReference"/>
+        </w:rPr>
+        <w:t>, or what have I mis-specified?</w:t>
+      </w:r>
+    </w:p>
+    <w:p>
+      <w:pPr>
+        <w:pStyle w:val="CommentText"/>
+        <w:rPr>
+          <w:rStyle w:val="CommentReference"/>
+        </w:rPr>
+      </w:pPr>
+    </w:p>
+    <w:p>
+      <w:pPr>
+        <w:pStyle w:val="CommentText"/>
+        <w:rPr>
+          <w:rStyle w:val="CommentReference"/>
+        </w:rPr>
+      </w:pPr>
+      <w:r>
+        <w:rPr>
+          <w:rStyle w:val="CommentReference"/>
+        </w:rPr>
+        <w:t>The model code can be found on GitHub here:</w:t>
+      </w:r>
+    </w:p>
+    <w:p>
+      <w:pPr>
+        <w:pStyle w:val="CommentText"/>
+        <w:rPr>
+          <w:rStyle w:val="CommentReference"/>
+          <w:rFonts w:ascii="Consolas" w:hAnsi="Consolas"/>
+        </w:rPr>
+      </w:pPr>
+      <w:r>
+        <w:rPr>
+          <w:rStyle w:val="CommentReference"/>
+          <w:rFonts w:ascii="Consolas" w:hAnsi="Consolas"/>
+        </w:rPr>
+        <w:t>01_MAIN_scripts/</w:t>
+      </w:r>
+      <w:r>
+        <w:rPr>
+          <w:rFonts w:ascii="Consolas" w:hAnsi="Consolas"/>
+        </w:rPr>
+        <w:t xml:space="preserve"> </w:t>
+      </w:r>
+      <w:r>
+        <w:rPr>
+          <w:rStyle w:val="CommentReference"/>
+          <w:rFonts w:ascii="Consolas" w:hAnsi="Consolas"/>
+        </w:rPr>
+        <w:t>base_simulation_and_</w:t>
+      </w:r>
+      <w:proofErr w:type="gramStart"/>
+      <w:r>
+        <w:rPr>
+          <w:rStyle w:val="CommentReference"/>
+          <w:rFonts w:ascii="Consolas" w:hAnsi="Consolas"/>
+        </w:rPr>
+        <w:t>model</w:t>
+      </w:r>
+      <w:r>
+        <w:rPr>
+          <w:rStyle w:val="CommentReference"/>
+          <w:rFonts w:ascii="Consolas" w:hAnsi="Consolas"/>
+        </w:rPr>
+        <w:t>.R</w:t>
+      </w:r>
+      <w:proofErr w:type="gramEnd"/>
+    </w:p>
+    <w:p>
+      <w:pPr>
+        <w:pStyle w:val="CommentText"/>
+        <w:rPr>
+          <w:rStyle w:val="CommentReference"/>
+          <w:rFonts w:ascii="Consolas" w:hAnsi="Consolas"/>
+        </w:rPr>
+      </w:pPr>
+    </w:p>
+    <w:p>
+      <w:pPr>
+        <w:pStyle w:val="CommentText"/>
+      </w:pPr>
+      <w:r>
+        <w:rPr>
+          <w:rStyle w:val="CommentReference"/>
+        </w:rPr>
+        <w:t>It</w:t>
+      </w:r>
+      <w:r>
+        <w:rPr>
+          <w:rStyle w:val="CommentReference"/>
+        </w:rPr>
+        <w:t xml:space="preserve"> starts at line 253</w:t>
+      </w:r>
+      <w:r>
+        <w:rPr>
+          <w:rStyle w:val="CommentReference"/>
+        </w:rPr>
+        <w:t>.</w:t>
+      </w:r>
+    </w:p>
+  </w:comment>
+  <w:comment w:id="2" w:author="John Sw." w:date="2021-11-17T12:35:00Z" w:initials="JDS">
+    <w:p>
+      <w:pPr>
+        <w:pStyle w:val="CommentText"/>
+      </w:pPr>
+      <w:r>
+        <w:rPr>
+          <w:rStyle w:val="CommentReference"/>
+        </w:rPr>
+        <w:annotationRef/>
+      </w:r>
+      <w:r>
+        <w:t>Notes JAGS takes precision</w:t>
+      </w:r>
+      <w:r>
+        <w:t xml:space="preserve"> (tau)</w:t>
+      </w:r>
+      <w:r>
+        <w:t xml:space="preserve"> instead of SD for the normal distribution. </w:t>
+      </w:r>
+    </w:p>
+    <w:p>
+      <w:pPr>
+        <w:pStyle w:val="CommentText"/>
+      </w:pPr>
+      <w:r>
+        <w:t xml:space="preserve">This number is the SD, but in the </w:t>
+      </w:r>
+      <w:r>
+        <w:t xml:space="preserve">JAGS </w:t>
+      </w:r>
+      <w:r>
+        <w:t xml:space="preserve">code, it is specified as </w:t>
+      </w:r>
+      <w:r>
+        <w:t>1e-6</w:t>
+      </w:r>
+    </w:p>
+  </w:comment>
+  <w:comment w:id="1" w:author="John Sw." w:date="2021-11-17T13:17:00Z" w:initials="JDS">
+    <w:p>
+      <w:pPr>
+        <w:pStyle w:val="CommentText"/>
+      </w:pPr>
+      <w:r>
+        <w:rPr>
+          <w:rStyle w:val="CommentReference"/>
+        </w:rPr>
+        <w:annotationRef/>
+      </w:r>
+      <w:r>
+        <w:t>Uninformative priors (for now)</w:t>
+      </w:r>
+    </w:p>
+  </w:comment>
+</w:comments>
+</file>
+
+<file path=word/commentsExtended.xml><?xml version="1.0" encoding="utf-8"?>
+<w15:commentsEx xmlns:wpc="http://schemas.microsoft.com/office/word/2010/wordprocessingCanvas" xmlns:cx="http://schemas.microsoft.com/office/drawing/2014/chartex" xmlns:cx1="http://schemas.microsoft.com/office/drawing/2015/9/8/chartex" xmlns:cx2="http://schemas.microsoft.com/office/drawing/2015/10/21/chartex" xmlns:cx3="http://schemas.microsoft.com/office/drawing/2016/5/9/chartex" xmlns:cx4="http://schemas.microsoft.com/office/drawing/2016/5/10/chartex" xmlns:cx5="http://schemas.microsoft.com/office/drawing/2016/5/11/chartex" xmlns:cx6="http://schemas.microsoft.com/office/drawing/2016/5/12/chartex" xmlns:cx7="http://schemas.microsoft.com/office/drawing/2016/5/13/chartex" xmlns:cx8="http://schemas.microsoft.com/office/drawing/2016/5/14/chartex" xmlns:mc="http://schemas.openxmlformats.org/markup-compatibility/2006" xmlns:aink="http://schemas.microsoft.com/office/drawing/2016/ink" xmlns:am3d="http://schemas.microsoft.com/office/drawing/2017/model3d" xmlns:o="urn:schemas-microsoft-com:office:office" xmlns:r="http://schemas.openxmlformats.org/officeDocument/2006/relationships" xmlns:m="http://schemas.openxmlformats.org/officeDocument/2006/math" xmlns:v="urn:schemas-microsoft-com:vml" xmlns:wp14="http://schemas.microsoft.com/office/word/2010/wordprocessingDrawing" xmlns:wp="http://schemas.openxmlformats.org/drawingml/2006/wordprocessingDrawing" xmlns:w10="urn:schemas-microsoft-com:office:word" xmlns:w="http://schemas.openxmlformats.org/wordprocessingml/2006/main" xmlns:w14="http://schemas.microsoft.com/office/word/2010/wordml" xmlns:w15="http://schemas.microsoft.com/office/word/2012/wordml" xmlns:w16cex="http://schemas.microsoft.com/office/word/2018/wordml/cex" xmlns:w16cid="http://schemas.microsoft.com/office/word/2016/wordml/cid" xmlns:w16="http://schemas.microsoft.com/office/word/2018/wordml" xmlns:w16sdtdh="http://schemas.microsoft.com/office/word/2020/wordml/sdtdatahash" xmlns:w16se="http://schemas.microsoft.com/office/word/2015/wordml/symex" xmlns:wpg="http://schemas.microsoft.com/office/word/2010/wordprocessingGroup" xmlns:wpi="http://schemas.microsoft.com/office/word/2010/wordprocessingInk" xmlns:wne="http://schemas.microsoft.com/office/word/2006/wordml" xmlns:wps="http://schemas.microsoft.com/office/word/2010/wordprocessingShape" mc:Ignorable="w14 w15 w16se w16cid w16 w16cex w16sdtdh wp14">
+  <w15:commentEx w15:paraId="3E5401E8" w15:done="0"/>
+  <w15:commentEx w15:paraId="259229C9" w15:done="0"/>
+  <w15:commentEx w15:paraId="4E3163E2" w15:done="0"/>
+</w15:commentsEx>
+</file>
+
+<file path=word/commentsExtensible.xml><?xml version="1.0" encoding="utf-8"?>
+<w16cex:commentsExtensible xmlns:wpc="http://schemas.microsoft.com/office/word/2010/wordprocessingCanvas" xmlns:cx="http://schemas.microsoft.com/office/drawing/2014/chartex" xmlns:cx1="http://schemas.microsoft.com/office/drawing/2015/9/8/chartex" xmlns:cx2="http://schemas.microsoft.com/office/drawing/2015/10/21/chartex" xmlns:cx3="http://schemas.microsoft.com/office/drawing/2016/5/9/chartex" xmlns:cx4="http://schemas.microsoft.com/office/drawing/2016/5/10/chartex" xmlns:cx5="http://schemas.microsoft.com/office/drawing/2016/5/11/chartex" xmlns:cx6="http://schemas.microsoft.com/office/drawing/2016/5/12/chartex" xmlns:cx7="http://schemas.microsoft.com/office/drawing/2016/5/13/chartex" xmlns:cx8="http://schemas.microsoft.com/office/drawing/2016/5/14/chartex" xmlns:mc="http://schemas.openxmlformats.org/markup-compatibility/2006" xmlns:aink="http://schemas.microsoft.com/office/drawing/2016/ink" xmlns:am3d="http://schemas.microsoft.com/office/drawing/2017/model3d" xmlns:o="urn:schemas-microsoft-com:office:office" xmlns:r="http://schemas.openxmlformats.org/officeDocument/2006/relationships" xmlns:m="http://schemas.openxmlformats.org/officeDocument/2006/math" xmlns:v="urn:schemas-microsoft-com:vml" xmlns:wp14="http://schemas.microsoft.com/office/word/2010/wordprocessingDrawing" xmlns:wp="http://schemas.openxmlformats.org/drawingml/2006/wordprocessingDrawing" xmlns:w10="urn:schemas-microsoft-com:office:word" xmlns:w="http://schemas.openxmlformats.org/wordprocessingml/2006/main" xmlns:w14="http://schemas.microsoft.com/office/word/2010/wordml" xmlns:w15="http://schemas.microsoft.com/office/word/2012/wordml" xmlns:w16cex="http://schemas.microsoft.com/office/word/2018/wordml/cex" xmlns:w16cid="http://schemas.microsoft.com/office/word/2016/wordml/cid" xmlns:w16="http://schemas.microsoft.com/office/word/2018/wordml" xmlns:w16sdtdh="http://schemas.microsoft.com/office/word/2020/wordml/sdtdatahash" xmlns:w16se="http://schemas.microsoft.com/office/word/2015/wordml/symex" xmlns:wpg="http://schemas.microsoft.com/office/word/2010/wordprocessingGroup" xmlns:wpi="http://schemas.microsoft.com/office/word/2010/wordprocessingInk" xmlns:wne="http://schemas.microsoft.com/office/word/2006/wordml" xmlns:wps="http://schemas.microsoft.com/office/word/2010/wordprocessingShape" mc:Ignorable="w14 w15 w16se w16cid w16 w16cex w16sdtdh wp14">
+  <w16cex:commentExtensible w16cex:durableId="253F7ED5" w16cex:dateUtc="2021-11-17T18:15:00Z"/>
+  <w16cex:commentExtensible w16cex:durableId="253F75AF" w16cex:dateUtc="2021-11-17T17:35:00Z"/>
+  <w16cex:commentExtensible w16cex:durableId="253F7F81" w16cex:dateUtc="2021-11-17T18:17:00Z"/>
+</w16cex:commentsExtensible>
+</file>
+
+<file path=word/commentsIds.xml><?xml version="1.0" encoding="utf-8"?>
+<w16cid:commentsIds xmlns:wpc="http://schemas.microsoft.com/office/word/2010/wordprocessingCanvas" xmlns:cx="http://schemas.microsoft.com/office/drawing/2014/chartex" xmlns:cx1="http://schemas.microsoft.com/office/drawing/2015/9/8/chartex" xmlns:cx2="http://schemas.microsoft.com/office/drawing/2015/10/21/chartex" xmlns:cx3="http://schemas.microsoft.com/office/drawing/2016/5/9/chartex" xmlns:cx4="http://schemas.microsoft.com/office/drawing/2016/5/10/chartex" xmlns:cx5="http://schemas.microsoft.com/office/drawing/2016/5/11/chartex" xmlns:cx6="http://schemas.microsoft.com/office/drawing/2016/5/12/chartex" xmlns:cx7="http://schemas.microsoft.com/office/drawing/2016/5/13/chartex" xmlns:cx8="http://schemas.microsoft.com/office/drawing/2016/5/14/chartex" xmlns:mc="http://schemas.openxmlformats.org/markup-compatibility/2006" xmlns:aink="http://schemas.microsoft.com/office/drawing/2016/ink" xmlns:am3d="http://schemas.microsoft.com/office/drawing/2017/model3d" xmlns:o="urn:schemas-microsoft-com:office:office" xmlns:r="http://schemas.openxmlformats.org/officeDocument/2006/relationships" xmlns:m="http://schemas.openxmlformats.org/officeDocument/2006/math" xmlns:v="urn:schemas-microsoft-com:vml" xmlns:wp14="http://schemas.microsoft.com/office/word/2010/wordprocessingDrawing" xmlns:wp="http://schemas.openxmlformats.org/drawingml/2006/wordprocessingDrawing" xmlns:w10="urn:schemas-microsoft-com:office:word" xmlns:w="http://schemas.openxmlformats.org/wordprocessingml/2006/main" xmlns:w14="http://schemas.microsoft.com/office/word/2010/wordml" xmlns:w15="http://schemas.microsoft.com/office/word/2012/wordml" xmlns:w16cex="http://schemas.microsoft.com/office/word/2018/wordml/cex" xmlns:w16cid="http://schemas.microsoft.com/office/word/2016/wordml/cid" xmlns:w16="http://schemas.microsoft.com/office/word/2018/wordml" xmlns:w16sdtdh="http://schemas.microsoft.com/office/word/2020/wordml/sdtdatahash" xmlns:w16se="http://schemas.microsoft.com/office/word/2015/wordml/symex" xmlns:wpg="http://schemas.microsoft.com/office/word/2010/wordprocessingGroup" xmlns:wpi="http://schemas.microsoft.com/office/word/2010/wordprocessingInk" xmlns:wne="http://schemas.microsoft.com/office/word/2006/wordml" xmlns:wps="http://schemas.microsoft.com/office/word/2010/wordprocessingShape" mc:Ignorable="w14 w15 w16se w16cid w16 w16cex w16sdtdh wp14">
+  <w16cid:commentId w16cid:paraId="3E5401E8" w16cid:durableId="253F7ED5"/>
+  <w16cid:commentId w16cid:paraId="259229C9" w16cid:durableId="253F75AF"/>
+  <w16cid:commentId w16cid:paraId="4E3163E2" w16cid:durableId="253F7F81"/>
+</w16cid:commentsIds>
+</file>
+
+<file path=word/people.xml><?xml version="1.0" encoding="utf-8"?>
+<w15:people xmlns:wpc="http://schemas.microsoft.com/office/word/2010/wordprocessingCanvas" xmlns:cx="http://schemas.microsoft.com/office/drawing/2014/chartex" xmlns:cx1="http://schemas.microsoft.com/office/drawing/2015/9/8/chartex" xmlns:cx2="http://schemas.microsoft.com/office/drawing/2015/10/21/chartex" xmlns:cx3="http://schemas.microsoft.com/office/drawing/2016/5/9/chartex" xmlns:cx4="http://schemas.microsoft.com/office/drawing/2016/5/10/chartex" xmlns:cx5="http://schemas.microsoft.com/office/drawing/2016/5/11/chartex" xmlns:cx6="http://schemas.microsoft.com/office/drawing/2016/5/12/chartex" xmlns:cx7="http://schemas.microsoft.com/office/drawing/2016/5/13/chartex" xmlns:cx8="http://schemas.microsoft.com/office/drawing/2016/5/14/chartex" xmlns:mc="http://schemas.openxmlformats.org/markup-compatibility/2006" xmlns:aink="http://schemas.microsoft.com/office/drawing/2016/ink" xmlns:am3d="http://schemas.microsoft.com/office/drawing/2017/model3d" xmlns:o="urn:schemas-microsoft-com:office:office" xmlns:r="http://schemas.openxmlformats.org/officeDocument/2006/relationships" xmlns:m="http://schemas.openxmlformats.org/officeDocument/2006/math" xmlns:v="urn:schemas-microsoft-com:vml" xmlns:wp14="http://schemas.microsoft.com/office/word/2010/wordprocessingDrawing" xmlns:wp="http://schemas.openxmlformats.org/drawingml/2006/wordprocessingDrawing" xmlns:w10="urn:schemas-microsoft-com:office:word" xmlns:w="http://schemas.openxmlformats.org/wordprocessingml/2006/main" xmlns:w14="http://schemas.microsoft.com/office/word/2010/wordml" xmlns:w15="http://schemas.microsoft.com/office/word/2012/wordml" xmlns:w16cex="http://schemas.microsoft.com/office/word/2018/wordml/cex" xmlns:w16cid="http://schemas.microsoft.com/office/word/2016/wordml/cid" xmlns:w16="http://schemas.microsoft.com/office/word/2018/wordml" xmlns:w16sdtdh="http://schemas.microsoft.com/office/word/2020/wordml/sdtdatahash" xmlns:w16se="http://schemas.microsoft.com/office/word/2015/wordml/symex" xmlns:wpg="http://schemas.microsoft.com/office/word/2010/wordprocessingGroup" xmlns:wpi="http://schemas.microsoft.com/office/word/2010/wordprocessingInk" xmlns:wne="http://schemas.microsoft.com/office/word/2006/wordml" xmlns:wps="http://schemas.microsoft.com/office/word/2010/wordprocessingShape" mc:Ignorable="w14 w15 w16se w16cid w16 w16cex w16sdtdh wp14">
+  <w15:person w15:author="John Sw.">
+    <w15:presenceInfo w15:providerId="None" w15:userId="John Sw."/>
+  </w15:person>
+</w15:people>
 </file>
 
 <file path=word/styles.xml><?xml version="1.0" encoding="utf-8"?>
@@ -412,6 +1514,24 @@
     <w:name w:val="Normal"/>
     <w:qFormat/>
   </w:style>
+  <w:style w:type="paragraph" w:styleId="Heading1">
+    <w:name w:val="heading 1"/>
+    <w:basedOn w:val="Normal"/>
+    <w:next w:val="Normal"/>
+    <w:link w:val="Heading1Char"/>
+    <w:uiPriority w:val="9"/>
+    <w:qFormat/>
+    <w:rsid w:val="003570D1"/>
+    <w:pPr>
+      <w:keepNext/>
+      <w:outlineLvl w:val="0"/>
+    </w:pPr>
+    <w:rPr>
+      <w:rFonts w:ascii="Garamond" w:eastAsiaTheme="minorEastAsia" w:hAnsi="Garamond"/>
+      <w:sz w:val="28"/>
+      <w:szCs w:val="28"/>
+    </w:rPr>
+  </w:style>
   <w:style w:type="character" w:default="1" w:styleId="DefaultParagraphFont">
     <w:name w:val="Default Paragraph Font"/>
     <w:uiPriority w:val="1"/>
@@ -438,6 +1558,96 @@
     <w:uiPriority w:val="99"/>
     <w:semiHidden/>
     <w:unhideWhenUsed/>
+  </w:style>
+  <w:style w:type="character" w:styleId="PlaceholderText">
+    <w:name w:val="Placeholder Text"/>
+    <w:basedOn w:val="DefaultParagraphFont"/>
+    <w:uiPriority w:val="99"/>
+    <w:semiHidden/>
+    <w:rsid w:val="004713E2"/>
+    <w:rPr>
+      <w:color w:val="808080"/>
+    </w:rPr>
+  </w:style>
+  <w:style w:type="character" w:styleId="CommentReference">
+    <w:name w:val="annotation reference"/>
+    <w:basedOn w:val="DefaultParagraphFont"/>
+    <w:uiPriority w:val="99"/>
+    <w:semiHidden/>
+    <w:unhideWhenUsed/>
+    <w:rsid w:val="007A699B"/>
+    <w:rPr>
+      <w:sz w:val="16"/>
+      <w:szCs w:val="16"/>
+    </w:rPr>
+  </w:style>
+  <w:style w:type="paragraph" w:styleId="CommentText">
+    <w:name w:val="annotation text"/>
+    <w:basedOn w:val="Normal"/>
+    <w:link w:val="CommentTextChar"/>
+    <w:uiPriority w:val="99"/>
+    <w:semiHidden/>
+    <w:unhideWhenUsed/>
+    <w:rsid w:val="007A699B"/>
+    <w:pPr>
+      <w:spacing w:line="240" w:lineRule="auto"/>
+    </w:pPr>
+    <w:rPr>
+      <w:sz w:val="20"/>
+      <w:szCs w:val="20"/>
+    </w:rPr>
+  </w:style>
+  <w:style w:type="character" w:customStyle="1" w:styleId="CommentTextChar">
+    <w:name w:val="Comment Text Char"/>
+    <w:basedOn w:val="DefaultParagraphFont"/>
+    <w:link w:val="CommentText"/>
+    <w:uiPriority w:val="99"/>
+    <w:semiHidden/>
+    <w:rsid w:val="007A699B"/>
+    <w:rPr>
+      <w:sz w:val="20"/>
+      <w:szCs w:val="20"/>
+    </w:rPr>
+  </w:style>
+  <w:style w:type="paragraph" w:styleId="CommentSubject">
+    <w:name w:val="annotation subject"/>
+    <w:basedOn w:val="CommentText"/>
+    <w:next w:val="CommentText"/>
+    <w:link w:val="CommentSubjectChar"/>
+    <w:uiPriority w:val="99"/>
+    <w:semiHidden/>
+    <w:unhideWhenUsed/>
+    <w:rsid w:val="007A699B"/>
+    <w:rPr>
+      <w:b/>
+      <w:bCs/>
+    </w:rPr>
+  </w:style>
+  <w:style w:type="character" w:customStyle="1" w:styleId="CommentSubjectChar">
+    <w:name w:val="Comment Subject Char"/>
+    <w:basedOn w:val="CommentTextChar"/>
+    <w:link w:val="CommentSubject"/>
+    <w:uiPriority w:val="99"/>
+    <w:semiHidden/>
+    <w:rsid w:val="007A699B"/>
+    <w:rPr>
+      <w:b/>
+      <w:bCs/>
+      <w:sz w:val="20"/>
+      <w:szCs w:val="20"/>
+    </w:rPr>
+  </w:style>
+  <w:style w:type="character" w:customStyle="1" w:styleId="Heading1Char">
+    <w:name w:val="Heading 1 Char"/>
+    <w:basedOn w:val="DefaultParagraphFont"/>
+    <w:link w:val="Heading1"/>
+    <w:uiPriority w:val="9"/>
+    <w:rsid w:val="003570D1"/>
+    <w:rPr>
+      <w:rFonts w:ascii="Garamond" w:eastAsiaTheme="minorEastAsia" w:hAnsi="Garamond"/>
+      <w:sz w:val="28"/>
+      <w:szCs w:val="28"/>
+    </w:rPr>
   </w:style>
 </w:styles>
 </file>

</xml_diff>

<commit_message>
Annotate code and update equations
</commit_message>
<xml_diff>
--- a/Methods_and_equations.docx
+++ b/Methods_and_equations.docx
@@ -11,13 +11,23 @@
         </w:rPr>
       </w:pPr>
       <w:commentRangeStart w:id="0"/>
+      <w:proofErr w:type="spellStart"/>
       <w:r>
         <w:rPr>
           <w:rFonts w:ascii="Garamond" w:eastAsiaTheme="minorEastAsia" w:hAnsi="Garamond"/>
           <w:sz w:val="36"/>
           <w:szCs w:val="36"/>
         </w:rPr>
-        <w:t>CKMR model equations</w:t>
+        <w:t>CKMR</w:t>
+      </w:r>
+      <w:proofErr w:type="spellEnd"/>
+      <w:r>
+        <w:rPr>
+          <w:rFonts w:ascii="Garamond" w:eastAsiaTheme="minorEastAsia" w:hAnsi="Garamond"/>
+          <w:sz w:val="36"/>
+          <w:szCs w:val="36"/>
+        </w:rPr>
+        <w:t xml:space="preserve"> model equations</w:t>
       </w:r>
       <w:commentRangeEnd w:id="0"/>
       <w:r>
@@ -164,19 +174,7 @@
             <w:rPr>
               <w:rFonts w:ascii="Cambria Math" w:hAnsi="Cambria Math"/>
             </w:rPr>
-            <m:t xml:space="preserve"> ~</m:t>
-          </m:r>
-          <m:r>
-            <w:rPr>
-              <w:rFonts w:ascii="Cambria Math" w:hAnsi="Cambria Math"/>
-            </w:rPr>
-            <m:t xml:space="preserve"> </m:t>
-          </m:r>
-          <m:r>
-            <w:rPr>
-              <w:rFonts w:ascii="Cambria Math" w:hAnsi="Cambria Math"/>
-            </w:rPr>
-            <m:t>Binomial</m:t>
+            <m:t xml:space="preserve"> ~ Binomial</m:t>
           </m:r>
           <m:d>
             <m:dPr>
@@ -328,13 +326,7 @@
             <w:rPr>
               <w:rFonts w:ascii="Cambria Math" w:hAnsi="Cambria Math"/>
             </w:rPr>
-            <m:t>ϕ</m:t>
-          </m:r>
-          <m:r>
-            <w:rPr>
-              <w:rFonts w:ascii="Cambria Math" w:hAnsi="Cambria Math"/>
-            </w:rPr>
-            <m:t xml:space="preserve"> ~ beta</m:t>
+            <m:t>ϕ ~ beta</m:t>
           </m:r>
           <m:d>
             <m:dPr>
@@ -634,25 +626,7 @@
           <w:szCs w:val="28"/>
           <w:vertAlign w:val="superscript"/>
         </w:rPr>
-        <w:t xml:space="preserve">b – </w:t>
-      </w:r>
-      <w:r>
-        <w:rPr>
-          <w:rFonts w:ascii="Garamond" w:eastAsiaTheme="minorEastAsia" w:hAnsi="Garamond" w:cstheme="minorHAnsi"/>
-          <w:sz w:val="28"/>
-          <w:szCs w:val="28"/>
-          <w:vertAlign w:val="superscript"/>
-        </w:rPr>
-        <w:t>φ</w:t>
-      </w:r>
-      <w:r>
-        <w:rPr>
-          <w:rFonts w:ascii="Garamond" w:eastAsiaTheme="minorEastAsia" w:hAnsi="Garamond" w:cstheme="minorHAnsi"/>
-          <w:sz w:val="28"/>
-          <w:szCs w:val="28"/>
-          <w:vertAlign w:val="superscript"/>
-        </w:rPr>
-        <w:t>)</w:t>
+        <w:t>b – φ)</w:t>
       </w:r>
       <w:r>
         <w:rPr>
@@ -809,6 +783,7 @@
           <w:rFonts w:ascii="Garamond" w:eastAsiaTheme="minorEastAsia" w:hAnsi="Garamond" w:cstheme="minorHAnsi"/>
         </w:rPr>
       </w:pPr>
+      <w:proofErr w:type="spellStart"/>
       <w:r>
         <w:rPr>
           <w:rFonts w:ascii="Garamond" w:eastAsiaTheme="minorEastAsia" w:hAnsi="Garamond" w:cstheme="minorHAnsi"/>
@@ -822,6 +797,7 @@
         </w:rPr>
         <w:t>2</w:t>
       </w:r>
+      <w:proofErr w:type="spellEnd"/>
       <w:r>
         <w:rPr>
           <w:rFonts w:ascii="Garamond" w:eastAsiaTheme="minorEastAsia" w:hAnsi="Garamond" w:cstheme="minorHAnsi"/>
@@ -898,8 +874,36 @@
         <w:rPr>
           <w:rStyle w:val="CommentReference"/>
         </w:rPr>
-        <w:t xml:space="preserve">Hi all, </w:t>
-      </w:r>
+        <w:t xml:space="preserve">Hi </w:t>
+      </w:r>
+      <w:r>
+        <w:rPr>
+          <w:rStyle w:val="CommentReference"/>
+        </w:rPr>
+        <w:t>Charlotte</w:t>
+      </w:r>
+      <w:r>
+        <w:rPr>
+          <w:rStyle w:val="CommentReference"/>
+        </w:rPr>
+        <w:t xml:space="preserve">, </w:t>
+      </w:r>
+    </w:p>
+    <w:p>
+      <w:pPr>
+        <w:pStyle w:val="CommentText"/>
+        <w:rPr>
+          <w:rStyle w:val="CommentReference"/>
+        </w:rPr>
+      </w:pPr>
+    </w:p>
+    <w:p>
+      <w:pPr>
+        <w:pStyle w:val="CommentText"/>
+        <w:rPr>
+          <w:rStyle w:val="CommentReference"/>
+        </w:rPr>
+      </w:pPr>
       <w:r>
         <w:rPr>
           <w:rStyle w:val="CommentReference"/>
@@ -955,19 +959,29 @@
           <w:rFonts w:ascii="Consolas" w:hAnsi="Consolas"/>
         </w:rPr>
       </w:pPr>
+      <w:proofErr w:type="spellStart"/>
       <w:r>
         <w:rPr>
           <w:rStyle w:val="CommentReference"/>
           <w:rFonts w:ascii="Consolas" w:hAnsi="Consolas"/>
         </w:rPr>
-        <w:t>01_MAIN_scripts/</w:t>
-      </w:r>
-      <w:r>
-        <w:rPr>
+        <w:t>01_MAIN_scripts</w:t>
+      </w:r>
+      <w:proofErr w:type="spellEnd"/>
+      <w:r>
+        <w:rPr>
+          <w:rStyle w:val="CommentReference"/>
           <w:rFonts w:ascii="Consolas" w:hAnsi="Consolas"/>
         </w:rPr>
+        <w:t>/</w:t>
+      </w:r>
+      <w:r>
+        <w:rPr>
+          <w:rFonts w:ascii="Consolas" w:hAnsi="Consolas"/>
+        </w:rPr>
         <w:t xml:space="preserve"> </w:t>
       </w:r>
+      <w:proofErr w:type="spellStart"/>
       <w:r>
         <w:rPr>
           <w:rStyle w:val="CommentReference"/>
@@ -981,47 +995,29 @@
           <w:rStyle w:val="CommentReference"/>
           <w:rFonts w:ascii="Consolas" w:hAnsi="Consolas"/>
         </w:rPr>
-        <w:t>model</w:t>
-      </w:r>
-      <w:r>
+        <w:t>model.R</w:t>
+      </w:r>
+      <w:proofErr w:type="spellEnd"/>
+      <w:proofErr w:type="gramEnd"/>
+    </w:p>
+    <w:p>
+      <w:pPr>
+        <w:pStyle w:val="CommentText"/>
         <w:rPr>
           <w:rStyle w:val="CommentReference"/>
           <w:rFonts w:ascii="Consolas" w:hAnsi="Consolas"/>
         </w:rPr>
-        <w:t>.R</w:t>
-      </w:r>
-      <w:proofErr w:type="gramEnd"/>
+      </w:pPr>
     </w:p>
     <w:p>
       <w:pPr>
         <w:pStyle w:val="CommentText"/>
-        <w:rPr>
-          <w:rStyle w:val="CommentReference"/>
-          <w:rFonts w:ascii="Consolas" w:hAnsi="Consolas"/>
-        </w:rPr>
-      </w:pPr>
-    </w:p>
-    <w:p>
-      <w:pPr>
-        <w:pStyle w:val="CommentText"/>
-      </w:pPr>
-      <w:r>
-        <w:rPr>
-          <w:rStyle w:val="CommentReference"/>
-        </w:rPr>
-        <w:t>It</w:t>
-      </w:r>
-      <w:r>
-        <w:rPr>
-          <w:rStyle w:val="CommentReference"/>
-        </w:rPr>
-        <w:t xml:space="preserve"> starts at line 253</w:t>
-      </w:r>
-      <w:r>
-        <w:rPr>
-          <w:rStyle w:val="CommentReference"/>
-        </w:rPr>
-        <w:t>.</w:t>
+      </w:pPr>
+      <w:r>
+        <w:rPr>
+          <w:rStyle w:val="CommentReference"/>
+        </w:rPr>
+        <w:t>The JAGS code starts at line 200.</w:t>
       </w:r>
     </w:p>
   </w:comment>
@@ -1059,8 +1055,24 @@
       <w:r>
         <w:t xml:space="preserve">code, it is specified as </w:t>
       </w:r>
-      <w:r>
-        <w:t>1e-6</w:t>
+      <w:proofErr w:type="spellStart"/>
+      <w:r>
+        <w:t>1e</w:t>
+      </w:r>
+      <w:proofErr w:type="spellEnd"/>
+      <w:r>
+        <w:t>-6</w:t>
+      </w:r>
+      <w:r>
+        <w:t xml:space="preserve">. Ben Marcy-Quay in his </w:t>
+      </w:r>
+      <w:proofErr w:type="spellStart"/>
+      <w:r>
+        <w:t>CKMR</w:t>
+      </w:r>
+      <w:proofErr w:type="spellEnd"/>
+      <w:r>
+        <w:t xml:space="preserve"> paper tried several different priors and found this to be the least informative.</w:t>
       </w:r>
     </w:p>
   </w:comment>
@@ -1586,7 +1598,6 @@
     <w:basedOn w:val="Normal"/>
     <w:link w:val="CommentTextChar"/>
     <w:uiPriority w:val="99"/>
-    <w:semiHidden/>
     <w:unhideWhenUsed/>
     <w:rsid w:val="007A699B"/>
     <w:pPr>
@@ -1602,7 +1613,6 @@
     <w:basedOn w:val="DefaultParagraphFont"/>
     <w:link w:val="CommentText"/>
     <w:uiPriority w:val="99"/>
-    <w:semiHidden/>
     <w:rsid w:val="007A699B"/>
     <w:rPr>
       <w:sz w:val="20"/>

</xml_diff>

<commit_message>
Test priors and update log and scripts
</commit_message>
<xml_diff>
--- a/Methods_and_equations.docx
+++ b/Methods_and_equations.docx
@@ -4,137 +4,25 @@
   <w:body>
     <w:p>
       <w:pPr>
-        <w:rPr>
-          <w:rFonts w:ascii="Garamond" w:eastAsiaTheme="minorEastAsia" w:hAnsi="Garamond"/>
-          <w:sz w:val="36"/>
-          <w:szCs w:val="36"/>
-        </w:rPr>
-      </w:pPr>
-      <w:commentRangeStart w:id="0"/>
-      <w:proofErr w:type="spellStart"/>
-      <w:r>
-        <w:rPr>
-          <w:rFonts w:ascii="Garamond" w:eastAsiaTheme="minorEastAsia" w:hAnsi="Garamond"/>
-          <w:sz w:val="36"/>
-          <w:szCs w:val="36"/>
-        </w:rPr>
-        <w:t>CKMR</w:t>
-      </w:r>
-      <w:proofErr w:type="spellEnd"/>
-      <w:r>
-        <w:rPr>
-          <w:rFonts w:ascii="Garamond" w:eastAsiaTheme="minorEastAsia" w:hAnsi="Garamond"/>
-          <w:sz w:val="36"/>
-          <w:szCs w:val="36"/>
-        </w:rPr>
-        <w:t xml:space="preserve"> model equations</w:t>
-      </w:r>
-      <w:commentRangeEnd w:id="0"/>
-      <w:r>
-        <w:rPr>
-          <w:rStyle w:val="CommentReference"/>
-        </w:rPr>
-        <w:commentReference w:id="0"/>
-      </w:r>
-    </w:p>
-    <w:p>
-      <w:pPr>
+        <w:pStyle w:val="Heading1"/>
+      </w:pPr>
+      <w:r>
+        <w:t>CKMR model equations</w:t>
+      </w:r>
+    </w:p>
+    <w:p>
+      <w:pPr>
+        <w:pStyle w:val="Heading2"/>
         <w:rPr>
           <w:rFonts w:eastAsiaTheme="minorEastAsia"/>
         </w:rPr>
       </w:pPr>
-      <m:oMathPara>
-        <m:oMath>
-          <m:sSub>
-            <m:sSubPr>
-              <m:ctrlPr>
-                <w:rPr>
-                  <w:rFonts w:ascii="Cambria Math" w:eastAsiaTheme="minorEastAsia" w:hAnsi="Cambria Math"/>
-                  <w:i/>
-                </w:rPr>
-              </m:ctrlPr>
-            </m:sSubPr>
-            <m:e>
-              <m:r>
-                <w:rPr>
-                  <w:rFonts w:ascii="Cambria Math" w:eastAsiaTheme="minorEastAsia" w:hAnsi="Cambria Math"/>
-                </w:rPr>
-                <m:t>Y</m:t>
-              </m:r>
-            </m:e>
-            <m:sub>
-              <m:r>
-                <w:rPr>
-                  <w:rFonts w:ascii="Cambria Math" w:eastAsiaTheme="minorEastAsia" w:hAnsi="Cambria Math"/>
-                </w:rPr>
-                <m:t>Total</m:t>
-              </m:r>
-            </m:sub>
-          </m:sSub>
-          <m:r>
-            <w:rPr>
-              <w:rFonts w:ascii="Cambria Math" w:eastAsiaTheme="minorEastAsia" w:hAnsi="Cambria Math"/>
-            </w:rPr>
-            <m:t xml:space="preserve">= </m:t>
-          </m:r>
-          <m:nary>
-            <m:naryPr>
-              <m:chr m:val="∑"/>
-              <m:limLoc m:val="undOvr"/>
-              <m:ctrlPr>
-                <w:rPr>
-                  <w:rFonts w:ascii="Cambria Math" w:eastAsiaTheme="minorEastAsia" w:hAnsi="Cambria Math"/>
-                  <w:i/>
-                </w:rPr>
-              </m:ctrlPr>
-            </m:naryPr>
-            <m:sub>
-              <m:r>
-                <w:rPr>
-                  <w:rFonts w:ascii="Cambria Math" w:eastAsiaTheme="minorEastAsia" w:hAnsi="Cambria Math"/>
-                </w:rPr>
-                <m:t>φ</m:t>
-              </m:r>
-            </m:sub>
-            <m:sup>
-              <m:r>
-                <w:rPr>
-                  <w:rFonts w:ascii="Cambria Math" w:eastAsiaTheme="minorEastAsia" w:hAnsi="Cambria Math"/>
-                </w:rPr>
-                <m:t>b</m:t>
-              </m:r>
-            </m:sup>
-            <m:e>
-              <m:sSub>
-                <m:sSubPr>
-                  <m:ctrlPr>
-                    <w:rPr>
-                      <w:rFonts w:ascii="Cambria Math" w:eastAsiaTheme="minorEastAsia" w:hAnsi="Cambria Math"/>
-                      <w:i/>
-                    </w:rPr>
-                  </m:ctrlPr>
-                </m:sSubPr>
-                <m:e>
-                  <m:r>
-                    <w:rPr>
-                      <w:rFonts w:ascii="Cambria Math" w:eastAsiaTheme="minorEastAsia" w:hAnsi="Cambria Math"/>
-                    </w:rPr>
-                    <m:t>Y</m:t>
-                  </m:r>
-                </m:e>
-                <m:sub>
-                  <m:r>
-                    <w:rPr>
-                      <w:rFonts w:ascii="Cambria Math" w:eastAsiaTheme="minorEastAsia" w:hAnsi="Cambria Math"/>
-                    </w:rPr>
-                    <m:t>a, b</m:t>
-                  </m:r>
-                </m:sub>
-              </m:sSub>
-            </m:e>
-          </m:nary>
-        </m:oMath>
-      </m:oMathPara>
+      <w:r>
+        <w:rPr>
+          <w:rFonts w:eastAsiaTheme="minorEastAsia"/>
+        </w:rPr>
+        <w:t>Uninformative prior</w:t>
+      </w:r>
     </w:p>
     <w:p>
       <w:pPr>
@@ -256,9 +144,11 @@
                     <m:sub>
                       <m:r>
                         <w:rPr>
-                          <w:rFonts w:ascii="Cambria Math" w:hAnsi="Cambria Math"/>
+                          <w:rFonts w:ascii="Cambria Math" w:eastAsiaTheme="minorEastAsia" w:hAnsi="Cambria Math" w:cstheme="minorHAnsi"/>
+                          <w:sz w:val="28"/>
+                          <w:szCs w:val="28"/>
                         </w:rPr>
-                        <m:t>b</m:t>
+                        <m:t>γ</m:t>
                       </m:r>
                     </m:sub>
                   </m:sSub>
@@ -294,7 +184,15 @@
                             <w:rPr>
                               <w:rFonts w:ascii="Cambria Math" w:hAnsi="Cambria Math"/>
                             </w:rPr>
-                            <m:t>b-φ</m:t>
+                            <m:t>b-</m:t>
+                          </m:r>
+                          <m:r>
+                            <w:rPr>
+                              <w:rFonts w:ascii="Cambria Math" w:eastAsiaTheme="minorEastAsia" w:hAnsi="Cambria Math" w:cstheme="minorHAnsi"/>
+                              <w:sz w:val="28"/>
+                              <w:szCs w:val="28"/>
+                            </w:rPr>
+                            <m:t>γ</m:t>
                           </m:r>
                         </m:e>
                       </m:d>
@@ -306,8 +204,34 @@
                 <w:rPr>
                   <w:rFonts w:ascii="Cambria Math" w:hAnsi="Cambria Math"/>
                 </w:rPr>
-                <m:t>, R</m:t>
+                <m:t xml:space="preserve">, </m:t>
               </m:r>
+              <m:sSub>
+                <m:sSubPr>
+                  <m:ctrlPr>
+                    <w:rPr>
+                      <w:rFonts w:ascii="Cambria Math" w:eastAsiaTheme="minorEastAsia" w:hAnsi="Cambria Math"/>
+                      <w:i/>
+                    </w:rPr>
+                  </m:ctrlPr>
+                </m:sSubPr>
+                <m:e>
+                  <m:r>
+                    <w:rPr>
+                      <w:rFonts w:ascii="Cambria Math" w:eastAsiaTheme="minorEastAsia" w:hAnsi="Cambria Math"/>
+                    </w:rPr>
+                    <m:t>R</m:t>
+                  </m:r>
+                </m:e>
+                <m:sub>
+                  <m:r>
+                    <w:rPr>
+                      <w:rFonts w:ascii="Cambria Math" w:eastAsiaTheme="minorEastAsia" w:hAnsi="Cambria Math"/>
+                    </w:rPr>
+                    <m:t>a, b</m:t>
+                  </m:r>
+                </m:sub>
+              </m:sSub>
             </m:e>
           </m:d>
         </m:oMath>
@@ -319,7 +243,6 @@
           <w:rFonts w:eastAsiaTheme="minorEastAsia"/>
         </w:rPr>
       </w:pPr>
-      <w:commentRangeStart w:id="1"/>
       <m:oMathPara>
         <m:oMath>
           <m:r>
@@ -349,6 +272,7 @@
         </m:oMath>
       </m:oMathPara>
     </w:p>
+    <w:commentRangeStart w:id="0"/>
     <w:p>
       <w:pPr>
         <w:ind w:left="720"/>
@@ -378,9 +302,11 @@
             <m:sub>
               <m:r>
                 <w:rPr>
-                  <w:rFonts w:ascii="Cambria Math" w:eastAsiaTheme="minorEastAsia" w:hAnsi="Cambria Math"/>
-                </w:rPr>
-                <m:t>b</m:t>
+                  <w:rFonts w:ascii="Cambria Math" w:eastAsiaTheme="minorEastAsia" w:hAnsi="Cambria Math" w:cstheme="minorHAnsi"/>
+                  <w:sz w:val="28"/>
+                  <w:szCs w:val="28"/>
+                </w:rPr>
+                <m:t>γ</m:t>
               </m:r>
             </m:sub>
           </m:sSub>
@@ -388,16 +314,9 @@
             <w:rPr>
               <w:rFonts w:ascii="Cambria Math" w:eastAsiaTheme="minorEastAsia" w:hAnsi="Cambria Math"/>
             </w:rPr>
-            <m:t xml:space="preserve"> ~ Normal(0, </m:t>
+            <m:t xml:space="preserve"> ~ Normal(0, 1000)</m:t>
           </m:r>
-          <w:commentRangeStart w:id="2"/>
-          <m:r>
-            <w:rPr>
-              <w:rFonts w:ascii="Cambria Math" w:eastAsiaTheme="minorEastAsia" w:hAnsi="Cambria Math"/>
-            </w:rPr>
-            <m:t>1000</m:t>
-          </m:r>
-          <w:commentRangeEnd w:id="2"/>
+          <w:commentRangeEnd w:id="0"/>
           <m:r>
             <m:rPr>
               <m:sty m:val="p"/>
@@ -405,14 +324,504 @@
             <w:rPr>
               <w:rStyle w:val="CommentReference"/>
             </w:rPr>
-            <w:commentReference w:id="2"/>
+            <w:commentReference w:id="0"/>
           </m:r>
+        </m:oMath>
+      </m:oMathPara>
+    </w:p>
+    <w:p>
+      <w:pPr>
+        <w:ind w:left="720"/>
+        <w:rPr>
+          <w:rFonts w:eastAsiaTheme="minorEastAsia"/>
+        </w:rPr>
+      </w:pPr>
+    </w:p>
+    <w:p>
+      <w:pPr>
+        <w:ind w:left="720"/>
+        <w:rPr>
+          <w:rFonts w:eastAsiaTheme="minorEastAsia"/>
+        </w:rPr>
+      </w:pPr>
+    </w:p>
+    <w:p>
+      <w:pPr>
+        <w:pStyle w:val="Heading2"/>
+        <w:rPr>
+          <w:rFonts w:eastAsiaTheme="minorEastAsia"/>
+        </w:rPr>
+      </w:pPr>
+      <w:r>
+        <w:rPr>
+          <w:rFonts w:eastAsiaTheme="minorEastAsia"/>
+        </w:rPr>
+        <w:t>Hierarchical model</w:t>
+      </w:r>
+    </w:p>
+    <w:p>
+      <w:pPr>
+        <w:rPr>
+          <w:rFonts w:eastAsiaTheme="minorEastAsia"/>
+        </w:rPr>
+      </w:pPr>
+      <m:oMathPara>
+        <m:oMath>
+          <m:sSub>
+            <m:sSubPr>
+              <m:ctrlPr>
+                <w:rPr>
+                  <w:rFonts w:ascii="Cambria Math" w:hAnsi="Cambria Math"/>
+                  <w:i/>
+                </w:rPr>
+              </m:ctrlPr>
+            </m:sSubPr>
+            <m:e>
+              <m:r>
+                <w:rPr>
+                  <w:rFonts w:ascii="Cambria Math" w:hAnsi="Cambria Math"/>
+                </w:rPr>
+                <m:t>Y</m:t>
+              </m:r>
+            </m:e>
+            <m:sub>
+              <m:r>
+                <w:rPr>
+                  <w:rFonts w:ascii="Cambria Math" w:hAnsi="Cambria Math"/>
+                </w:rPr>
+                <m:t>a, b</m:t>
+              </m:r>
+            </m:sub>
+          </m:sSub>
+          <m:r>
+            <w:rPr>
+              <w:rFonts w:ascii="Cambria Math" w:hAnsi="Cambria Math"/>
+            </w:rPr>
+            <m:t xml:space="preserve"> ~ Binomial</m:t>
+          </m:r>
+          <m:d>
+            <m:dPr>
+              <m:ctrlPr>
+                <w:rPr>
+                  <w:rFonts w:ascii="Cambria Math" w:hAnsi="Cambria Math"/>
+                  <w:i/>
+                </w:rPr>
+              </m:ctrlPr>
+            </m:dPr>
+            <m:e>
+              <m:f>
+                <m:fPr>
+                  <m:ctrlPr>
+                    <w:rPr>
+                      <w:rFonts w:ascii="Cambria Math" w:hAnsi="Cambria Math"/>
+                      <w:i/>
+                    </w:rPr>
+                  </m:ctrlPr>
+                </m:fPr>
+                <m:num>
+                  <m:sSup>
+                    <m:sSupPr>
+                      <m:ctrlPr>
+                        <w:rPr>
+                          <w:rFonts w:ascii="Cambria Math" w:hAnsi="Cambria Math"/>
+                          <w:i/>
+                        </w:rPr>
+                      </m:ctrlPr>
+                    </m:sSupPr>
+                    <m:e>
+                      <m:r>
+                        <w:rPr>
+                          <w:rFonts w:ascii="Cambria Math" w:hAnsi="Cambria Math"/>
+                        </w:rPr>
+                        <m:t>ϕ</m:t>
+                      </m:r>
+                    </m:e>
+                    <m:sup>
+                      <m:d>
+                        <m:dPr>
+                          <m:ctrlPr>
+                            <w:rPr>
+                              <w:rFonts w:ascii="Cambria Math" w:hAnsi="Cambria Math"/>
+                              <w:i/>
+                            </w:rPr>
+                          </m:ctrlPr>
+                        </m:dPr>
+                        <m:e>
+                          <m:r>
+                            <w:rPr>
+                              <w:rFonts w:ascii="Cambria Math" w:hAnsi="Cambria Math"/>
+                            </w:rPr>
+                            <m:t>b-a</m:t>
+                          </m:r>
+                        </m:e>
+                      </m:d>
+                    </m:sup>
+                  </m:sSup>
+                </m:num>
+                <m:den>
+                  <m:sSub>
+                    <m:sSubPr>
+                      <m:ctrlPr>
+                        <w:rPr>
+                          <w:rFonts w:ascii="Cambria Math" w:hAnsi="Cambria Math"/>
+                          <w:i/>
+                        </w:rPr>
+                      </m:ctrlPr>
+                    </m:sSubPr>
+                    <m:e>
+                      <m:r>
+                        <w:rPr>
+                          <w:rFonts w:ascii="Cambria Math" w:hAnsi="Cambria Math"/>
+                        </w:rPr>
+                        <m:t>N</m:t>
+                      </m:r>
+                    </m:e>
+                    <m:sub>
+                      <m:r>
+                        <w:rPr>
+                          <w:rFonts w:ascii="Cambria Math" w:eastAsiaTheme="minorEastAsia" w:hAnsi="Cambria Math" w:cstheme="minorHAnsi"/>
+                          <w:sz w:val="28"/>
+                          <w:szCs w:val="28"/>
+                        </w:rPr>
+                        <m:t>γ</m:t>
+                      </m:r>
+                    </m:sub>
+                  </m:sSub>
+                  <m:sSup>
+                    <m:sSupPr>
+                      <m:ctrlPr>
+                        <w:rPr>
+                          <w:rFonts w:ascii="Cambria Math" w:hAnsi="Cambria Math"/>
+                          <w:i/>
+                        </w:rPr>
+                      </m:ctrlPr>
+                    </m:sSupPr>
+                    <m:e>
+                      <m:r>
+                        <w:rPr>
+                          <w:rFonts w:ascii="Cambria Math" w:hAnsi="Cambria Math"/>
+                        </w:rPr>
+                        <m:t>λ</m:t>
+                      </m:r>
+                    </m:e>
+                    <m:sup>
+                      <m:d>
+                        <m:dPr>
+                          <m:ctrlPr>
+                            <w:rPr>
+                              <w:rFonts w:ascii="Cambria Math" w:hAnsi="Cambria Math"/>
+                              <w:i/>
+                            </w:rPr>
+                          </m:ctrlPr>
+                        </m:dPr>
+                        <m:e>
+                          <m:r>
+                            <w:rPr>
+                              <w:rFonts w:ascii="Cambria Math" w:hAnsi="Cambria Math"/>
+                            </w:rPr>
+                            <m:t>b-</m:t>
+                          </m:r>
+                          <m:r>
+                            <w:rPr>
+                              <w:rFonts w:ascii="Cambria Math" w:eastAsiaTheme="minorEastAsia" w:hAnsi="Cambria Math" w:cstheme="minorHAnsi"/>
+                              <w:sz w:val="28"/>
+                              <w:szCs w:val="28"/>
+                            </w:rPr>
+                            <m:t>γ</m:t>
+                          </m:r>
+                        </m:e>
+                      </m:d>
+                    </m:sup>
+                  </m:sSup>
+                </m:den>
+              </m:f>
+              <m:r>
+                <w:rPr>
+                  <w:rFonts w:ascii="Cambria Math" w:hAnsi="Cambria Math"/>
+                </w:rPr>
+                <m:t xml:space="preserve">, </m:t>
+              </m:r>
+              <m:sSub>
+                <m:sSubPr>
+                  <m:ctrlPr>
+                    <w:rPr>
+                      <w:rFonts w:ascii="Cambria Math" w:eastAsiaTheme="minorEastAsia" w:hAnsi="Cambria Math"/>
+                      <w:i/>
+                    </w:rPr>
+                  </m:ctrlPr>
+                </m:sSubPr>
+                <m:e>
+                  <m:r>
+                    <w:rPr>
+                      <w:rFonts w:ascii="Cambria Math" w:eastAsiaTheme="minorEastAsia" w:hAnsi="Cambria Math"/>
+                    </w:rPr>
+                    <m:t>R</m:t>
+                  </m:r>
+                </m:e>
+                <m:sub>
+                  <m:r>
+                    <w:rPr>
+                      <w:rFonts w:ascii="Cambria Math" w:eastAsiaTheme="minorEastAsia" w:hAnsi="Cambria Math"/>
+                    </w:rPr>
+                    <m:t>a, b</m:t>
+                  </m:r>
+                </m:sub>
+              </m:sSub>
+            </m:e>
+          </m:d>
+        </m:oMath>
+      </m:oMathPara>
+    </w:p>
+    <w:p>
+      <w:pPr>
+        <w:rPr>
+          <w:rFonts w:eastAsiaTheme="minorEastAsia"/>
+        </w:rPr>
+      </w:pPr>
+      <m:oMathPara>
+        <m:oMath>
+          <m:r>
+            <w:rPr>
+              <w:rFonts w:ascii="Cambria Math" w:hAnsi="Cambria Math"/>
+            </w:rPr>
+            <m:t>ϕ ~ beta</m:t>
+          </m:r>
+          <m:d>
+            <m:dPr>
+              <m:ctrlPr>
+                <w:rPr>
+                  <w:rFonts w:ascii="Cambria Math" w:hAnsi="Cambria Math"/>
+                  <w:i/>
+                </w:rPr>
+              </m:ctrlPr>
+            </m:dPr>
+            <m:e>
+              <m:r>
+                <w:rPr>
+                  <w:rFonts w:ascii="Cambria Math" w:hAnsi="Cambria Math"/>
+                </w:rPr>
+                <m:t>1, 1</m:t>
+              </m:r>
+            </m:e>
+          </m:d>
+        </m:oMath>
+      </m:oMathPara>
+    </w:p>
+    <w:p>
+      <w:pPr>
+        <w:ind w:left="720"/>
+        <w:rPr>
+          <w:rFonts w:eastAsiaTheme="minorEastAsia"/>
+        </w:rPr>
+      </w:pPr>
+      <m:oMathPara>
+        <m:oMath>
+          <m:sSub>
+            <m:sSubPr>
+              <m:ctrlPr>
+                <w:rPr>
+                  <w:rFonts w:ascii="Cambria Math" w:eastAsiaTheme="minorEastAsia" w:hAnsi="Cambria Math"/>
+                  <w:i/>
+                </w:rPr>
+              </m:ctrlPr>
+            </m:sSubPr>
+            <m:e>
+              <m:r>
+                <w:rPr>
+                  <w:rFonts w:ascii="Cambria Math" w:eastAsiaTheme="minorEastAsia" w:hAnsi="Cambria Math"/>
+                </w:rPr>
+                <m:t>N</m:t>
+              </m:r>
+            </m:e>
+            <m:sub>
+              <m:r>
+                <w:rPr>
+                  <w:rFonts w:ascii="Cambria Math" w:eastAsiaTheme="minorEastAsia" w:hAnsi="Cambria Math" w:cstheme="minorHAnsi"/>
+                  <w:sz w:val="28"/>
+                  <w:szCs w:val="28"/>
+                </w:rPr>
+                <m:t>γ</m:t>
+              </m:r>
+            </m:sub>
+          </m:sSub>
+          <m:r>
+            <w:rPr>
+              <w:rFonts w:ascii="Cambria Math" w:eastAsiaTheme="minorEastAsia" w:hAnsi="Cambria Math"/>
+            </w:rPr>
+            <m:t xml:space="preserve"> ~ Normal(</m:t>
+          </m:r>
+          <m:sSub>
+            <m:sSubPr>
+              <m:ctrlPr>
+                <w:rPr>
+                  <w:rFonts w:ascii="Cambria Math" w:eastAsiaTheme="minorEastAsia" w:hAnsi="Cambria Math"/>
+                  <w:i/>
+                </w:rPr>
+              </m:ctrlPr>
+            </m:sSubPr>
+            <m:e>
+              <m:r>
+                <w:rPr>
+                  <w:rFonts w:ascii="Cambria Math" w:eastAsiaTheme="minorEastAsia" w:hAnsi="Cambria Math"/>
+                </w:rPr>
+                <m:t>μ</m:t>
+              </m:r>
+            </m:e>
+            <m:sub>
+              <m:sSub>
+                <m:sSubPr>
+                  <m:ctrlPr>
+                    <w:rPr>
+                      <w:rFonts w:ascii="Cambria Math" w:eastAsiaTheme="minorEastAsia" w:hAnsi="Cambria Math"/>
+                      <w:i/>
+                    </w:rPr>
+                  </m:ctrlPr>
+                </m:sSubPr>
+                <m:e>
+                  <m:r>
+                    <w:rPr>
+                      <w:rFonts w:ascii="Cambria Math" w:eastAsiaTheme="minorEastAsia" w:hAnsi="Cambria Math"/>
+                    </w:rPr>
+                    <m:t>N</m:t>
+                  </m:r>
+                </m:e>
+                <m:sub>
+                  <m:r>
+                    <w:rPr>
+                      <w:rFonts w:ascii="Cambria Math" w:eastAsiaTheme="minorEastAsia" w:hAnsi="Cambria Math"/>
+                    </w:rPr>
+                    <m:t>c</m:t>
+                  </m:r>
+                </m:sub>
+              </m:sSub>
+            </m:sub>
+          </m:sSub>
+          <m:r>
+            <w:rPr>
+              <w:rFonts w:ascii="Cambria Math" w:eastAsiaTheme="minorEastAsia" w:hAnsi="Cambria Math"/>
+            </w:rPr>
+            <m:t xml:space="preserve">, </m:t>
+          </m:r>
+          <m:sSub>
+            <m:sSubPr>
+              <m:ctrlPr>
+                <w:rPr>
+                  <w:rFonts w:ascii="Cambria Math" w:eastAsiaTheme="minorEastAsia" w:hAnsi="Cambria Math"/>
+                  <w:i/>
+                </w:rPr>
+              </m:ctrlPr>
+            </m:sSubPr>
+            <m:e>
+              <m:r>
+                <w:rPr>
+                  <w:rFonts w:ascii="Cambria Math" w:eastAsiaTheme="minorEastAsia" w:hAnsi="Cambria Math"/>
+                </w:rPr>
+                <m:t>σ</m:t>
+              </m:r>
+            </m:e>
+            <m:sub>
+              <m:sSub>
+                <m:sSubPr>
+                  <m:ctrlPr>
+                    <w:rPr>
+                      <w:rFonts w:ascii="Cambria Math" w:eastAsiaTheme="minorEastAsia" w:hAnsi="Cambria Math"/>
+                      <w:i/>
+                    </w:rPr>
+                  </m:ctrlPr>
+                </m:sSubPr>
+                <m:e>
+                  <m:r>
+                    <w:rPr>
+                      <w:rFonts w:ascii="Cambria Math" w:eastAsiaTheme="minorEastAsia" w:hAnsi="Cambria Math"/>
+                    </w:rPr>
+                    <m:t>N</m:t>
+                  </m:r>
+                </m:e>
+                <m:sub>
+                  <m:r>
+                    <w:rPr>
+                      <w:rFonts w:ascii="Cambria Math" w:eastAsiaTheme="minorEastAsia" w:hAnsi="Cambria Math"/>
+                    </w:rPr>
+                    <m:t>c</m:t>
+                  </m:r>
+                </m:sub>
+              </m:sSub>
+            </m:sub>
+          </m:sSub>
           <m:r>
             <w:rPr>
               <w:rFonts w:ascii="Cambria Math" w:eastAsiaTheme="minorEastAsia" w:hAnsi="Cambria Math"/>
             </w:rPr>
             <m:t>)</m:t>
           </m:r>
+        </m:oMath>
+      </m:oMathPara>
+    </w:p>
+    <w:p>
+      <w:pPr>
+        <w:ind w:left="720"/>
+        <w:rPr>
+          <w:rFonts w:eastAsiaTheme="minorEastAsia"/>
+        </w:rPr>
+      </w:pPr>
+      <m:oMathPara>
+        <m:oMath>
+          <m:r>
+            <m:rPr>
+              <m:sty m:val="p"/>
+            </m:rPr>
+            <w:rPr>
+              <w:rFonts w:ascii="Cambria Math" w:eastAsiaTheme="minorEastAsia" w:hAnsi="Cambria Math" w:cstheme="minorHAnsi"/>
+              <w:sz w:val="28"/>
+              <w:szCs w:val="28"/>
+            </w:rPr>
+            <m:t>λ</m:t>
+          </m:r>
+          <m:r>
+            <w:rPr>
+              <w:rFonts w:ascii="Cambria Math" w:eastAsiaTheme="minorEastAsia" w:hAnsi="Cambria Math"/>
+            </w:rPr>
+            <m:t xml:space="preserve"> ~ Normal(</m:t>
+          </m:r>
+          <m:r>
+            <w:rPr>
+              <w:rFonts w:ascii="Cambria Math" w:eastAsiaTheme="minorEastAsia" w:hAnsi="Cambria Math"/>
+            </w:rPr>
+            <m:t>1</m:t>
+          </m:r>
+          <m:r>
+            <w:rPr>
+              <w:rFonts w:ascii="Cambria Math" w:eastAsiaTheme="minorEastAsia" w:hAnsi="Cambria Math"/>
+            </w:rPr>
+            <m:t xml:space="preserve">, </m:t>
+          </m:r>
+          <w:commentRangeStart w:id="1"/>
+          <m:sSub>
+            <m:sSubPr>
+              <m:ctrlPr>
+                <w:rPr>
+                  <w:rFonts w:ascii="Cambria Math" w:eastAsiaTheme="minorEastAsia" w:hAnsi="Cambria Math"/>
+                  <w:i/>
+                </w:rPr>
+              </m:ctrlPr>
+            </m:sSubPr>
+            <m:e>
+              <m:r>
+                <w:rPr>
+                  <w:rFonts w:ascii="Cambria Math" w:eastAsiaTheme="minorEastAsia" w:hAnsi="Cambria Math"/>
+                </w:rPr>
+                <m:t>σ</m:t>
+              </m:r>
+            </m:e>
+            <m:sub>
+              <m:r>
+                <w:rPr>
+                  <w:rFonts w:ascii="Cambria Math" w:eastAsiaTheme="minorEastAsia" w:hAnsi="Cambria Math"/>
+                </w:rPr>
+                <m:t>l</m:t>
+              </m:r>
+            </m:sub>
+          </m:sSub>
           <w:commentRangeEnd w:id="1"/>
           <m:r>
             <m:rPr>
@@ -423,11 +832,586 @@
             </w:rPr>
             <w:commentReference w:id="1"/>
           </m:r>
+          <m:r>
+            <w:rPr>
+              <w:rFonts w:ascii="Cambria Math" w:eastAsiaTheme="minorEastAsia" w:hAnsi="Cambria Math"/>
+            </w:rPr>
+            <m:t>)</m:t>
+          </m:r>
         </m:oMath>
       </m:oMathPara>
     </w:p>
     <w:p>
       <w:pPr>
+        <w:ind w:left="720"/>
+        <w:rPr>
+          <w:rFonts w:eastAsiaTheme="minorEastAsia"/>
+        </w:rPr>
+      </w:pPr>
+      <m:oMathPara>
+        <m:oMath>
+          <m:sSub>
+            <m:sSubPr>
+              <m:ctrlPr>
+                <w:rPr>
+                  <w:rFonts w:ascii="Cambria Math" w:eastAsiaTheme="minorEastAsia" w:hAnsi="Cambria Math"/>
+                  <w:i/>
+                </w:rPr>
+              </m:ctrlPr>
+            </m:sSubPr>
+            <m:e>
+              <m:r>
+                <w:rPr>
+                  <w:rFonts w:ascii="Cambria Math" w:eastAsiaTheme="minorEastAsia" w:hAnsi="Cambria Math"/>
+                </w:rPr>
+                <m:t>N</m:t>
+              </m:r>
+            </m:e>
+            <m:sub>
+              <m:r>
+                <w:rPr>
+                  <w:rFonts w:ascii="Cambria Math" w:eastAsiaTheme="minorEastAsia" w:hAnsi="Cambria Math"/>
+                </w:rPr>
+                <m:t>c</m:t>
+              </m:r>
+            </m:sub>
+          </m:sSub>
+          <m:r>
+            <w:rPr>
+              <w:rFonts w:ascii="Cambria Math" w:eastAsiaTheme="minorEastAsia" w:hAnsi="Cambria Math"/>
+            </w:rPr>
+            <m:t xml:space="preserve">= </m:t>
+          </m:r>
+          <m:f>
+            <m:fPr>
+              <m:ctrlPr>
+                <w:rPr>
+                  <w:rFonts w:ascii="Cambria Math" w:eastAsiaTheme="minorEastAsia" w:hAnsi="Cambria Math"/>
+                  <w:i/>
+                </w:rPr>
+              </m:ctrlPr>
+            </m:fPr>
+            <m:num>
+              <m:sSup>
+                <m:sSupPr>
+                  <m:ctrlPr>
+                    <w:rPr>
+                      <w:rFonts w:ascii="Cambria Math" w:eastAsiaTheme="minorEastAsia" w:hAnsi="Cambria Math"/>
+                      <w:i/>
+                    </w:rPr>
+                  </m:ctrlPr>
+                </m:sSupPr>
+                <m:e>
+                  <m:r>
+                    <w:rPr>
+                      <w:rFonts w:ascii="Cambria Math" w:eastAsiaTheme="minorEastAsia" w:hAnsi="Cambria Math"/>
+                    </w:rPr>
+                    <m:t>c</m:t>
+                  </m:r>
+                </m:e>
+                <m:sup>
+                  <m:r>
+                    <w:rPr>
+                      <w:rFonts w:ascii="Cambria Math" w:hAnsi="Cambria Math"/>
+                    </w:rPr>
+                    <m:t>ϕ</m:t>
+                  </m:r>
+                </m:sup>
+              </m:sSup>
+              <m:sSub>
+                <m:sSubPr>
+                  <m:ctrlPr>
+                    <w:rPr>
+                      <w:rFonts w:ascii="Cambria Math" w:eastAsiaTheme="minorEastAsia" w:hAnsi="Cambria Math"/>
+                      <w:i/>
+                    </w:rPr>
+                  </m:ctrlPr>
+                </m:sSubPr>
+                <m:e>
+                  <m:r>
+                    <w:rPr>
+                      <w:rFonts w:ascii="Cambria Math" w:eastAsiaTheme="minorEastAsia" w:hAnsi="Cambria Math"/>
+                    </w:rPr>
+                    <m:t>Y</m:t>
+                  </m:r>
+                </m:e>
+                <m:sub>
+                  <m:r>
+                    <w:rPr>
+                      <w:rFonts w:ascii="Cambria Math" w:eastAsiaTheme="minorEastAsia" w:hAnsi="Cambria Math"/>
+                    </w:rPr>
+                    <m:t>c</m:t>
+                  </m:r>
+                </m:sub>
+              </m:sSub>
+            </m:num>
+            <m:den>
+              <m:sSub>
+                <m:sSubPr>
+                  <m:ctrlPr>
+                    <w:rPr>
+                      <w:rFonts w:ascii="Cambria Math" w:eastAsiaTheme="minorEastAsia" w:hAnsi="Cambria Math"/>
+                      <w:i/>
+                    </w:rPr>
+                  </m:ctrlPr>
+                </m:sSubPr>
+                <m:e>
+                  <m:r>
+                    <w:rPr>
+                      <w:rFonts w:ascii="Cambria Math" w:eastAsiaTheme="minorEastAsia" w:hAnsi="Cambria Math"/>
+                    </w:rPr>
+                    <m:t>R</m:t>
+                  </m:r>
+                </m:e>
+                <m:sub>
+                  <m:r>
+                    <w:rPr>
+                      <w:rFonts w:ascii="Cambria Math" w:eastAsiaTheme="minorEastAsia" w:hAnsi="Cambria Math"/>
+                    </w:rPr>
+                    <m:t>c</m:t>
+                  </m:r>
+                </m:sub>
+              </m:sSub>
+            </m:den>
+          </m:f>
+        </m:oMath>
+      </m:oMathPara>
+    </w:p>
+    <w:p>
+      <w:pPr>
+        <w:ind w:left="720"/>
+        <w:rPr>
+          <w:rFonts w:eastAsiaTheme="minorEastAsia"/>
+        </w:rPr>
+      </w:pPr>
+      <m:oMathPara>
+        <m:oMath>
+          <m:sSub>
+            <m:sSubPr>
+              <m:ctrlPr>
+                <w:rPr>
+                  <w:rFonts w:ascii="Cambria Math" w:eastAsiaTheme="minorEastAsia" w:hAnsi="Cambria Math"/>
+                  <w:i/>
+                </w:rPr>
+              </m:ctrlPr>
+            </m:sSubPr>
+            <m:e>
+              <m:r>
+                <w:rPr>
+                  <w:rFonts w:ascii="Cambria Math" w:eastAsiaTheme="minorEastAsia" w:hAnsi="Cambria Math"/>
+                </w:rPr>
+                <m:t>μ</m:t>
+              </m:r>
+            </m:e>
+            <m:sub>
+              <m:sSub>
+                <m:sSubPr>
+                  <m:ctrlPr>
+                    <w:rPr>
+                      <w:rFonts w:ascii="Cambria Math" w:eastAsiaTheme="minorEastAsia" w:hAnsi="Cambria Math"/>
+                      <w:i/>
+                    </w:rPr>
+                  </m:ctrlPr>
+                </m:sSubPr>
+                <m:e>
+                  <m:r>
+                    <w:rPr>
+                      <w:rFonts w:ascii="Cambria Math" w:eastAsiaTheme="minorEastAsia" w:hAnsi="Cambria Math"/>
+                    </w:rPr>
+                    <m:t>N</m:t>
+                  </m:r>
+                </m:e>
+                <m:sub>
+                  <m:r>
+                    <w:rPr>
+                      <w:rFonts w:ascii="Cambria Math" w:eastAsiaTheme="minorEastAsia" w:hAnsi="Cambria Math"/>
+                    </w:rPr>
+                    <m:t>c</m:t>
+                  </m:r>
+                </m:sub>
+              </m:sSub>
+            </m:sub>
+          </m:sSub>
+          <m:r>
+            <w:rPr>
+              <w:rFonts w:ascii="Cambria Math" w:eastAsiaTheme="minorEastAsia" w:hAnsi="Cambria Math"/>
+            </w:rPr>
+            <m:t xml:space="preserve">= </m:t>
+          </m:r>
+          <m:f>
+            <m:fPr>
+              <m:ctrlPr>
+                <w:rPr>
+                  <w:rFonts w:ascii="Cambria Math" w:eastAsiaTheme="minorEastAsia" w:hAnsi="Cambria Math"/>
+                  <w:i/>
+                </w:rPr>
+              </m:ctrlPr>
+            </m:fPr>
+            <m:num>
+              <m:nary>
+                <m:naryPr>
+                  <m:chr m:val="∑"/>
+                  <m:limLoc m:val="undOvr"/>
+                  <m:subHide m:val="1"/>
+                  <m:supHide m:val="1"/>
+                  <m:ctrlPr>
+                    <w:rPr>
+                      <w:rFonts w:ascii="Cambria Math" w:eastAsiaTheme="minorEastAsia" w:hAnsi="Cambria Math"/>
+                      <w:i/>
+                    </w:rPr>
+                  </m:ctrlPr>
+                </m:naryPr>
+                <m:sub/>
+                <m:sup/>
+                <m:e>
+                  <m:d>
+                    <m:dPr>
+                      <m:ctrlPr>
+                        <w:rPr>
+                          <w:rFonts w:ascii="Cambria Math" w:eastAsiaTheme="minorEastAsia" w:hAnsi="Cambria Math"/>
+                          <w:i/>
+                        </w:rPr>
+                      </m:ctrlPr>
+                    </m:dPr>
+                    <m:e>
+                      <m:sSub>
+                        <m:sSubPr>
+                          <m:ctrlPr>
+                            <w:rPr>
+                              <w:rFonts w:ascii="Cambria Math" w:eastAsiaTheme="minorEastAsia" w:hAnsi="Cambria Math"/>
+                              <w:i/>
+                            </w:rPr>
+                          </m:ctrlPr>
+                        </m:sSubPr>
+                        <m:e>
+                          <m:r>
+                            <w:rPr>
+                              <w:rFonts w:ascii="Cambria Math" w:eastAsiaTheme="minorEastAsia" w:hAnsi="Cambria Math"/>
+                            </w:rPr>
+                            <m:t>N</m:t>
+                          </m:r>
+                        </m:e>
+                        <m:sub>
+                          <m:r>
+                            <w:rPr>
+                              <w:rFonts w:ascii="Cambria Math" w:eastAsiaTheme="minorEastAsia" w:hAnsi="Cambria Math"/>
+                            </w:rPr>
+                            <m:t>c</m:t>
+                          </m:r>
+                        </m:sub>
+                      </m:sSub>
+                    </m:e>
+                  </m:d>
+                </m:e>
+              </m:nary>
+            </m:num>
+            <m:den>
+              <m:sSub>
+                <m:sSubPr>
+                  <m:ctrlPr>
+                    <w:rPr>
+                      <w:rFonts w:ascii="Cambria Math" w:eastAsiaTheme="minorEastAsia" w:hAnsi="Cambria Math"/>
+                      <w:i/>
+                    </w:rPr>
+                  </m:ctrlPr>
+                </m:sSubPr>
+                <m:e>
+                  <m:r>
+                    <w:rPr>
+                      <w:rFonts w:ascii="Cambria Math" w:eastAsiaTheme="minorEastAsia" w:hAnsi="Cambria Math"/>
+                    </w:rPr>
+                    <m:t>n</m:t>
+                  </m:r>
+                </m:e>
+                <m:sub>
+                  <m:r>
+                    <w:rPr>
+                      <w:rFonts w:ascii="Cambria Math" w:eastAsiaTheme="minorEastAsia" w:hAnsi="Cambria Math"/>
+                    </w:rPr>
+                    <m:t>c</m:t>
+                  </m:r>
+                </m:sub>
+              </m:sSub>
+            </m:den>
+          </m:f>
+        </m:oMath>
+      </m:oMathPara>
+    </w:p>
+    <w:p>
+      <w:pPr>
+        <w:ind w:left="720"/>
+        <w:rPr>
+          <w:rFonts w:eastAsiaTheme="minorEastAsia"/>
+        </w:rPr>
+      </w:pPr>
+      <m:oMathPara>
+        <m:oMath>
+          <m:r>
+            <w:rPr>
+              <w:rFonts w:ascii="Cambria Math" w:eastAsiaTheme="minorEastAsia" w:hAnsi="Cambria Math"/>
+            </w:rPr>
+            <m:t xml:space="preserve"> </m:t>
+          </m:r>
+          <m:sSub>
+            <m:sSubPr>
+              <m:ctrlPr>
+                <w:rPr>
+                  <w:rFonts w:ascii="Cambria Math" w:eastAsiaTheme="minorEastAsia" w:hAnsi="Cambria Math"/>
+                  <w:i/>
+                </w:rPr>
+              </m:ctrlPr>
+            </m:sSubPr>
+            <m:e>
+              <m:r>
+                <w:rPr>
+                  <w:rFonts w:ascii="Cambria Math" w:eastAsiaTheme="minorEastAsia" w:hAnsi="Cambria Math"/>
+                </w:rPr>
+                <m:t>σ</m:t>
+              </m:r>
+            </m:e>
+            <m:sub>
+              <m:sSub>
+                <m:sSubPr>
+                  <m:ctrlPr>
+                    <w:rPr>
+                      <w:rFonts w:ascii="Cambria Math" w:eastAsiaTheme="minorEastAsia" w:hAnsi="Cambria Math"/>
+                      <w:i/>
+                    </w:rPr>
+                  </m:ctrlPr>
+                </m:sSubPr>
+                <m:e>
+                  <m:r>
+                    <w:rPr>
+                      <w:rFonts w:ascii="Cambria Math" w:eastAsiaTheme="minorEastAsia" w:hAnsi="Cambria Math"/>
+                    </w:rPr>
+                    <m:t>N</m:t>
+                  </m:r>
+                </m:e>
+                <m:sub>
+                  <m:r>
+                    <w:rPr>
+                      <w:rFonts w:ascii="Cambria Math" w:eastAsiaTheme="minorEastAsia" w:hAnsi="Cambria Math"/>
+                    </w:rPr>
+                    <m:t>c</m:t>
+                  </m:r>
+                </m:sub>
+              </m:sSub>
+            </m:sub>
+          </m:sSub>
+          <m:r>
+            <w:rPr>
+              <w:rFonts w:ascii="Cambria Math" w:eastAsiaTheme="minorEastAsia" w:hAnsi="Cambria Math"/>
+            </w:rPr>
+            <m:t xml:space="preserve">= </m:t>
+          </m:r>
+          <m:rad>
+            <m:radPr>
+              <m:degHide m:val="1"/>
+              <m:ctrlPr>
+                <w:rPr>
+                  <w:rFonts w:ascii="Cambria Math" w:eastAsiaTheme="minorEastAsia" w:hAnsi="Cambria Math"/>
+                  <w:i/>
+                </w:rPr>
+              </m:ctrlPr>
+            </m:radPr>
+            <m:deg/>
+            <m:e>
+              <m:f>
+                <m:fPr>
+                  <m:ctrlPr>
+                    <w:rPr>
+                      <w:rFonts w:ascii="Cambria Math" w:eastAsiaTheme="minorEastAsia" w:hAnsi="Cambria Math"/>
+                      <w:i/>
+                    </w:rPr>
+                  </m:ctrlPr>
+                </m:fPr>
+                <m:num>
+                  <m:nary>
+                    <m:naryPr>
+                      <m:chr m:val="∑"/>
+                      <m:limLoc m:val="undOvr"/>
+                      <m:subHide m:val="1"/>
+                      <m:supHide m:val="1"/>
+                      <m:ctrlPr>
+                        <w:rPr>
+                          <w:rFonts w:ascii="Cambria Math" w:eastAsiaTheme="minorEastAsia" w:hAnsi="Cambria Math"/>
+                          <w:i/>
+                        </w:rPr>
+                      </m:ctrlPr>
+                    </m:naryPr>
+                    <m:sub/>
+                    <m:sup/>
+                    <m:e>
+                      <m:sSup>
+                        <m:sSupPr>
+                          <m:ctrlPr>
+                            <w:rPr>
+                              <w:rFonts w:ascii="Cambria Math" w:eastAsiaTheme="minorEastAsia" w:hAnsi="Cambria Math"/>
+                              <w:i/>
+                            </w:rPr>
+                          </m:ctrlPr>
+                        </m:sSupPr>
+                        <m:e>
+                          <m:sSub>
+                            <m:sSubPr>
+                              <m:ctrlPr>
+                                <w:rPr>
+                                  <w:rFonts w:ascii="Cambria Math" w:eastAsiaTheme="minorEastAsia" w:hAnsi="Cambria Math"/>
+                                  <w:i/>
+                                </w:rPr>
+                              </m:ctrlPr>
+                            </m:sSubPr>
+                            <m:e>
+                              <m:r>
+                                <w:rPr>
+                                  <w:rFonts w:ascii="Cambria Math" w:eastAsiaTheme="minorEastAsia" w:hAnsi="Cambria Math"/>
+                                </w:rPr>
+                                <m:t xml:space="preserve">| </m:t>
+                              </m:r>
+                              <m:r>
+                                <w:rPr>
+                                  <w:rFonts w:ascii="Cambria Math" w:eastAsiaTheme="minorEastAsia" w:hAnsi="Cambria Math"/>
+                                </w:rPr>
+                                <m:t>μ</m:t>
+                              </m:r>
+                            </m:e>
+                            <m:sub>
+                              <m:r>
+                                <w:rPr>
+                                  <w:rFonts w:ascii="Cambria Math" w:eastAsiaTheme="minorEastAsia" w:hAnsi="Cambria Math"/>
+                                </w:rPr>
+                                <m:t>N</m:t>
+                              </m:r>
+                            </m:sub>
+                          </m:sSub>
+                          <m:r>
+                            <w:rPr>
+                              <w:rFonts w:ascii="Cambria Math" w:eastAsiaTheme="minorEastAsia" w:hAnsi="Cambria Math"/>
+                            </w:rPr>
+                            <m:t xml:space="preserve">- </m:t>
+                          </m:r>
+                          <m:sSub>
+                            <m:sSubPr>
+                              <m:ctrlPr>
+                                <w:rPr>
+                                  <w:rFonts w:ascii="Cambria Math" w:eastAsiaTheme="minorEastAsia" w:hAnsi="Cambria Math"/>
+                                  <w:i/>
+                                </w:rPr>
+                              </m:ctrlPr>
+                            </m:sSubPr>
+                            <m:e>
+                              <m:r>
+                                <w:rPr>
+                                  <w:rFonts w:ascii="Cambria Math" w:eastAsiaTheme="minorEastAsia" w:hAnsi="Cambria Math"/>
+                                </w:rPr>
+                                <m:t>N</m:t>
+                              </m:r>
+                            </m:e>
+                            <m:sub>
+                              <m:r>
+                                <w:rPr>
+                                  <w:rFonts w:ascii="Cambria Math" w:eastAsiaTheme="minorEastAsia" w:hAnsi="Cambria Math"/>
+                                </w:rPr>
+                                <m:t>c</m:t>
+                              </m:r>
+                            </m:sub>
+                          </m:sSub>
+                          <m:r>
+                            <w:rPr>
+                              <w:rFonts w:ascii="Cambria Math" w:eastAsiaTheme="minorEastAsia" w:hAnsi="Cambria Math"/>
+                            </w:rPr>
+                            <m:t>|</m:t>
+                          </m:r>
+                        </m:e>
+                        <m:sup>
+                          <m:r>
+                            <w:rPr>
+                              <w:rFonts w:ascii="Cambria Math" w:eastAsiaTheme="minorEastAsia" w:hAnsi="Cambria Math"/>
+                            </w:rPr>
+                            <m:t>2</m:t>
+                          </m:r>
+                        </m:sup>
+                      </m:sSup>
+                    </m:e>
+                  </m:nary>
+                </m:num>
+                <m:den>
+                  <m:sSub>
+                    <m:sSubPr>
+                      <m:ctrlPr>
+                        <w:rPr>
+                          <w:rFonts w:ascii="Cambria Math" w:eastAsiaTheme="minorEastAsia" w:hAnsi="Cambria Math"/>
+                          <w:i/>
+                        </w:rPr>
+                      </m:ctrlPr>
+                    </m:sSubPr>
+                    <m:e>
+                      <m:r>
+                        <w:rPr>
+                          <w:rFonts w:ascii="Cambria Math" w:eastAsiaTheme="minorEastAsia" w:hAnsi="Cambria Math"/>
+                        </w:rPr>
+                        <m:t>n</m:t>
+                      </m:r>
+                    </m:e>
+                    <m:sub>
+                      <m:r>
+                        <w:rPr>
+                          <w:rFonts w:ascii="Cambria Math" w:eastAsiaTheme="minorEastAsia" w:hAnsi="Cambria Math"/>
+                        </w:rPr>
+                        <m:t>c</m:t>
+                      </m:r>
+                    </m:sub>
+                  </m:sSub>
+                </m:den>
+              </m:f>
+            </m:e>
+          </m:rad>
+        </m:oMath>
+      </m:oMathPara>
+    </w:p>
+    <w:p>
+      <w:pPr>
+        <w:ind w:left="720"/>
+        <w:rPr>
+          <w:rFonts w:eastAsiaTheme="minorEastAsia"/>
+        </w:rPr>
+      </w:pPr>
+    </w:p>
+    <w:p>
+      <w:pPr>
+        <w:ind w:left="720"/>
+        <w:rPr>
+          <w:rFonts w:eastAsiaTheme="minorEastAsia"/>
+        </w:rPr>
+      </w:pPr>
+    </w:p>
+    <w:p>
+      <w:pPr>
+        <w:ind w:left="720"/>
+        <w:rPr>
+          <w:rFonts w:eastAsiaTheme="minorEastAsia"/>
+        </w:rPr>
+      </w:pPr>
+    </w:p>
+    <w:p>
+      <w:pPr>
+        <w:ind w:left="720"/>
+        <w:rPr>
+          <w:rFonts w:eastAsiaTheme="minorEastAsia"/>
+        </w:rPr>
+      </w:pPr>
+    </w:p>
+    <w:p>
+      <w:pPr>
+        <w:ind w:left="720"/>
+        <w:rPr>
+          <w:rFonts w:eastAsiaTheme="minorEastAsia"/>
+        </w:rPr>
+      </w:pPr>
+    </w:p>
+    <w:p/>
+    <w:p>
+      <w:pPr>
         <w:rPr>
           <w:rFonts w:eastAsiaTheme="minorEastAsia"/>
         </w:rPr>
@@ -462,7 +1446,23 @@
           <w:sz w:val="28"/>
           <w:szCs w:val="28"/>
         </w:rPr>
-        <w:t>Y = # matches (half siblings)</w:t>
+        <w:t xml:space="preserve">Y = </w:t>
+      </w:r>
+      <w:r>
+        <w:rPr>
+          <w:rFonts w:ascii="Garamond" w:eastAsiaTheme="minorEastAsia" w:hAnsi="Garamond"/>
+          <w:sz w:val="28"/>
+          <w:szCs w:val="28"/>
+        </w:rPr>
+        <w:t xml:space="preserve">number of observed </w:t>
+      </w:r>
+      <w:r>
+        <w:rPr>
+          <w:rFonts w:ascii="Garamond" w:eastAsiaTheme="minorEastAsia" w:hAnsi="Garamond"/>
+          <w:sz w:val="28"/>
+          <w:szCs w:val="28"/>
+        </w:rPr>
+        <w:t>matches (half siblings)</w:t>
       </w:r>
     </w:p>
     <w:p>
@@ -500,6 +1500,7 @@
           <w:sz w:val="28"/>
           <w:szCs w:val="28"/>
         </w:rPr>
+        <w:lastRenderedPageBreak/>
         <w:t>b = younger birth year,</w:t>
       </w:r>
     </w:p>
@@ -508,34 +1509,18 @@
         <w:spacing w:after="0" w:line="240" w:lineRule="auto"/>
         <w:contextualSpacing/>
         <w:rPr>
-          <w:rFonts w:ascii="Garamond" w:eastAsiaTheme="minorEastAsia" w:hAnsi="Garamond" w:cstheme="minorHAnsi"/>
-          <w:sz w:val="28"/>
-          <w:szCs w:val="28"/>
-        </w:rPr>
-      </w:pPr>
-      <w:r>
-        <w:rPr>
-          <w:rFonts w:ascii="Garamond" w:eastAsiaTheme="minorEastAsia" w:hAnsi="Garamond" w:cstheme="minorHAnsi"/>
-          <w:sz w:val="28"/>
-          <w:szCs w:val="28"/>
-        </w:rPr>
-        <w:t>φ</w:t>
-      </w:r>
-      <w:r>
-        <w:rPr>
-          <w:rFonts w:ascii="Garamond" w:eastAsiaTheme="minorEastAsia" w:hAnsi="Garamond" w:cstheme="minorHAnsi"/>
-          <w:sz w:val="28"/>
-          <w:szCs w:val="28"/>
-        </w:rPr>
-        <w:t xml:space="preserve"> = year of estimation (arbitrary)</w:t>
-      </w:r>
-      <w:r>
-        <w:rPr>
-          <w:rFonts w:ascii="Garamond" w:eastAsiaTheme="minorEastAsia" w:hAnsi="Garamond" w:cstheme="minorHAnsi"/>
-          <w:sz w:val="28"/>
-          <w:szCs w:val="28"/>
-        </w:rPr>
-        <w:t>,</w:t>
+          <w:rFonts w:ascii="Garamond" w:eastAsiaTheme="minorEastAsia" w:hAnsi="Garamond"/>
+          <w:sz w:val="28"/>
+          <w:szCs w:val="28"/>
+        </w:rPr>
+      </w:pPr>
+      <w:r>
+        <w:rPr>
+          <w:rFonts w:ascii="Garamond" w:eastAsiaTheme="minorEastAsia" w:hAnsi="Garamond"/>
+          <w:sz w:val="28"/>
+          <w:szCs w:val="28"/>
+        </w:rPr>
+        <w:t>c = difference between older birth year and younger birth year,</w:t>
       </w:r>
     </w:p>
     <w:p>
@@ -543,47 +1528,34 @@
         <w:spacing w:after="0" w:line="240" w:lineRule="auto"/>
         <w:contextualSpacing/>
         <w:rPr>
-          <w:rFonts w:ascii="Garamond" w:eastAsiaTheme="minorEastAsia" w:hAnsi="Garamond"/>
-          <w:sz w:val="28"/>
-          <w:szCs w:val="28"/>
-        </w:rPr>
-      </w:pPr>
-      <w:r>
-        <w:rPr>
-          <w:rFonts w:ascii="Garamond" w:eastAsiaTheme="minorEastAsia" w:hAnsi="Garamond"/>
-          <w:sz w:val="28"/>
-          <w:szCs w:val="28"/>
-        </w:rPr>
-        <w:t>N</w:t>
-      </w:r>
-      <w:r>
-        <w:rPr>
-          <w:rFonts w:ascii="Garamond" w:eastAsiaTheme="minorEastAsia" w:hAnsi="Garamond"/>
-          <w:sz w:val="28"/>
-          <w:szCs w:val="28"/>
-          <w:vertAlign w:val="subscript"/>
-        </w:rPr>
-        <w:t>b</w:t>
-      </w:r>
-      <w:r>
-        <w:rPr>
-          <w:rFonts w:ascii="Garamond" w:eastAsiaTheme="minorEastAsia" w:hAnsi="Garamond"/>
-          <w:sz w:val="28"/>
-          <w:szCs w:val="28"/>
-        </w:rPr>
-        <w:t xml:space="preserve"> = number of females</w:t>
-      </w:r>
-      <w:r>
-        <w:rPr>
-          <w:rFonts w:ascii="Garamond" w:eastAsiaTheme="minorEastAsia" w:hAnsi="Garamond"/>
-          <w:sz w:val="28"/>
-          <w:szCs w:val="28"/>
-        </w:rPr>
-        <w:t xml:space="preserve"> in birth year b</w:t>
-      </w:r>
-      <w:r>
-        <w:rPr>
-          <w:rFonts w:ascii="Garamond" w:eastAsiaTheme="minorEastAsia" w:hAnsi="Garamond"/>
+          <w:rFonts w:ascii="Garamond" w:eastAsiaTheme="minorEastAsia" w:hAnsi="Garamond" w:cstheme="minorHAnsi"/>
+          <w:sz w:val="28"/>
+          <w:szCs w:val="28"/>
+        </w:rPr>
+      </w:pPr>
+      <w:bookmarkStart w:id="2" w:name="_Hlk92200130"/>
+      <w:r>
+        <w:rPr>
+          <w:rFonts w:ascii="Garamond" w:eastAsiaTheme="minorEastAsia" w:hAnsi="Garamond" w:cstheme="minorHAnsi"/>
+          <w:i/>
+          <w:iCs/>
+          <w:sz w:val="28"/>
+          <w:szCs w:val="28"/>
+        </w:rPr>
+        <w:t>γ</w:t>
+      </w:r>
+      <w:bookmarkEnd w:id="2"/>
+      <w:r>
+        <w:rPr>
+          <w:rFonts w:ascii="Garamond" w:eastAsiaTheme="minorEastAsia" w:hAnsi="Garamond" w:cstheme="minorHAnsi"/>
+          <w:sz w:val="28"/>
+          <w:szCs w:val="28"/>
+        </w:rPr>
+        <w:t xml:space="preserve"> = year of estimation (arbitrary)</w:t>
+      </w:r>
+      <w:r>
+        <w:rPr>
+          <w:rFonts w:ascii="Garamond" w:eastAsiaTheme="minorEastAsia" w:hAnsi="Garamond" w:cstheme="minorHAnsi"/>
           <w:sz w:val="28"/>
           <w:szCs w:val="28"/>
         </w:rPr>
@@ -595,58 +1567,58 @@
         <w:spacing w:after="0" w:line="240" w:lineRule="auto"/>
         <w:contextualSpacing/>
         <w:rPr>
+          <w:rFonts w:ascii="Garamond" w:eastAsiaTheme="minorEastAsia" w:hAnsi="Garamond"/>
+          <w:sz w:val="28"/>
+          <w:szCs w:val="28"/>
+        </w:rPr>
+      </w:pPr>
+      <w:proofErr w:type="spellStart"/>
+      <w:r>
+        <w:rPr>
+          <w:rFonts w:ascii="Garamond" w:eastAsiaTheme="minorEastAsia" w:hAnsi="Garamond"/>
+          <w:sz w:val="28"/>
+          <w:szCs w:val="28"/>
+        </w:rPr>
+        <w:t>N</w:t>
+      </w:r>
+      <w:r>
+        <w:rPr>
           <w:rFonts w:ascii="Garamond" w:eastAsiaTheme="minorEastAsia" w:hAnsi="Garamond" w:cstheme="minorHAnsi"/>
-          <w:sz w:val="28"/>
-          <w:szCs w:val="28"/>
-        </w:rPr>
-      </w:pPr>
-      <w:proofErr w:type="gramStart"/>
-      <w:r>
-        <w:rPr>
-          <w:rFonts w:ascii="Garamond" w:eastAsiaTheme="minorEastAsia" w:hAnsi="Garamond" w:cstheme="minorHAnsi"/>
-          <w:sz w:val="28"/>
-          <w:szCs w:val="28"/>
-        </w:rPr>
-        <w:t>λ</w:t>
-      </w:r>
-      <w:r>
-        <w:rPr>
-          <w:rFonts w:ascii="Garamond" w:eastAsiaTheme="minorEastAsia" w:hAnsi="Garamond" w:cstheme="minorHAnsi"/>
-          <w:sz w:val="28"/>
-          <w:szCs w:val="28"/>
-          <w:vertAlign w:val="superscript"/>
-        </w:rPr>
-        <w:t>(</w:t>
-      </w:r>
-      <w:proofErr w:type="gramEnd"/>
-      <w:r>
-        <w:rPr>
-          <w:rFonts w:ascii="Garamond" w:eastAsiaTheme="minorEastAsia" w:hAnsi="Garamond" w:cstheme="minorHAnsi"/>
-          <w:sz w:val="28"/>
-          <w:szCs w:val="28"/>
-          <w:vertAlign w:val="superscript"/>
-        </w:rPr>
-        <w:t>b – φ)</w:t>
-      </w:r>
-      <w:r>
-        <w:rPr>
-          <w:rFonts w:ascii="Garamond" w:eastAsiaTheme="minorEastAsia" w:hAnsi="Garamond" w:cstheme="minorHAnsi"/>
-          <w:sz w:val="28"/>
-          <w:szCs w:val="28"/>
-        </w:rPr>
-        <w:t xml:space="preserve"> = population growth</w:t>
-      </w:r>
-      <w:r>
-        <w:rPr>
-          <w:rFonts w:ascii="Garamond" w:eastAsiaTheme="minorEastAsia" w:hAnsi="Garamond" w:cstheme="minorHAnsi"/>
-          <w:sz w:val="28"/>
-          <w:szCs w:val="28"/>
-        </w:rPr>
-        <w:t xml:space="preserve"> between year of estimation and birth year b</w:t>
-      </w:r>
-      <w:r>
-        <w:rPr>
-          <w:rFonts w:ascii="Garamond" w:eastAsiaTheme="minorEastAsia" w:hAnsi="Garamond" w:cstheme="minorHAnsi"/>
+          <w:i/>
+          <w:iCs/>
+          <w:sz w:val="28"/>
+          <w:szCs w:val="28"/>
+        </w:rPr>
+        <w:t>γ</w:t>
+      </w:r>
+      <w:proofErr w:type="spellEnd"/>
+      <w:r>
+        <w:rPr>
+          <w:rFonts w:ascii="Garamond" w:eastAsiaTheme="minorEastAsia" w:hAnsi="Garamond"/>
+          <w:sz w:val="28"/>
+          <w:szCs w:val="28"/>
+        </w:rPr>
+        <w:t xml:space="preserve"> = number of females</w:t>
+      </w:r>
+      <w:r>
+        <w:rPr>
+          <w:rFonts w:ascii="Garamond" w:eastAsiaTheme="minorEastAsia" w:hAnsi="Garamond"/>
+          <w:sz w:val="28"/>
+          <w:szCs w:val="28"/>
+        </w:rPr>
+        <w:t xml:space="preserve"> in </w:t>
+      </w:r>
+      <w:r>
+        <w:rPr>
+          <w:rFonts w:ascii="Garamond" w:eastAsiaTheme="minorEastAsia" w:hAnsi="Garamond"/>
+          <w:sz w:val="28"/>
+          <w:szCs w:val="28"/>
+        </w:rPr>
+        <w:t>estimation year</w:t>
+      </w:r>
+      <w:r>
+        <w:rPr>
+          <w:rFonts w:ascii="Garamond" w:eastAsiaTheme="minorEastAsia" w:hAnsi="Garamond"/>
           <w:sz w:val="28"/>
           <w:szCs w:val="28"/>
         </w:rPr>
@@ -663,6 +1635,105 @@
           <w:szCs w:val="28"/>
         </w:rPr>
       </w:pPr>
+      <w:proofErr w:type="gramStart"/>
+      <w:r>
+        <w:rPr>
+          <w:rFonts w:ascii="Garamond" w:eastAsiaTheme="minorEastAsia" w:hAnsi="Garamond" w:cstheme="minorHAnsi"/>
+          <w:sz w:val="28"/>
+          <w:szCs w:val="28"/>
+        </w:rPr>
+        <w:t>λ</w:t>
+      </w:r>
+      <w:r>
+        <w:rPr>
+          <w:rFonts w:ascii="Garamond" w:eastAsiaTheme="minorEastAsia" w:hAnsi="Garamond" w:cstheme="minorHAnsi"/>
+          <w:sz w:val="28"/>
+          <w:szCs w:val="28"/>
+          <w:vertAlign w:val="superscript"/>
+        </w:rPr>
+        <w:t>(</w:t>
+      </w:r>
+      <w:proofErr w:type="gramEnd"/>
+      <w:r>
+        <w:rPr>
+          <w:rFonts w:ascii="Garamond" w:eastAsiaTheme="minorEastAsia" w:hAnsi="Garamond" w:cstheme="minorHAnsi"/>
+          <w:sz w:val="28"/>
+          <w:szCs w:val="28"/>
+          <w:vertAlign w:val="superscript"/>
+        </w:rPr>
+        <w:t xml:space="preserve">b – </w:t>
+      </w:r>
+      <w:r>
+        <w:rPr>
+          <w:rFonts w:ascii="Garamond" w:eastAsiaTheme="minorEastAsia" w:hAnsi="Garamond" w:cstheme="minorHAnsi"/>
+          <w:i/>
+          <w:iCs/>
+          <w:sz w:val="28"/>
+          <w:szCs w:val="28"/>
+          <w:vertAlign w:val="superscript"/>
+        </w:rPr>
+        <w:t>γ</w:t>
+      </w:r>
+      <w:r>
+        <w:rPr>
+          <w:rFonts w:ascii="Garamond" w:eastAsiaTheme="minorEastAsia" w:hAnsi="Garamond" w:cstheme="minorHAnsi"/>
+          <w:sz w:val="28"/>
+          <w:szCs w:val="28"/>
+          <w:vertAlign w:val="superscript"/>
+        </w:rPr>
+        <w:t>)</w:t>
+      </w:r>
+      <w:r>
+        <w:rPr>
+          <w:rFonts w:ascii="Garamond" w:eastAsiaTheme="minorEastAsia" w:hAnsi="Garamond" w:cstheme="minorHAnsi"/>
+          <w:sz w:val="28"/>
+          <w:szCs w:val="28"/>
+        </w:rPr>
+        <w:t xml:space="preserve"> = population </w:t>
+      </w:r>
+      <w:r>
+        <w:rPr>
+          <w:rFonts w:ascii="Garamond" w:eastAsiaTheme="minorEastAsia" w:hAnsi="Garamond" w:cstheme="minorHAnsi"/>
+          <w:sz w:val="28"/>
+          <w:szCs w:val="28"/>
+        </w:rPr>
+        <w:t>change</w:t>
+      </w:r>
+      <w:r>
+        <w:rPr>
+          <w:rFonts w:ascii="Garamond" w:eastAsiaTheme="minorEastAsia" w:hAnsi="Garamond" w:cstheme="minorHAnsi"/>
+          <w:sz w:val="28"/>
+          <w:szCs w:val="28"/>
+        </w:rPr>
+        <w:t xml:space="preserve"> </w:t>
+      </w:r>
+      <w:r>
+        <w:rPr>
+          <w:rFonts w:ascii="Garamond" w:eastAsiaTheme="minorEastAsia" w:hAnsi="Garamond" w:cstheme="minorHAnsi"/>
+          <w:sz w:val="28"/>
+          <w:szCs w:val="28"/>
+        </w:rPr>
+        <w:t>between year of estimation and birth year b</w:t>
+      </w:r>
+      <w:r>
+        <w:rPr>
+          <w:rFonts w:ascii="Garamond" w:eastAsiaTheme="minorEastAsia" w:hAnsi="Garamond" w:cstheme="minorHAnsi"/>
+          <w:sz w:val="28"/>
+          <w:szCs w:val="28"/>
+        </w:rPr>
+        <w:t>,</w:t>
+      </w:r>
+    </w:p>
+    <w:p>
+      <w:pPr>
+        <w:spacing w:after="0" w:line="240" w:lineRule="auto"/>
+        <w:contextualSpacing/>
+        <w:rPr>
+          <w:rFonts w:ascii="Garamond" w:eastAsiaTheme="minorEastAsia" w:hAnsi="Garamond" w:cstheme="minorHAnsi"/>
+          <w:sz w:val="28"/>
+          <w:szCs w:val="28"/>
+        </w:rPr>
+      </w:pPr>
       <w:r>
         <w:rPr>
           <w:rFonts w:ascii="Cambria" w:eastAsiaTheme="minorEastAsia" w:hAnsi="Cambria" w:cs="Cambria"/>
@@ -703,7 +1774,7 @@
           <w:sz w:val="28"/>
           <w:szCs w:val="28"/>
         </w:rPr>
-        <w:t xml:space="preserve">annual </w:t>
+        <w:t xml:space="preserve">expected </w:t>
       </w:r>
       <w:r>
         <w:rPr>
@@ -720,6 +1791,69 @@
           <w:szCs w:val="28"/>
         </w:rPr>
         <w:t>,</w:t>
+      </w:r>
+    </w:p>
+    <w:p>
+      <w:pPr>
+        <w:spacing w:after="0" w:line="240" w:lineRule="auto"/>
+        <w:contextualSpacing/>
+        <w:rPr>
+          <w:rFonts w:ascii="Garamond" w:eastAsiaTheme="minorEastAsia" w:hAnsi="Garamond" w:cstheme="minorHAnsi"/>
+          <w:sz w:val="28"/>
+          <w:szCs w:val="28"/>
+        </w:rPr>
+      </w:pPr>
+      <m:oMath>
+        <m:sSub>
+          <m:sSubPr>
+            <m:ctrlPr>
+              <w:rPr>
+                <w:rFonts w:ascii="Cambria Math" w:eastAsiaTheme="minorEastAsia" w:hAnsi="Cambria Math"/>
+                <w:i/>
+              </w:rPr>
+            </m:ctrlPr>
+          </m:sSubPr>
+          <m:e>
+            <m:r>
+              <w:rPr>
+                <w:rFonts w:ascii="Cambria Math" w:eastAsiaTheme="minorEastAsia" w:hAnsi="Cambria Math"/>
+              </w:rPr>
+              <m:t>R</m:t>
+            </m:r>
+          </m:e>
+          <m:sub>
+            <m:r>
+              <w:rPr>
+                <w:rFonts w:ascii="Cambria Math" w:eastAsiaTheme="minorEastAsia" w:hAnsi="Cambria Math"/>
+              </w:rPr>
+              <m:t>a, b</m:t>
+            </m:r>
+          </m:sub>
+        </m:sSub>
+      </m:oMath>
+      <w:r>
+        <w:rPr>
+          <w:rFonts w:ascii="Garamond" w:eastAsiaTheme="minorEastAsia" w:hAnsi="Garamond" w:cstheme="minorHAnsi"/>
+          <w:sz w:val="28"/>
+          <w:szCs w:val="28"/>
+        </w:rPr>
+        <w:t xml:space="preserve"> = total number of comparisons between individuals born in year a and </w:t>
+      </w:r>
+      <w:r>
+        <w:rPr>
+          <w:rFonts w:ascii="Garamond" w:eastAsiaTheme="minorEastAsia" w:hAnsi="Garamond" w:cstheme="minorHAnsi"/>
+          <w:sz w:val="28"/>
+          <w:szCs w:val="28"/>
+        </w:rPr>
+        <w:t>individuals born in year b</w:t>
+      </w:r>
+      <w:r>
+        <w:rPr>
+          <w:rFonts w:ascii="Garamond" w:eastAsiaTheme="minorEastAsia" w:hAnsi="Garamond" w:cstheme="minorHAnsi"/>
+          <w:sz w:val="28"/>
+          <w:szCs w:val="28"/>
+        </w:rPr>
+        <w:t>.</w:t>
       </w:r>
     </w:p>
     <w:p>
@@ -732,29 +1866,32 @@
           <w:szCs w:val="24"/>
         </w:rPr>
       </w:pPr>
+      <w:proofErr w:type="spellStart"/>
       <w:r>
         <w:rPr>
           <w:rFonts w:ascii="Garamond" w:eastAsiaTheme="minorEastAsia" w:hAnsi="Garamond" w:cstheme="minorHAnsi"/>
           <w:sz w:val="28"/>
           <w:szCs w:val="28"/>
         </w:rPr>
-        <w:t xml:space="preserve">R = total number of comparisons between individuals born in year a and </w:t>
+        <w:t>n</w:t>
       </w:r>
       <w:r>
         <w:rPr>
           <w:rFonts w:ascii="Garamond" w:eastAsiaTheme="minorEastAsia" w:hAnsi="Garamond" w:cstheme="minorHAnsi"/>
           <w:sz w:val="28"/>
           <w:szCs w:val="28"/>
-        </w:rPr>
-        <w:t>individuals born in year b</w:t>
-      </w:r>
+          <w:vertAlign w:val="subscript"/>
+        </w:rPr>
+        <w:t>c</w:t>
+      </w:r>
+      <w:proofErr w:type="spellEnd"/>
       <w:r>
         <w:rPr>
           <w:rFonts w:ascii="Garamond" w:eastAsiaTheme="minorEastAsia" w:hAnsi="Garamond" w:cstheme="minorHAnsi"/>
           <w:sz w:val="28"/>
           <w:szCs w:val="28"/>
         </w:rPr>
-        <w:t>.</w:t>
+        <w:t xml:space="preserve"> = number of different gap years</w:t>
       </w:r>
     </w:p>
     <w:p>
@@ -771,6 +1908,7 @@
         <w:spacing w:after="0" w:line="240" w:lineRule="auto"/>
         <w:contextualSpacing/>
         <w:rPr>
+          <w:del w:id="3" w:author="Charlotte Boyd" w:date="2021-12-29T11:43:00Z"/>
           <w:rFonts w:ascii="Garamond" w:eastAsiaTheme="minorEastAsia" w:hAnsi="Garamond" w:cstheme="minorHAnsi"/>
         </w:rPr>
       </w:pPr>
@@ -783,26 +1921,43 @@
           <w:rFonts w:ascii="Garamond" w:eastAsiaTheme="minorEastAsia" w:hAnsi="Garamond" w:cstheme="minorHAnsi"/>
         </w:rPr>
       </w:pPr>
-      <w:proofErr w:type="spellStart"/>
-      <w:r>
-        <w:rPr>
-          <w:rFonts w:ascii="Garamond" w:eastAsiaTheme="minorEastAsia" w:hAnsi="Garamond" w:cstheme="minorHAnsi"/>
-        </w:rPr>
-        <w:t>SD</w:t>
-      </w:r>
-      <w:r>
-        <w:rPr>
-          <w:rFonts w:ascii="Garamond" w:eastAsiaTheme="minorEastAsia" w:hAnsi="Garamond" w:cstheme="minorHAnsi"/>
-          <w:vertAlign w:val="superscript"/>
-        </w:rPr>
-        <w:t>2</w:t>
-      </w:r>
-      <w:proofErr w:type="spellEnd"/>
-      <w:r>
-        <w:rPr>
-          <w:rFonts w:ascii="Garamond" w:eastAsiaTheme="minorEastAsia" w:hAnsi="Garamond" w:cstheme="minorHAnsi"/>
-        </w:rPr>
-        <w:t xml:space="preserve"> = var</w:t>
+    </w:p>
+    <w:p>
+      <w:pPr>
+        <w:rPr>
+          <w:ins w:id="4" w:author="Charlotte Boyd" w:date="2021-12-29T11:48:00Z"/>
+          <w:rFonts w:ascii="Garamond" w:eastAsiaTheme="minorEastAsia" w:hAnsi="Garamond"/>
+          <w:sz w:val="36"/>
+          <w:szCs w:val="36"/>
+        </w:rPr>
+      </w:pPr>
+      <w:ins w:id="5" w:author="Charlotte Boyd" w:date="2021-12-29T11:48:00Z">
+        <w:r>
+          <w:rPr>
+            <w:rFonts w:ascii="Garamond" w:eastAsiaTheme="minorEastAsia" w:hAnsi="Garamond"/>
+            <w:sz w:val="36"/>
+            <w:szCs w:val="36"/>
+          </w:rPr>
+          <w:br w:type="page"/>
+        </w:r>
+      </w:ins>
+    </w:p>
+    <w:p>
+      <w:pPr>
+        <w:rPr>
+          <w:rFonts w:ascii="Garamond" w:eastAsiaTheme="minorEastAsia" w:hAnsi="Garamond"/>
+          <w:sz w:val="36"/>
+          <w:szCs w:val="36"/>
+        </w:rPr>
+      </w:pPr>
+      <w:r>
+        <w:rPr>
+          <w:rFonts w:ascii="Garamond" w:eastAsiaTheme="minorEastAsia" w:hAnsi="Garamond"/>
+          <w:sz w:val="36"/>
+          <w:szCs w:val="36"/>
+        </w:rPr>
+        <w:lastRenderedPageBreak/>
+        <w:t>Model</w:t>
       </w:r>
     </w:p>
     <w:p>
@@ -810,14 +1965,14 @@
         <w:spacing w:after="0" w:line="240" w:lineRule="auto"/>
         <w:contextualSpacing/>
         <w:rPr>
-          <w:rFonts w:ascii="Garamond" w:eastAsiaTheme="minorEastAsia" w:hAnsi="Garamond" w:cstheme="minorHAnsi"/>
-        </w:rPr>
-      </w:pPr>
-      <w:r>
-        <w:rPr>
-          <w:rFonts w:ascii="Garamond" w:eastAsiaTheme="minorEastAsia" w:hAnsi="Garamond" w:cstheme="minorHAnsi"/>
-        </w:rPr>
-        <w:t>Tau = 1/var</w:t>
+          <w:rFonts w:ascii="Garamond" w:hAnsi="Garamond"/>
+        </w:rPr>
+      </w:pPr>
+      <w:r>
+        <w:rPr>
+          <w:rFonts w:ascii="Garamond" w:hAnsi="Garamond"/>
+        </w:rPr>
+        <w:t>model {</w:t>
       </w:r>
     </w:p>
     <w:p>
@@ -825,15 +1980,59 @@
         <w:spacing w:after="0" w:line="240" w:lineRule="auto"/>
         <w:contextualSpacing/>
         <w:rPr>
-          <w:rFonts w:ascii="Garamond" w:eastAsiaTheme="minorEastAsia" w:hAnsi="Garamond" w:cstheme="minorHAnsi"/>
-        </w:rPr>
-      </w:pPr>
-      <w:r>
-        <w:rPr>
-          <w:rFonts w:ascii="Garamond" w:eastAsiaTheme="minorEastAsia" w:hAnsi="Garamond" w:cstheme="minorHAnsi"/>
-        </w:rPr>
-        <w:t>Var = 1/Tau</w:t>
-      </w:r>
+          <w:rFonts w:ascii="Garamond" w:hAnsi="Garamond"/>
+        </w:rPr>
+      </w:pPr>
+      <w:r>
+        <w:rPr>
+          <w:rFonts w:ascii="Garamond" w:hAnsi="Garamond"/>
+        </w:rPr>
+        <w:t xml:space="preserve">  </w:t>
+      </w:r>
+      <w:proofErr w:type="spellStart"/>
+      <w:r>
+        <w:rPr>
+          <w:rFonts w:ascii="Garamond" w:hAnsi="Garamond"/>
+        </w:rPr>
+        <w:t>Nf</w:t>
+      </w:r>
+      <w:proofErr w:type="spellEnd"/>
+      <w:r>
+        <w:rPr>
+          <w:rFonts w:ascii="Garamond" w:hAnsi="Garamond"/>
+        </w:rPr>
+        <w:t xml:space="preserve"> ~ </w:t>
+      </w:r>
+      <w:proofErr w:type="spellStart"/>
+      <w:proofErr w:type="gramStart"/>
+      <w:r>
+        <w:rPr>
+          <w:rFonts w:ascii="Garamond" w:hAnsi="Garamond"/>
+        </w:rPr>
+        <w:t>dnorm</w:t>
+      </w:r>
+      <w:proofErr w:type="spellEnd"/>
+      <w:r>
+        <w:rPr>
+          <w:rFonts w:ascii="Garamond" w:hAnsi="Garamond"/>
+        </w:rPr>
+        <w:t>(</w:t>
+      </w:r>
+      <w:proofErr w:type="gramEnd"/>
+      <w:r>
+        <w:rPr>
+          <w:rFonts w:ascii="Garamond" w:hAnsi="Garamond"/>
+        </w:rPr>
+        <w:t>0, tau)</w:t>
+      </w:r>
+      <w:ins w:id="6" w:author="Charlotte Boyd" w:date="2021-12-29T11:44:00Z">
+        <w:r>
+          <w:rPr>
+            <w:rFonts w:ascii="Garamond" w:hAnsi="Garamond"/>
+          </w:rPr>
+          <w:t xml:space="preserve"> # why not make this negative binomial?</w:t>
+        </w:r>
+      </w:ins>
     </w:p>
     <w:p>
       <w:pPr>
@@ -845,10 +2044,1326 @@
       </w:pPr>
       <w:r>
         <w:rPr>
-          <w:rFonts w:ascii="Garamond" w:eastAsiaTheme="minorEastAsia" w:hAnsi="Garamond" w:cstheme="minorHAnsi"/>
-        </w:rPr>
-        <w:t>SD = sqrt(var)</w:t>
-      </w:r>
+          <w:rFonts w:ascii="Garamond" w:hAnsi="Garamond"/>
+        </w:rPr>
+        <w:t xml:space="preserve">  Nm ~ </w:t>
+      </w:r>
+      <w:proofErr w:type="spellStart"/>
+      <w:proofErr w:type="gramStart"/>
+      <w:r>
+        <w:rPr>
+          <w:rFonts w:ascii="Garamond" w:hAnsi="Garamond"/>
+        </w:rPr>
+        <w:t>dnorm</w:t>
+      </w:r>
+      <w:proofErr w:type="spellEnd"/>
+      <w:r>
+        <w:rPr>
+          <w:rFonts w:ascii="Garamond" w:hAnsi="Garamond"/>
+        </w:rPr>
+        <w:t>(</w:t>
+      </w:r>
+      <w:proofErr w:type="gramEnd"/>
+      <w:r>
+        <w:rPr>
+          <w:rFonts w:ascii="Garamond" w:hAnsi="Garamond"/>
+        </w:rPr>
+        <w:t>0, tau)</w:t>
+      </w:r>
+      <w:ins w:id="7" w:author="Charlotte Boyd" w:date="2021-12-29T11:44:00Z">
+        <w:r>
+          <w:rPr>
+            <w:rFonts w:ascii="Garamond" w:hAnsi="Garamond"/>
+          </w:rPr>
+          <w:t xml:space="preserve"> # ditto</w:t>
+        </w:r>
+      </w:ins>
+    </w:p>
+    <w:p>
+      <w:pPr>
+        <w:spacing w:after="0" w:line="240" w:lineRule="auto"/>
+        <w:contextualSpacing/>
+        <w:rPr>
+          <w:ins w:id="8" w:author="Charlotte Boyd" w:date="2021-12-29T11:44:00Z"/>
+          <w:rFonts w:ascii="Garamond" w:hAnsi="Garamond"/>
+        </w:rPr>
+      </w:pPr>
+      <w:r>
+        <w:rPr>
+          <w:rFonts w:ascii="Garamond" w:hAnsi="Garamond"/>
+        </w:rPr>
+        <w:t xml:space="preserve">  </w:t>
+      </w:r>
+      <w:proofErr w:type="spellStart"/>
+      <w:r>
+        <w:rPr>
+          <w:rFonts w:ascii="Garamond" w:hAnsi="Garamond"/>
+        </w:rPr>
+        <w:t>surv</w:t>
+      </w:r>
+      <w:proofErr w:type="spellEnd"/>
+      <w:r>
+        <w:rPr>
+          <w:rFonts w:ascii="Garamond" w:hAnsi="Garamond"/>
+        </w:rPr>
+        <w:t xml:space="preserve"> ~ </w:t>
+      </w:r>
+      <w:proofErr w:type="spellStart"/>
+      <w:proofErr w:type="gramStart"/>
+      <w:r>
+        <w:rPr>
+          <w:rFonts w:ascii="Garamond" w:hAnsi="Garamond"/>
+        </w:rPr>
+        <w:t>dbeta</w:t>
+      </w:r>
+      <w:proofErr w:type="spellEnd"/>
+      <w:r>
+        <w:rPr>
+          <w:rFonts w:ascii="Garamond" w:hAnsi="Garamond"/>
+        </w:rPr>
+        <w:t>(</w:t>
+      </w:r>
+      <w:proofErr w:type="gramEnd"/>
+      <w:r>
+        <w:rPr>
+          <w:rFonts w:ascii="Garamond" w:hAnsi="Garamond"/>
+        </w:rPr>
+        <w:t>1, 1)</w:t>
+      </w:r>
+    </w:p>
+    <w:p>
+      <w:pPr>
+        <w:spacing w:after="0" w:line="240" w:lineRule="auto"/>
+        <w:contextualSpacing/>
+        <w:rPr>
+          <w:rFonts w:ascii="Garamond" w:hAnsi="Garamond"/>
+        </w:rPr>
+      </w:pPr>
+    </w:p>
+    <w:p>
+      <w:pPr>
+        <w:spacing w:after="0" w:line="240" w:lineRule="auto"/>
+        <w:contextualSpacing/>
+        <w:rPr>
+          <w:rFonts w:ascii="Garamond" w:hAnsi="Garamond"/>
+        </w:rPr>
+      </w:pPr>
+      <w:r>
+        <w:rPr>
+          <w:rFonts w:ascii="Garamond" w:hAnsi="Garamond"/>
+        </w:rPr>
+        <w:t xml:space="preserve">  for (</w:t>
+      </w:r>
+      <w:proofErr w:type="spellStart"/>
+      <w:r>
+        <w:rPr>
+          <w:rFonts w:ascii="Garamond" w:hAnsi="Garamond"/>
+        </w:rPr>
+        <w:t>i</w:t>
+      </w:r>
+      <w:proofErr w:type="spellEnd"/>
+      <w:r>
+        <w:rPr>
+          <w:rFonts w:ascii="Garamond" w:hAnsi="Garamond"/>
+        </w:rPr>
+        <w:t xml:space="preserve"> in </w:t>
+      </w:r>
+      <w:proofErr w:type="gramStart"/>
+      <w:r>
+        <w:rPr>
+          <w:rFonts w:ascii="Garamond" w:hAnsi="Garamond"/>
+        </w:rPr>
+        <w:t>1:mom</w:t>
+      </w:r>
+      <w:proofErr w:type="gramEnd"/>
+      <w:r>
+        <w:rPr>
+          <w:rFonts w:ascii="Garamond" w:hAnsi="Garamond"/>
+        </w:rPr>
+        <w:t>_yrs) {</w:t>
+      </w:r>
+    </w:p>
+    <w:p>
+      <w:pPr>
+        <w:spacing w:after="0" w:line="240" w:lineRule="auto"/>
+        <w:contextualSpacing/>
+        <w:rPr>
+          <w:rFonts w:ascii="Garamond" w:hAnsi="Garamond"/>
+        </w:rPr>
+      </w:pPr>
+      <w:r>
+        <w:rPr>
+          <w:rFonts w:ascii="Garamond" w:hAnsi="Garamond"/>
+        </w:rPr>
+        <w:t xml:space="preserve">    MHSP[</w:t>
+      </w:r>
+      <w:proofErr w:type="spellStart"/>
+      <w:r>
+        <w:rPr>
+          <w:rFonts w:ascii="Garamond" w:hAnsi="Garamond"/>
+        </w:rPr>
+        <w:t>i</w:t>
+      </w:r>
+      <w:proofErr w:type="spellEnd"/>
+      <w:r>
+        <w:rPr>
+          <w:rFonts w:ascii="Garamond" w:hAnsi="Garamond"/>
+        </w:rPr>
+        <w:t xml:space="preserve">] ~ </w:t>
+      </w:r>
+      <w:proofErr w:type="spellStart"/>
+      <w:r>
+        <w:rPr>
+          <w:rFonts w:ascii="Garamond" w:hAnsi="Garamond"/>
+        </w:rPr>
+        <w:t>dbin</w:t>
+      </w:r>
+      <w:proofErr w:type="spellEnd"/>
+      <w:r>
+        <w:rPr>
+          <w:rFonts w:ascii="Garamond" w:hAnsi="Garamond"/>
+        </w:rPr>
+        <w:t>((</w:t>
+      </w:r>
+      <w:proofErr w:type="spellStart"/>
+      <w:r>
+        <w:rPr>
+          <w:rFonts w:ascii="Garamond" w:hAnsi="Garamond"/>
+        </w:rPr>
+        <w:t>surv</w:t>
+      </w:r>
+      <w:proofErr w:type="spellEnd"/>
+      <w:r>
+        <w:rPr>
+          <w:rFonts w:ascii="Garamond" w:hAnsi="Garamond"/>
+        </w:rPr>
+        <w:t>^(</w:t>
+      </w:r>
+      <w:proofErr w:type="spellStart"/>
+      <w:r>
+        <w:rPr>
+          <w:rFonts w:ascii="Garamond" w:hAnsi="Garamond"/>
+        </w:rPr>
+        <w:t>mom_ys_birth</w:t>
+      </w:r>
+      <w:proofErr w:type="spellEnd"/>
+      <w:r>
+        <w:rPr>
+          <w:rFonts w:ascii="Garamond" w:hAnsi="Garamond"/>
+        </w:rPr>
+        <w:t>[</w:t>
+      </w:r>
+      <w:proofErr w:type="spellStart"/>
+      <w:r>
+        <w:rPr>
+          <w:rFonts w:ascii="Garamond" w:hAnsi="Garamond"/>
+        </w:rPr>
+        <w:t>i</w:t>
+      </w:r>
+      <w:proofErr w:type="spellEnd"/>
+      <w:r>
+        <w:rPr>
+          <w:rFonts w:ascii="Garamond" w:hAnsi="Garamond"/>
+        </w:rPr>
+        <w:t xml:space="preserve">] - </w:t>
+      </w:r>
+      <w:proofErr w:type="spellStart"/>
+      <w:r>
+        <w:rPr>
+          <w:rFonts w:ascii="Garamond" w:hAnsi="Garamond"/>
+        </w:rPr>
+        <w:t>mom_os_birth</w:t>
+      </w:r>
+      <w:proofErr w:type="spellEnd"/>
+      <w:r>
+        <w:rPr>
+          <w:rFonts w:ascii="Garamond" w:hAnsi="Garamond"/>
+        </w:rPr>
+        <w:t>[</w:t>
+      </w:r>
+      <w:proofErr w:type="spellStart"/>
+      <w:r>
+        <w:rPr>
+          <w:rFonts w:ascii="Garamond" w:hAnsi="Garamond"/>
+        </w:rPr>
+        <w:t>i</w:t>
+      </w:r>
+      <w:proofErr w:type="spellEnd"/>
+      <w:r>
+        <w:rPr>
+          <w:rFonts w:ascii="Garamond" w:hAnsi="Garamond"/>
+        </w:rPr>
+        <w:t>]))</w:t>
+      </w:r>
+      <w:proofErr w:type="gramStart"/>
+      <w:r>
+        <w:rPr>
+          <w:rFonts w:ascii="Garamond" w:hAnsi="Garamond"/>
+        </w:rPr>
+        <w:t>/(</w:t>
+      </w:r>
+      <w:proofErr w:type="spellStart"/>
+      <w:proofErr w:type="gramEnd"/>
+      <w:r>
+        <w:rPr>
+          <w:rFonts w:ascii="Garamond" w:hAnsi="Garamond"/>
+        </w:rPr>
+        <w:t>Nf</w:t>
+      </w:r>
+      <w:proofErr w:type="spellEnd"/>
+      <w:r>
+        <w:rPr>
+          <w:rFonts w:ascii="Garamond" w:hAnsi="Garamond"/>
+        </w:rPr>
+        <w:t xml:space="preserve"> * lam^(</w:t>
+      </w:r>
+      <w:proofErr w:type="spellStart"/>
+      <w:r>
+        <w:rPr>
+          <w:rFonts w:ascii="Garamond" w:hAnsi="Garamond"/>
+        </w:rPr>
+        <w:t>mom_ys_birth</w:t>
+      </w:r>
+      <w:proofErr w:type="spellEnd"/>
+      <w:r>
+        <w:rPr>
+          <w:rFonts w:ascii="Garamond" w:hAnsi="Garamond"/>
+        </w:rPr>
+        <w:t>[</w:t>
+      </w:r>
+      <w:proofErr w:type="spellStart"/>
+      <w:r>
+        <w:rPr>
+          <w:rFonts w:ascii="Garamond" w:hAnsi="Garamond"/>
+        </w:rPr>
+        <w:t>i</w:t>
+      </w:r>
+      <w:proofErr w:type="spellEnd"/>
+      <w:r>
+        <w:rPr>
+          <w:rFonts w:ascii="Garamond" w:hAnsi="Garamond"/>
+        </w:rPr>
+        <w:t xml:space="preserve">] - </w:t>
+      </w:r>
+      <w:proofErr w:type="spellStart"/>
+      <w:r>
+        <w:rPr>
+          <w:rFonts w:ascii="Garamond" w:hAnsi="Garamond"/>
+        </w:rPr>
+        <w:t>min_cohort</w:t>
+      </w:r>
+      <w:proofErr w:type="spellEnd"/>
+      <w:r>
+        <w:rPr>
+          <w:rFonts w:ascii="Garamond" w:hAnsi="Garamond"/>
+        </w:rPr>
+        <w:t xml:space="preserve">)), </w:t>
+      </w:r>
+      <w:proofErr w:type="spellStart"/>
+      <w:r>
+        <w:rPr>
+          <w:rFonts w:ascii="Garamond" w:hAnsi="Garamond"/>
+        </w:rPr>
+        <w:t>mom_n_comps</w:t>
+      </w:r>
+      <w:proofErr w:type="spellEnd"/>
+      <w:r>
+        <w:rPr>
+          <w:rFonts w:ascii="Garamond" w:hAnsi="Garamond"/>
+        </w:rPr>
+        <w:t>[</w:t>
+      </w:r>
+      <w:proofErr w:type="spellStart"/>
+      <w:r>
+        <w:rPr>
+          <w:rFonts w:ascii="Garamond" w:hAnsi="Garamond"/>
+        </w:rPr>
+        <w:t>i</w:t>
+      </w:r>
+      <w:proofErr w:type="spellEnd"/>
+      <w:r>
+        <w:rPr>
+          <w:rFonts w:ascii="Garamond" w:hAnsi="Garamond"/>
+        </w:rPr>
+        <w:t>])</w:t>
+      </w:r>
+    </w:p>
+    <w:p>
+      <w:pPr>
+        <w:spacing w:after="0" w:line="240" w:lineRule="auto"/>
+        <w:contextualSpacing/>
+        <w:rPr>
+          <w:rFonts w:ascii="Garamond" w:hAnsi="Garamond"/>
+        </w:rPr>
+      </w:pPr>
+      <w:r>
+        <w:rPr>
+          <w:rFonts w:ascii="Garamond" w:hAnsi="Garamond"/>
+        </w:rPr>
+        <w:t xml:space="preserve">  }</w:t>
+      </w:r>
+    </w:p>
+    <w:p>
+      <w:pPr>
+        <w:spacing w:after="0" w:line="240" w:lineRule="auto"/>
+        <w:contextualSpacing/>
+        <w:rPr>
+          <w:rFonts w:ascii="Garamond" w:hAnsi="Garamond"/>
+        </w:rPr>
+      </w:pPr>
+      <w:r>
+        <w:rPr>
+          <w:rFonts w:ascii="Garamond" w:hAnsi="Garamond"/>
+        </w:rPr>
+        <w:t xml:space="preserve">  for (j in </w:t>
+      </w:r>
+      <w:proofErr w:type="gramStart"/>
+      <w:r>
+        <w:rPr>
+          <w:rFonts w:ascii="Garamond" w:hAnsi="Garamond"/>
+        </w:rPr>
+        <w:t>1:dad</w:t>
+      </w:r>
+      <w:proofErr w:type="gramEnd"/>
+      <w:r>
+        <w:rPr>
+          <w:rFonts w:ascii="Garamond" w:hAnsi="Garamond"/>
+        </w:rPr>
+        <w:t>_yrs) {</w:t>
+      </w:r>
+    </w:p>
+    <w:p>
+      <w:pPr>
+        <w:spacing w:after="0" w:line="240" w:lineRule="auto"/>
+        <w:contextualSpacing/>
+        <w:rPr>
+          <w:rFonts w:ascii="Garamond" w:hAnsi="Garamond"/>
+        </w:rPr>
+      </w:pPr>
+      <w:r>
+        <w:rPr>
+          <w:rFonts w:ascii="Garamond" w:hAnsi="Garamond"/>
+        </w:rPr>
+        <w:t xml:space="preserve">    FHSP[j] ~ </w:t>
+      </w:r>
+      <w:proofErr w:type="spellStart"/>
+      <w:r>
+        <w:rPr>
+          <w:rFonts w:ascii="Garamond" w:hAnsi="Garamond"/>
+        </w:rPr>
+        <w:t>dbin</w:t>
+      </w:r>
+      <w:proofErr w:type="spellEnd"/>
+      <w:r>
+        <w:rPr>
+          <w:rFonts w:ascii="Garamond" w:hAnsi="Garamond"/>
+        </w:rPr>
+        <w:t>((</w:t>
+      </w:r>
+      <w:proofErr w:type="spellStart"/>
+      <w:r>
+        <w:rPr>
+          <w:rFonts w:ascii="Garamond" w:hAnsi="Garamond"/>
+        </w:rPr>
+        <w:t>surv</w:t>
+      </w:r>
+      <w:proofErr w:type="spellEnd"/>
+      <w:r>
+        <w:rPr>
+          <w:rFonts w:ascii="Garamond" w:hAnsi="Garamond"/>
+        </w:rPr>
+        <w:t>^(</w:t>
+      </w:r>
+      <w:proofErr w:type="spellStart"/>
+      <w:r>
+        <w:rPr>
+          <w:rFonts w:ascii="Garamond" w:hAnsi="Garamond"/>
+        </w:rPr>
+        <w:t>dad_ys_birth</w:t>
+      </w:r>
+      <w:proofErr w:type="spellEnd"/>
+      <w:r>
+        <w:rPr>
+          <w:rFonts w:ascii="Garamond" w:hAnsi="Garamond"/>
+        </w:rPr>
+        <w:t xml:space="preserve">[j] - </w:t>
+      </w:r>
+      <w:proofErr w:type="spellStart"/>
+      <w:r>
+        <w:rPr>
+          <w:rFonts w:ascii="Garamond" w:hAnsi="Garamond"/>
+        </w:rPr>
+        <w:t>dad_os_birth</w:t>
+      </w:r>
+      <w:proofErr w:type="spellEnd"/>
+      <w:r>
+        <w:rPr>
+          <w:rFonts w:ascii="Garamond" w:hAnsi="Garamond"/>
+        </w:rPr>
+        <w:t>[j]))</w:t>
+      </w:r>
+      <w:proofErr w:type="gramStart"/>
+      <w:r>
+        <w:rPr>
+          <w:rFonts w:ascii="Garamond" w:hAnsi="Garamond"/>
+        </w:rPr>
+        <w:t>/(</w:t>
+      </w:r>
+      <w:proofErr w:type="gramEnd"/>
+      <w:r>
+        <w:rPr>
+          <w:rFonts w:ascii="Garamond" w:hAnsi="Garamond"/>
+        </w:rPr>
+        <w:t>Nm * lam^(</w:t>
+      </w:r>
+      <w:proofErr w:type="spellStart"/>
+      <w:r>
+        <w:rPr>
+          <w:rFonts w:ascii="Garamond" w:hAnsi="Garamond"/>
+        </w:rPr>
+        <w:t>dad_ys_birth</w:t>
+      </w:r>
+      <w:proofErr w:type="spellEnd"/>
+      <w:r>
+        <w:rPr>
+          <w:rFonts w:ascii="Garamond" w:hAnsi="Garamond"/>
+        </w:rPr>
+        <w:t xml:space="preserve">[j] - </w:t>
+      </w:r>
+      <w:proofErr w:type="spellStart"/>
+      <w:r>
+        <w:rPr>
+          <w:rFonts w:ascii="Garamond" w:hAnsi="Garamond"/>
+        </w:rPr>
+        <w:t>min_cohort</w:t>
+      </w:r>
+      <w:proofErr w:type="spellEnd"/>
+      <w:r>
+        <w:rPr>
+          <w:rFonts w:ascii="Garamond" w:hAnsi="Garamond"/>
+        </w:rPr>
+        <w:t xml:space="preserve">)), </w:t>
+      </w:r>
+      <w:proofErr w:type="spellStart"/>
+      <w:r>
+        <w:rPr>
+          <w:rFonts w:ascii="Garamond" w:hAnsi="Garamond"/>
+        </w:rPr>
+        <w:t>dad_n_comps</w:t>
+      </w:r>
+      <w:proofErr w:type="spellEnd"/>
+      <w:r>
+        <w:rPr>
+          <w:rFonts w:ascii="Garamond" w:hAnsi="Garamond"/>
+        </w:rPr>
+        <w:t>[j])</w:t>
+      </w:r>
+    </w:p>
+    <w:p>
+      <w:pPr>
+        <w:spacing w:after="0" w:line="240" w:lineRule="auto"/>
+        <w:contextualSpacing/>
+        <w:rPr>
+          <w:rFonts w:ascii="Garamond" w:hAnsi="Garamond"/>
+        </w:rPr>
+      </w:pPr>
+      <w:r>
+        <w:rPr>
+          <w:rFonts w:ascii="Garamond" w:hAnsi="Garamond"/>
+        </w:rPr>
+        <w:t xml:space="preserve">  }</w:t>
+      </w:r>
+    </w:p>
+    <w:p>
+      <w:pPr>
+        <w:spacing w:after="0" w:line="240" w:lineRule="auto"/>
+        <w:contextualSpacing/>
+        <w:rPr>
+          <w:ins w:id="9" w:author="Charlotte Boyd" w:date="2021-12-29T11:45:00Z"/>
+          <w:rFonts w:ascii="Garamond" w:hAnsi="Garamond"/>
+        </w:rPr>
+      </w:pPr>
+      <w:r>
+        <w:rPr>
+          <w:rFonts w:ascii="Garamond" w:hAnsi="Garamond"/>
+        </w:rPr>
+        <w:t>}</w:t>
+      </w:r>
+    </w:p>
+    <w:p>
+      <w:pPr>
+        <w:spacing w:after="0" w:line="240" w:lineRule="auto"/>
+        <w:contextualSpacing/>
+        <w:rPr>
+          <w:ins w:id="10" w:author="Charlotte Boyd" w:date="2021-12-29T11:45:00Z"/>
+          <w:rFonts w:ascii="Garamond" w:hAnsi="Garamond"/>
+        </w:rPr>
+      </w:pPr>
+    </w:p>
+    <w:p>
+      <w:pPr>
+        <w:spacing w:after="0" w:line="240" w:lineRule="auto"/>
+        <w:contextualSpacing/>
+        <w:rPr>
+          <w:ins w:id="11" w:author="Charlotte Boyd" w:date="2021-12-29T11:45:00Z"/>
+          <w:rFonts w:ascii="Garamond" w:hAnsi="Garamond"/>
+        </w:rPr>
+      </w:pPr>
+      <w:proofErr w:type="spellStart"/>
+      <w:ins w:id="12" w:author="Charlotte Boyd" w:date="2021-12-29T11:45:00Z">
+        <w:r>
+          <w:rPr>
+            <w:rFonts w:ascii="Garamond" w:hAnsi="Garamond"/>
+          </w:rPr>
+          <w:t>Nf</w:t>
+        </w:r>
+        <w:proofErr w:type="spellEnd"/>
+        <w:r>
+          <w:rPr>
+            <w:rFonts w:ascii="Garamond" w:hAnsi="Garamond"/>
+          </w:rPr>
+          <w:t xml:space="preserve"> # </w:t>
+        </w:r>
+      </w:ins>
+      <w:ins w:id="13" w:author="Charlotte Boyd" w:date="2021-12-29T11:46:00Z">
+        <w:r>
+          <w:rPr>
+            <w:rFonts w:ascii="Garamond" w:hAnsi="Garamond"/>
+          </w:rPr>
+          <w:t>number of mature females in estimation year</w:t>
+        </w:r>
+      </w:ins>
+      <w:ins w:id="14" w:author="Charlotte Boyd" w:date="2021-12-29T11:50:00Z">
+        <w:r>
+          <w:rPr>
+            <w:rFonts w:ascii="Garamond" w:hAnsi="Garamond"/>
+          </w:rPr>
+          <w:t xml:space="preserve"> [</w:t>
+        </w:r>
+        <w:proofErr w:type="gramStart"/>
+        <w:r>
+          <w:rPr>
+            <w:rFonts w:ascii="Garamond" w:hAnsi="Garamond"/>
+          </w:rPr>
+          <w:t>i.e.</w:t>
+        </w:r>
+        <w:proofErr w:type="gramEnd"/>
+        <w:r>
+          <w:rPr>
+            <w:rFonts w:ascii="Garamond" w:hAnsi="Garamond"/>
+          </w:rPr>
+          <w:t xml:space="preserve"> </w:t>
+        </w:r>
+        <w:proofErr w:type="spellStart"/>
+        <w:r>
+          <w:rPr>
+            <w:rFonts w:ascii="Garamond" w:hAnsi="Garamond"/>
+            <w:i/>
+            <w:iCs/>
+          </w:rPr>
+          <w:t>Nγ</w:t>
+        </w:r>
+        <w:proofErr w:type="spellEnd"/>
+        <w:r>
+          <w:rPr>
+            <w:rFonts w:ascii="Garamond" w:hAnsi="Garamond"/>
+          </w:rPr>
+          <w:t>]</w:t>
+        </w:r>
+      </w:ins>
+    </w:p>
+    <w:p>
+      <w:pPr>
+        <w:spacing w:after="0" w:line="240" w:lineRule="auto"/>
+        <w:contextualSpacing/>
+        <w:rPr>
+          <w:ins w:id="15" w:author="Charlotte Boyd" w:date="2021-12-29T11:45:00Z"/>
+          <w:rFonts w:ascii="Garamond" w:hAnsi="Garamond"/>
+        </w:rPr>
+      </w:pPr>
+      <w:ins w:id="16" w:author="Charlotte Boyd" w:date="2021-12-29T11:45:00Z">
+        <w:r>
+          <w:rPr>
+            <w:rFonts w:ascii="Garamond" w:hAnsi="Garamond"/>
+          </w:rPr>
+          <w:t>Nm</w:t>
+        </w:r>
+      </w:ins>
+      <w:ins w:id="17" w:author="Charlotte Boyd" w:date="2021-12-29T11:46:00Z">
+        <w:r>
+          <w:rPr>
+            <w:rFonts w:ascii="Garamond" w:hAnsi="Garamond"/>
+          </w:rPr>
+          <w:t xml:space="preserve"> # number of mature males in estimation year</w:t>
+        </w:r>
+      </w:ins>
+    </w:p>
+    <w:p>
+      <w:pPr>
+        <w:spacing w:after="0" w:line="240" w:lineRule="auto"/>
+        <w:contextualSpacing/>
+        <w:rPr>
+          <w:ins w:id="18" w:author="Charlotte Boyd" w:date="2021-12-29T11:48:00Z"/>
+          <w:rFonts w:ascii="Garamond" w:hAnsi="Garamond"/>
+        </w:rPr>
+      </w:pPr>
+      <w:proofErr w:type="spellStart"/>
+      <w:ins w:id="19" w:author="Charlotte Boyd" w:date="2021-12-29T11:45:00Z">
+        <w:r>
+          <w:rPr>
+            <w:rFonts w:ascii="Garamond" w:hAnsi="Garamond"/>
+          </w:rPr>
+          <w:t>surv</w:t>
+        </w:r>
+        <w:proofErr w:type="spellEnd"/>
+        <w:r>
+          <w:rPr>
+            <w:rFonts w:ascii="Garamond" w:hAnsi="Garamond"/>
+          </w:rPr>
+          <w:t xml:space="preserve"> </w:t>
+        </w:r>
+      </w:ins>
+      <w:ins w:id="20" w:author="Charlotte Boyd" w:date="2021-12-29T11:46:00Z">
+        <w:r>
+          <w:rPr>
+            <w:rFonts w:ascii="Garamond" w:hAnsi="Garamond"/>
+          </w:rPr>
+          <w:t># annual survival of mature males and f</w:t>
+        </w:r>
+      </w:ins>
+      <w:ins w:id="21" w:author="Charlotte Boyd" w:date="2021-12-29T11:47:00Z">
+        <w:r>
+          <w:rPr>
+            <w:rFonts w:ascii="Garamond" w:hAnsi="Garamond"/>
+          </w:rPr>
+          <w:t>emales</w:t>
+        </w:r>
+      </w:ins>
+    </w:p>
+    <w:p>
+      <w:pPr>
+        <w:spacing w:after="0" w:line="240" w:lineRule="auto"/>
+        <w:contextualSpacing/>
+        <w:rPr>
+          <w:ins w:id="22" w:author="Charlotte Boyd" w:date="2021-12-29T11:48:00Z"/>
+          <w:rFonts w:ascii="Garamond" w:hAnsi="Garamond"/>
+        </w:rPr>
+      </w:pPr>
+    </w:p>
+    <w:p>
+      <w:pPr>
+        <w:spacing w:after="0" w:line="240" w:lineRule="auto"/>
+        <w:contextualSpacing/>
+        <w:rPr>
+          <w:ins w:id="23" w:author="Charlotte Boyd" w:date="2021-12-29T11:48:00Z"/>
+          <w:rFonts w:ascii="Garamond" w:hAnsi="Garamond"/>
+        </w:rPr>
+      </w:pPr>
+      <w:proofErr w:type="spellStart"/>
+      <w:ins w:id="24" w:author="Charlotte Boyd" w:date="2021-12-29T11:48:00Z">
+        <w:r>
+          <w:rPr>
+            <w:rFonts w:ascii="Garamond" w:hAnsi="Garamond"/>
+          </w:rPr>
+          <w:t>mom_yrs</w:t>
+        </w:r>
+        <w:proofErr w:type="spellEnd"/>
+        <w:r>
+          <w:rPr>
+            <w:rFonts w:ascii="Garamond" w:hAnsi="Garamond"/>
+          </w:rPr>
+          <w:t xml:space="preserve"> # </w:t>
+        </w:r>
+      </w:ins>
+      <w:ins w:id="25" w:author="Charlotte Boyd" w:date="2021-12-29T11:49:00Z">
+        <w:r>
+          <w:rPr>
+            <w:rFonts w:ascii="Garamond" w:hAnsi="Garamond"/>
+          </w:rPr>
+          <w:t xml:space="preserve">number of comparison years to loop over [e.g., </w:t>
+        </w:r>
+        <w:r>
+          <w:rPr>
+            <w:rFonts w:ascii="Garamond" w:hAnsi="Garamond"/>
+            <w:i/>
+            <w:iCs/>
+          </w:rPr>
+          <w:t>a</w:t>
+        </w:r>
+        <w:r>
+          <w:rPr>
+            <w:rFonts w:ascii="Garamond" w:hAnsi="Garamond"/>
+          </w:rPr>
+          <w:t xml:space="preserve"> vs </w:t>
+        </w:r>
+        <w:r>
+          <w:rPr>
+            <w:rFonts w:ascii="Garamond" w:hAnsi="Garamond"/>
+            <w:i/>
+            <w:iCs/>
+          </w:rPr>
+          <w:t>b</w:t>
+        </w:r>
+        <w:r>
+          <w:rPr>
+            <w:rFonts w:ascii="Garamond" w:hAnsi="Garamond"/>
+          </w:rPr>
+          <w:t>]</w:t>
+        </w:r>
+      </w:ins>
+    </w:p>
+    <w:p>
+      <w:pPr>
+        <w:spacing w:after="0" w:line="240" w:lineRule="auto"/>
+        <w:contextualSpacing/>
+        <w:rPr>
+          <w:ins w:id="26" w:author="Charlotte Boyd" w:date="2021-12-29T11:48:00Z"/>
+          <w:rFonts w:ascii="Garamond" w:hAnsi="Garamond"/>
+        </w:rPr>
+      </w:pPr>
+    </w:p>
+    <w:p>
+      <w:pPr>
+        <w:spacing w:after="0" w:line="240" w:lineRule="auto"/>
+        <w:contextualSpacing/>
+        <w:rPr>
+          <w:ins w:id="27" w:author="Charlotte Boyd" w:date="2021-12-29T11:52:00Z"/>
+          <w:rFonts w:ascii="Garamond" w:eastAsiaTheme="minorEastAsia" w:hAnsi="Garamond"/>
+        </w:rPr>
+      </w:pPr>
+      <w:ins w:id="28" w:author="Charlotte Boyd" w:date="2021-12-29T11:48:00Z">
+        <w:r>
+          <w:rPr>
+            <w:rFonts w:ascii="Garamond" w:hAnsi="Garamond"/>
+          </w:rPr>
+          <w:t xml:space="preserve">MHSP </w:t>
+        </w:r>
+      </w:ins>
+      <w:ins w:id="29" w:author="Charlotte Boyd" w:date="2021-12-29T11:49:00Z">
+        <w:r>
+          <w:rPr>
+            <w:rFonts w:ascii="Garamond" w:hAnsi="Garamond"/>
+          </w:rPr>
+          <w:t># observed positive maternal half</w:t>
+        </w:r>
+      </w:ins>
+      <w:ins w:id="30" w:author="Charlotte Boyd" w:date="2021-12-29T11:50:00Z">
+        <w:r>
+          <w:rPr>
+            <w:rFonts w:ascii="Garamond" w:hAnsi="Garamond"/>
+          </w:rPr>
+          <w:t xml:space="preserve">-sibs </w:t>
+        </w:r>
+      </w:ins>
+      <w:ins w:id="31" w:author="Charlotte Boyd" w:date="2021-12-29T11:51:00Z">
+        <w:r>
+          <w:rPr>
+            <w:rFonts w:ascii="Garamond" w:hAnsi="Garamond"/>
+          </w:rPr>
+          <w:t>[</w:t>
+        </w:r>
+        <w:proofErr w:type="gramStart"/>
+        <w:r>
+          <w:rPr>
+            <w:rFonts w:ascii="Garamond" w:hAnsi="Garamond"/>
+          </w:rPr>
+          <w:t>i.e.</w:t>
+        </w:r>
+        <w:proofErr w:type="gramEnd"/>
+        <w:r>
+          <w:rPr>
+            <w:rFonts w:ascii="Garamond" w:hAnsi="Garamond"/>
+          </w:rPr>
+          <w:t xml:space="preserve"> </w:t>
+        </w:r>
+      </w:ins>
+      <m:oMath>
+        <m:sSub>
+          <m:sSubPr>
+            <m:ctrlPr>
+              <w:ins w:id="32" w:author="Charlotte Boyd" w:date="2021-12-29T11:51:00Z">
+                <w:rPr>
+                  <w:rFonts w:ascii="Cambria Math" w:hAnsi="Cambria Math"/>
+                  <w:i/>
+                </w:rPr>
+              </w:ins>
+            </m:ctrlPr>
+          </m:sSubPr>
+          <m:e>
+            <m:r>
+              <w:ins w:id="33" w:author="Charlotte Boyd" w:date="2021-12-29T11:51:00Z">
+                <w:rPr>
+                  <w:rFonts w:ascii="Cambria Math" w:hAnsi="Cambria Math"/>
+                </w:rPr>
+                <m:t>Y</m:t>
+              </w:ins>
+            </m:r>
+          </m:e>
+          <m:sub>
+            <m:r>
+              <w:ins w:id="34" w:author="Charlotte Boyd" w:date="2021-12-29T11:51:00Z">
+                <w:rPr>
+                  <w:rFonts w:ascii="Cambria Math" w:hAnsi="Cambria Math"/>
+                </w:rPr>
+                <m:t>a, b</m:t>
+              </w:ins>
+            </m:r>
+          </m:sub>
+        </m:sSub>
+      </m:oMath>
+      <w:ins w:id="35" w:author="Charlotte Boyd" w:date="2021-12-29T11:52:00Z">
+        <w:r>
+          <w:rPr>
+            <w:rFonts w:ascii="Garamond" w:eastAsiaTheme="minorEastAsia" w:hAnsi="Garamond"/>
+          </w:rPr>
+          <w:t>]</w:t>
+        </w:r>
+      </w:ins>
+    </w:p>
+    <w:p>
+      <w:pPr>
+        <w:spacing w:after="0" w:line="240" w:lineRule="auto"/>
+        <w:contextualSpacing/>
+        <w:rPr>
+          <w:ins w:id="36" w:author="Charlotte Boyd" w:date="2021-12-29T11:52:00Z"/>
+          <w:rFonts w:ascii="Garamond" w:eastAsiaTheme="minorEastAsia" w:hAnsi="Garamond"/>
+        </w:rPr>
+      </w:pPr>
+    </w:p>
+    <w:p>
+      <w:pPr>
+        <w:spacing w:after="0" w:line="240" w:lineRule="auto"/>
+        <w:contextualSpacing/>
+        <w:rPr>
+          <w:ins w:id="37" w:author="Charlotte Boyd" w:date="2021-12-29T11:55:00Z"/>
+          <w:rFonts w:ascii="Garamond" w:eastAsiaTheme="minorEastAsia" w:hAnsi="Garamond"/>
+        </w:rPr>
+      </w:pPr>
+      <w:proofErr w:type="spellStart"/>
+      <w:ins w:id="38" w:author="Charlotte Boyd" w:date="2021-12-29T11:52:00Z">
+        <w:r>
+          <w:rPr>
+            <w:rFonts w:ascii="Garamond" w:hAnsi="Garamond"/>
+          </w:rPr>
+          <w:t>surv</w:t>
+        </w:r>
+        <w:proofErr w:type="spellEnd"/>
+        <w:proofErr w:type="gramStart"/>
+        <w:r>
+          <w:rPr>
+            <w:rFonts w:ascii="Garamond" w:hAnsi="Garamond"/>
+          </w:rPr>
+          <w:t>^(</w:t>
+        </w:r>
+      </w:ins>
+      <w:ins w:id="39" w:author="Charlotte Boyd" w:date="2021-12-29T11:53:00Z">
+        <w:r>
+          <w:rPr>
+            <w:rFonts w:ascii="Garamond" w:hAnsi="Garamond"/>
+          </w:rPr>
+          <w:t xml:space="preserve"> </w:t>
+        </w:r>
+        <w:proofErr w:type="spellStart"/>
+        <w:r>
+          <w:rPr>
+            <w:rFonts w:ascii="Garamond" w:hAnsi="Garamond"/>
+          </w:rPr>
+          <w:t>mom</w:t>
+        </w:r>
+        <w:proofErr w:type="gramEnd"/>
+        <w:r>
+          <w:rPr>
+            <w:rFonts w:ascii="Garamond" w:hAnsi="Garamond"/>
+          </w:rPr>
+          <w:t>_ys_birth</w:t>
+        </w:r>
+        <w:proofErr w:type="spellEnd"/>
+        <w:r>
+          <w:rPr>
+            <w:rFonts w:ascii="Garamond" w:hAnsi="Garamond"/>
+          </w:rPr>
+          <w:t>[</w:t>
+        </w:r>
+        <w:proofErr w:type="spellStart"/>
+        <w:r>
+          <w:rPr>
+            <w:rFonts w:ascii="Garamond" w:hAnsi="Garamond"/>
+          </w:rPr>
+          <w:t>i</w:t>
+        </w:r>
+        <w:proofErr w:type="spellEnd"/>
+        <w:r>
+          <w:rPr>
+            <w:rFonts w:ascii="Garamond" w:hAnsi="Garamond"/>
+          </w:rPr>
+          <w:t xml:space="preserve">] - </w:t>
+        </w:r>
+        <w:proofErr w:type="spellStart"/>
+        <w:r>
+          <w:rPr>
+            <w:rFonts w:ascii="Garamond" w:hAnsi="Garamond"/>
+          </w:rPr>
+          <w:t>mom_os_birth</w:t>
+        </w:r>
+        <w:proofErr w:type="spellEnd"/>
+        <w:r>
+          <w:rPr>
+            <w:rFonts w:ascii="Garamond" w:hAnsi="Garamond"/>
+          </w:rPr>
+          <w:t>[</w:t>
+        </w:r>
+        <w:proofErr w:type="spellStart"/>
+        <w:r>
+          <w:rPr>
+            <w:rFonts w:ascii="Garamond" w:hAnsi="Garamond"/>
+          </w:rPr>
+          <w:t>i</w:t>
+        </w:r>
+        <w:proofErr w:type="spellEnd"/>
+        <w:r>
+          <w:rPr>
+            <w:rFonts w:ascii="Garamond" w:hAnsi="Garamond"/>
+          </w:rPr>
+          <w:t>]</w:t>
+        </w:r>
+        <w:r>
+          <w:rPr>
+            <w:rFonts w:ascii="Garamond" w:hAnsi="Garamond"/>
+          </w:rPr>
+          <w:t xml:space="preserve">) # </w:t>
+        </w:r>
+      </w:ins>
+      <w:ins w:id="40" w:author="Charlotte Boyd" w:date="2021-12-29T11:54:00Z">
+        <w:r>
+          <w:rPr>
+            <w:rFonts w:ascii="Garamond" w:hAnsi="Garamond"/>
+          </w:rPr>
+          <w:t xml:space="preserve">expected survival of mature female between comparison years [i.e. </w:t>
+        </w:r>
+      </w:ins>
+      <m:oMath>
+        <m:sSup>
+          <m:sSupPr>
+            <m:ctrlPr>
+              <w:ins w:id="41" w:author="Charlotte Boyd" w:date="2021-12-29T11:54:00Z">
+                <w:rPr>
+                  <w:rFonts w:ascii="Cambria Math" w:hAnsi="Cambria Math"/>
+                  <w:i/>
+                </w:rPr>
+              </w:ins>
+            </m:ctrlPr>
+          </m:sSupPr>
+          <m:e>
+            <m:r>
+              <w:ins w:id="42" w:author="Charlotte Boyd" w:date="2021-12-29T11:54:00Z">
+                <w:rPr>
+                  <w:rFonts w:ascii="Cambria Math" w:hAnsi="Cambria Math"/>
+                </w:rPr>
+                <m:t>ϕ</m:t>
+              </w:ins>
+            </m:r>
+          </m:e>
+          <m:sup>
+            <m:d>
+              <m:dPr>
+                <m:ctrlPr>
+                  <w:ins w:id="43" w:author="Charlotte Boyd" w:date="2021-12-29T11:54:00Z">
+                    <w:rPr>
+                      <w:rFonts w:ascii="Cambria Math" w:hAnsi="Cambria Math"/>
+                      <w:i/>
+                    </w:rPr>
+                  </w:ins>
+                </m:ctrlPr>
+              </m:dPr>
+              <m:e>
+                <m:r>
+                  <w:ins w:id="44" w:author="Charlotte Boyd" w:date="2021-12-29T11:54:00Z">
+                    <w:rPr>
+                      <w:rFonts w:ascii="Cambria Math" w:hAnsi="Cambria Math"/>
+                    </w:rPr>
+                    <m:t>b-a</m:t>
+                  </w:ins>
+                </m:r>
+              </m:e>
+            </m:d>
+          </m:sup>
+        </m:sSup>
+      </m:oMath>
+      <w:ins w:id="45" w:author="Charlotte Boyd" w:date="2021-12-29T11:54:00Z">
+        <w:r>
+          <w:rPr>
+            <w:rFonts w:ascii="Garamond" w:eastAsiaTheme="minorEastAsia" w:hAnsi="Garamond"/>
+          </w:rPr>
+          <w:t>]</w:t>
+        </w:r>
+      </w:ins>
+    </w:p>
+    <w:p>
+      <w:pPr>
+        <w:spacing w:after="0" w:line="240" w:lineRule="auto"/>
+        <w:contextualSpacing/>
+        <w:rPr>
+          <w:ins w:id="46" w:author="Charlotte Boyd" w:date="2021-12-29T11:55:00Z"/>
+          <w:rFonts w:ascii="Garamond" w:hAnsi="Garamond"/>
+        </w:rPr>
+      </w:pPr>
+      <w:ins w:id="47" w:author="Charlotte Boyd" w:date="2021-12-29T11:55:00Z">
+        <w:r>
+          <w:rPr>
+            <w:rFonts w:ascii="Garamond" w:hAnsi="Garamond"/>
+          </w:rPr>
+          <w:t>lam^(</w:t>
+        </w:r>
+        <w:proofErr w:type="spellStart"/>
+        <w:r>
+          <w:rPr>
+            <w:rFonts w:ascii="Garamond" w:hAnsi="Garamond"/>
+          </w:rPr>
+          <w:t>mom_ys_birth</w:t>
+        </w:r>
+        <w:proofErr w:type="spellEnd"/>
+        <w:r>
+          <w:rPr>
+            <w:rFonts w:ascii="Garamond" w:hAnsi="Garamond"/>
+          </w:rPr>
+          <w:t>[</w:t>
+        </w:r>
+        <w:proofErr w:type="spellStart"/>
+        <w:r>
+          <w:rPr>
+            <w:rFonts w:ascii="Garamond" w:hAnsi="Garamond"/>
+          </w:rPr>
+          <w:t>i</w:t>
+        </w:r>
+        <w:proofErr w:type="spellEnd"/>
+        <w:r>
+          <w:rPr>
+            <w:rFonts w:ascii="Garamond" w:hAnsi="Garamond"/>
+          </w:rPr>
+          <w:t xml:space="preserve">] - </w:t>
+        </w:r>
+        <w:commentRangeStart w:id="48"/>
+        <w:proofErr w:type="spellStart"/>
+        <w:r>
+          <w:rPr>
+            <w:rFonts w:ascii="Garamond" w:hAnsi="Garamond"/>
+          </w:rPr>
+          <w:t>min_cohort</w:t>
+        </w:r>
+      </w:ins>
+      <w:commentRangeEnd w:id="48"/>
+      <w:proofErr w:type="spellEnd"/>
+      <w:ins w:id="49" w:author="Charlotte Boyd" w:date="2021-12-29T12:04:00Z">
+        <w:r>
+          <w:rPr>
+            <w:rStyle w:val="CommentReference"/>
+          </w:rPr>
+          <w:commentReference w:id="48"/>
+        </w:r>
+      </w:ins>
+      <w:ins w:id="50" w:author="Charlotte Boyd" w:date="2021-12-29T11:55:00Z">
+        <w:r>
+          <w:rPr>
+            <w:rFonts w:ascii="Garamond" w:hAnsi="Garamond"/>
+          </w:rPr>
+          <w:t>)</w:t>
+        </w:r>
+      </w:ins>
+      <w:ins w:id="51" w:author="Charlotte Boyd" w:date="2021-12-29T11:59:00Z">
+        <w:r>
+          <w:rPr>
+            <w:rFonts w:ascii="Garamond" w:hAnsi="Garamond"/>
+          </w:rPr>
+          <w:t xml:space="preserve"> # </w:t>
+        </w:r>
+      </w:ins>
+      <w:ins w:id="52" w:author="Charlotte Boyd" w:date="2021-12-29T12:00:00Z">
+        <w:r>
+          <w:rPr>
+            <w:rFonts w:ascii="Garamond" w:hAnsi="Garamond"/>
+          </w:rPr>
+          <w:t>expected population change between</w:t>
+        </w:r>
+      </w:ins>
+      <w:ins w:id="53" w:author="Charlotte Boyd" w:date="2021-12-29T12:02:00Z">
+        <w:r>
+          <w:rPr>
+            <w:rFonts w:ascii="Garamond" w:hAnsi="Garamond"/>
+          </w:rPr>
+          <w:t xml:space="preserve"> </w:t>
+        </w:r>
+      </w:ins>
+      <w:ins w:id="54" w:author="Charlotte Boyd" w:date="2021-12-29T12:03:00Z">
+        <w:r>
+          <w:rPr>
+            <w:rFonts w:ascii="Garamond" w:hAnsi="Garamond"/>
+          </w:rPr>
+          <w:t>estimation year and younger sibling year</w:t>
+        </w:r>
+      </w:ins>
+      <w:ins w:id="55" w:author="Charlotte Boyd" w:date="2021-12-29T12:00:00Z">
+        <w:r>
+          <w:rPr>
+            <w:rFonts w:ascii="Garamond" w:hAnsi="Garamond"/>
+          </w:rPr>
+          <w:t xml:space="preserve"> [i.e. </w:t>
+        </w:r>
+      </w:ins>
+      <w:proofErr w:type="gramStart"/>
+      <w:ins w:id="56" w:author="Charlotte Boyd" w:date="2021-12-29T12:02:00Z">
+        <w:r>
+          <w:rPr>
+            <w:rFonts w:ascii="Garamond" w:eastAsiaTheme="minorEastAsia" w:hAnsi="Garamond" w:cstheme="minorHAnsi"/>
+            <w:sz w:val="28"/>
+            <w:szCs w:val="28"/>
+          </w:rPr>
+          <w:t>λ</w:t>
+        </w:r>
+        <w:r>
+          <w:rPr>
+            <w:rFonts w:ascii="Garamond" w:eastAsiaTheme="minorEastAsia" w:hAnsi="Garamond" w:cstheme="minorHAnsi"/>
+            <w:sz w:val="28"/>
+            <w:szCs w:val="28"/>
+            <w:vertAlign w:val="superscript"/>
+          </w:rPr>
+          <w:t>(</w:t>
+        </w:r>
+        <w:proofErr w:type="gramEnd"/>
+        <w:r>
+          <w:rPr>
+            <w:rFonts w:ascii="Garamond" w:eastAsiaTheme="minorEastAsia" w:hAnsi="Garamond" w:cstheme="minorHAnsi"/>
+            <w:sz w:val="28"/>
+            <w:szCs w:val="28"/>
+            <w:vertAlign w:val="superscript"/>
+          </w:rPr>
+          <w:t xml:space="preserve">b – </w:t>
+        </w:r>
+        <w:r>
+          <w:rPr>
+            <w:rFonts w:ascii="Garamond" w:eastAsiaTheme="minorEastAsia" w:hAnsi="Garamond" w:cstheme="minorHAnsi"/>
+            <w:i/>
+            <w:iCs/>
+            <w:sz w:val="28"/>
+            <w:szCs w:val="28"/>
+            <w:vertAlign w:val="superscript"/>
+          </w:rPr>
+          <w:t>γ</w:t>
+        </w:r>
+        <w:r>
+          <w:rPr>
+            <w:rFonts w:ascii="Garamond" w:eastAsiaTheme="minorEastAsia" w:hAnsi="Garamond" w:cstheme="minorHAnsi"/>
+            <w:sz w:val="28"/>
+            <w:szCs w:val="28"/>
+            <w:vertAlign w:val="superscript"/>
+          </w:rPr>
+          <w:t>)</w:t>
+        </w:r>
+        <w:r>
+          <w:rPr>
+            <w:rFonts w:ascii="Garamond" w:eastAsiaTheme="minorEastAsia" w:hAnsi="Garamond" w:cstheme="minorHAnsi"/>
+            <w:sz w:val="28"/>
+            <w:szCs w:val="28"/>
+          </w:rPr>
+          <w:t>]</w:t>
+        </w:r>
+      </w:ins>
+    </w:p>
+    <w:p>
+      <w:pPr>
+        <w:spacing w:after="0" w:line="240" w:lineRule="auto"/>
+        <w:contextualSpacing/>
+        <w:rPr>
+          <w:rFonts w:ascii="Garamond" w:hAnsi="Garamond"/>
+        </w:rPr>
+      </w:pPr>
+      <w:proofErr w:type="spellStart"/>
+      <w:ins w:id="57" w:author="Charlotte Boyd" w:date="2021-12-29T11:56:00Z">
+        <w:r>
+          <w:rPr>
+            <w:rFonts w:ascii="Garamond" w:hAnsi="Garamond"/>
+          </w:rPr>
+          <w:t>mom_n_comps</w:t>
+        </w:r>
+        <w:proofErr w:type="spellEnd"/>
+        <w:r>
+          <w:rPr>
+            <w:rFonts w:ascii="Garamond" w:hAnsi="Garamond"/>
+          </w:rPr>
+          <w:t xml:space="preserve"> # </w:t>
+        </w:r>
+      </w:ins>
+      <w:ins w:id="58" w:author="Charlotte Boyd" w:date="2021-12-29T11:57:00Z">
+        <w:r>
+          <w:rPr>
+            <w:rFonts w:ascii="Garamond" w:hAnsi="Garamond"/>
+          </w:rPr>
+          <w:t xml:space="preserve">number of maternal comparisons </w:t>
+        </w:r>
+      </w:ins>
+      <w:ins w:id="59" w:author="Charlotte Boyd" w:date="2021-12-29T11:58:00Z">
+        <w:r>
+          <w:rPr>
+            <w:rFonts w:ascii="Garamond" w:hAnsi="Garamond"/>
+          </w:rPr>
+          <w:t>between specified years [</w:t>
+        </w:r>
+        <w:proofErr w:type="gramStart"/>
+        <w:r>
+          <w:rPr>
+            <w:rFonts w:ascii="Garamond" w:hAnsi="Garamond"/>
+          </w:rPr>
+          <w:t>i.e.</w:t>
+        </w:r>
+        <w:proofErr w:type="gramEnd"/>
+        <w:r>
+          <w:rPr>
+            <w:rFonts w:ascii="Garamond" w:hAnsi="Garamond"/>
+          </w:rPr>
+          <w:t xml:space="preserve"> </w:t>
+        </w:r>
+      </w:ins>
+      <m:oMath>
+        <m:sSub>
+          <m:sSubPr>
+            <m:ctrlPr>
+              <w:ins w:id="60" w:author="Charlotte Boyd" w:date="2021-12-29T11:58:00Z">
+                <w:rPr>
+                  <w:rFonts w:ascii="Cambria Math" w:eastAsiaTheme="minorEastAsia" w:hAnsi="Cambria Math"/>
+                  <w:i/>
+                </w:rPr>
+              </w:ins>
+            </m:ctrlPr>
+          </m:sSubPr>
+          <m:e>
+            <m:r>
+              <w:ins w:id="61" w:author="Charlotte Boyd" w:date="2021-12-29T11:58:00Z">
+                <w:rPr>
+                  <w:rFonts w:ascii="Cambria Math" w:eastAsiaTheme="minorEastAsia" w:hAnsi="Cambria Math"/>
+                </w:rPr>
+                <m:t>R</m:t>
+              </w:ins>
+            </m:r>
+          </m:e>
+          <m:sub>
+            <m:r>
+              <w:ins w:id="62" w:author="Charlotte Boyd" w:date="2021-12-29T11:58:00Z">
+                <w:rPr>
+                  <w:rFonts w:ascii="Cambria Math" w:eastAsiaTheme="minorEastAsia" w:hAnsi="Cambria Math"/>
+                </w:rPr>
+                <m:t>a, b</m:t>
+              </w:ins>
+            </m:r>
+          </m:sub>
+        </m:sSub>
+      </m:oMath>
+      <w:ins w:id="63" w:author="Charlotte Boyd" w:date="2021-12-29T11:58:00Z">
+        <w:r>
+          <w:rPr>
+            <w:rFonts w:ascii="Garamond" w:eastAsiaTheme="minorEastAsia" w:hAnsi="Garamond"/>
+          </w:rPr>
+          <w:t>]</w:t>
+        </w:r>
+      </w:ins>
     </w:p>
     <w:sectPr>
       <w:pgSz w:w="12240" w:h="15840"/>
@@ -862,233 +3377,54 @@
 
 <file path=word/comments.xml><?xml version="1.0" encoding="utf-8"?>
 <w:comments xmlns:wpc="http://schemas.microsoft.com/office/word/2010/wordprocessingCanvas" xmlns:cx="http://schemas.microsoft.com/office/drawing/2014/chartex" xmlns:cx1="http://schemas.microsoft.com/office/drawing/2015/9/8/chartex" xmlns:cx2="http://schemas.microsoft.com/office/drawing/2015/10/21/chartex" xmlns:cx3="http://schemas.microsoft.com/office/drawing/2016/5/9/chartex" xmlns:cx4="http://schemas.microsoft.com/office/drawing/2016/5/10/chartex" xmlns:cx5="http://schemas.microsoft.com/office/drawing/2016/5/11/chartex" xmlns:cx6="http://schemas.microsoft.com/office/drawing/2016/5/12/chartex" xmlns:cx7="http://schemas.microsoft.com/office/drawing/2016/5/13/chartex" xmlns:cx8="http://schemas.microsoft.com/office/drawing/2016/5/14/chartex" xmlns:mc="http://schemas.openxmlformats.org/markup-compatibility/2006" xmlns:aink="http://schemas.microsoft.com/office/drawing/2016/ink" xmlns:am3d="http://schemas.microsoft.com/office/drawing/2017/model3d" xmlns:o="urn:schemas-microsoft-com:office:office" xmlns:r="http://schemas.openxmlformats.org/officeDocument/2006/relationships" xmlns:m="http://schemas.openxmlformats.org/officeDocument/2006/math" xmlns:v="urn:schemas-microsoft-com:vml" xmlns:wp14="http://schemas.microsoft.com/office/word/2010/wordprocessingDrawing" xmlns:wp="http://schemas.openxmlformats.org/drawingml/2006/wordprocessingDrawing" xmlns:w10="urn:schemas-microsoft-com:office:word" xmlns:w="http://schemas.openxmlformats.org/wordprocessingml/2006/main" xmlns:w14="http://schemas.microsoft.com/office/word/2010/wordml" xmlns:w15="http://schemas.microsoft.com/office/word/2012/wordml" xmlns:w16cex="http://schemas.microsoft.com/office/word/2018/wordml/cex" xmlns:w16cid="http://schemas.microsoft.com/office/word/2016/wordml/cid" xmlns:w16="http://schemas.microsoft.com/office/word/2018/wordml" xmlns:w16sdtdh="http://schemas.microsoft.com/office/word/2020/wordml/sdtdatahash" xmlns:w16se="http://schemas.microsoft.com/office/word/2015/wordml/symex" xmlns:wpg="http://schemas.microsoft.com/office/word/2010/wordprocessingGroup" xmlns:wpi="http://schemas.microsoft.com/office/word/2010/wordprocessingInk" xmlns:wne="http://schemas.microsoft.com/office/word/2006/wordml" xmlns:wps="http://schemas.microsoft.com/office/word/2010/wordprocessingShape" mc:Ignorable="w14 w15 w16se w16cid w16 w16cex w16sdtdh wp14">
-  <w:comment w:id="0" w:author="John Sw." w:date="2021-11-17T13:15:00Z" w:initials="JDS">
+  <w:comment w:id="0" w:author="John Swenson" w:date="2022-01-04T14:22:00Z" w:initials="JS">
     <w:p>
       <w:pPr>
         <w:pStyle w:val="CommentText"/>
+      </w:pPr>
+      <w:r>
         <w:rPr>
           <w:rStyle w:val="CommentReference"/>
         </w:rPr>
+        <w:annotationRef/>
+      </w:r>
+      <w:r>
+        <w:t>Prob going to want to change this is we go with an uninformative prior.</w:t>
+      </w:r>
+    </w:p>
+  </w:comment>
+  <w:comment w:id="1" w:author="John Swenson" w:date="2022-01-04T14:13:00Z" w:initials="JS">
+    <w:p>
+      <w:pPr>
+        <w:pStyle w:val="CommentText"/>
       </w:pPr>
       <w:r>
         <w:rPr>
           <w:rStyle w:val="CommentReference"/>
         </w:rPr>
-        <w:t xml:space="preserve">Hi </w:t>
-      </w:r>
+        <w:annotationRef/>
+      </w:r>
+      <w:r>
+        <w:t xml:space="preserve">Not sure where to specify this, since it was derived external to the model from multiple simulations of a Leslie matrix … </w:t>
+      </w:r>
+    </w:p>
+  </w:comment>
+  <w:comment w:id="48" w:author="Charlotte Boyd" w:date="2021-12-29T15:04:00Z" w:initials="CB">
+    <w:p>
+      <w:pPr>
+        <w:pStyle w:val="CommentText"/>
+      </w:pPr>
       <w:r>
         <w:rPr>
           <w:rStyle w:val="CommentReference"/>
         </w:rPr>
-        <w:t>Charlotte</w:t>
-      </w:r>
-      <w:r>
-        <w:rPr>
-          <w:rStyle w:val="CommentReference"/>
-        </w:rPr>
-        <w:t xml:space="preserve">, </w:t>
-      </w:r>
-    </w:p>
-    <w:p>
-      <w:pPr>
-        <w:pStyle w:val="CommentText"/>
-        <w:rPr>
-          <w:rStyle w:val="CommentReference"/>
-        </w:rPr>
-      </w:pPr>
-    </w:p>
-    <w:p>
-      <w:pPr>
-        <w:pStyle w:val="CommentText"/>
-        <w:rPr>
-          <w:rStyle w:val="CommentReference"/>
-        </w:rPr>
-      </w:pPr>
-      <w:r>
-        <w:rPr>
-          <w:rStyle w:val="CommentReference"/>
-        </w:rPr>
         <w:annotationRef/>
       </w:r>
       <w:r>
-        <w:rPr>
-          <w:rStyle w:val="CommentReference"/>
-        </w:rPr>
-        <w:t>Thanks for giving this a look. This is the first time I’ve ever written a model equation without just copying it from another source. What am I missing</w:t>
-      </w:r>
-      <w:r>
-        <w:rPr>
-          <w:rStyle w:val="CommentReference"/>
-        </w:rPr>
-        <w:t xml:space="preserve"> in these equations</w:t>
-      </w:r>
-      <w:r>
-        <w:rPr>
-          <w:rStyle w:val="CommentReference"/>
-        </w:rPr>
-        <w:t>, or what have I mis-specified?</w:t>
-      </w:r>
-    </w:p>
-    <w:p>
-      <w:pPr>
-        <w:pStyle w:val="CommentText"/>
-        <w:rPr>
-          <w:rStyle w:val="CommentReference"/>
-        </w:rPr>
-      </w:pPr>
-    </w:p>
-    <w:p>
-      <w:pPr>
-        <w:pStyle w:val="CommentText"/>
-        <w:rPr>
-          <w:rStyle w:val="CommentReference"/>
-        </w:rPr>
-      </w:pPr>
-      <w:r>
-        <w:rPr>
-          <w:rStyle w:val="CommentReference"/>
-        </w:rPr>
-        <w:t>The model code can be found on GitHub here:</w:t>
-      </w:r>
-    </w:p>
-    <w:p>
-      <w:pPr>
-        <w:pStyle w:val="CommentText"/>
-        <w:rPr>
-          <w:rStyle w:val="CommentReference"/>
-          <w:rFonts w:ascii="Consolas" w:hAnsi="Consolas"/>
-        </w:rPr>
-      </w:pPr>
-      <w:proofErr w:type="spellStart"/>
-      <w:r>
-        <w:rPr>
-          <w:rStyle w:val="CommentReference"/>
-          <w:rFonts w:ascii="Consolas" w:hAnsi="Consolas"/>
-        </w:rPr>
-        <w:t>01_MAIN_scripts</w:t>
-      </w:r>
-      <w:proofErr w:type="spellEnd"/>
-      <w:r>
-        <w:rPr>
-          <w:rStyle w:val="CommentReference"/>
-          <w:rFonts w:ascii="Consolas" w:hAnsi="Consolas"/>
-        </w:rPr>
-        <w:t>/</w:t>
-      </w:r>
-      <w:r>
-        <w:rPr>
-          <w:rFonts w:ascii="Consolas" w:hAnsi="Consolas"/>
-        </w:rPr>
-        <w:t xml:space="preserve"> </w:t>
-      </w:r>
-      <w:proofErr w:type="spellStart"/>
-      <w:r>
-        <w:rPr>
-          <w:rStyle w:val="CommentReference"/>
-          <w:rFonts w:ascii="Consolas" w:hAnsi="Consolas"/>
-        </w:rPr>
-        <w:t>base_simulation_and_</w:t>
-      </w:r>
-      <w:proofErr w:type="gramStart"/>
-      <w:r>
-        <w:rPr>
-          <w:rStyle w:val="CommentReference"/>
-          <w:rFonts w:ascii="Consolas" w:hAnsi="Consolas"/>
-        </w:rPr>
-        <w:t>model.R</w:t>
-      </w:r>
-      <w:proofErr w:type="spellEnd"/>
-      <w:proofErr w:type="gramEnd"/>
-    </w:p>
-    <w:p>
-      <w:pPr>
-        <w:pStyle w:val="CommentText"/>
-        <w:rPr>
-          <w:rStyle w:val="CommentReference"/>
-          <w:rFonts w:ascii="Consolas" w:hAnsi="Consolas"/>
-        </w:rPr>
-      </w:pPr>
-    </w:p>
-    <w:p>
-      <w:pPr>
-        <w:pStyle w:val="CommentText"/>
-      </w:pPr>
-      <w:r>
-        <w:rPr>
-          <w:rStyle w:val="CommentReference"/>
-        </w:rPr>
-        <w:t>The JAGS code starts at line 200.</w:t>
-      </w:r>
-    </w:p>
-  </w:comment>
-  <w:comment w:id="2" w:author="John Sw." w:date="2021-11-17T12:35:00Z" w:initials="JDS">
-    <w:p>
-      <w:pPr>
-        <w:pStyle w:val="CommentText"/>
-      </w:pPr>
-      <w:r>
-        <w:rPr>
-          <w:rStyle w:val="CommentReference"/>
-        </w:rPr>
-        <w:annotationRef/>
-      </w:r>
-      <w:r>
-        <w:t>Notes JAGS takes precision</w:t>
-      </w:r>
-      <w:r>
-        <w:t xml:space="preserve"> (tau)</w:t>
-      </w:r>
-      <w:r>
-        <w:t xml:space="preserve"> instead of SD for the normal distribution. </w:t>
-      </w:r>
-    </w:p>
-    <w:p>
-      <w:pPr>
-        <w:pStyle w:val="CommentText"/>
-      </w:pPr>
-      <w:r>
-        <w:t xml:space="preserve">This number is the SD, but in the </w:t>
-      </w:r>
-      <w:r>
-        <w:t xml:space="preserve">JAGS </w:t>
-      </w:r>
-      <w:r>
-        <w:t xml:space="preserve">code, it is specified as </w:t>
-      </w:r>
-      <w:proofErr w:type="spellStart"/>
-      <w:r>
-        <w:t>1e</w:t>
-      </w:r>
-      <w:proofErr w:type="spellEnd"/>
-      <w:r>
-        <w:t>-6</w:t>
-      </w:r>
-      <w:r>
-        <w:t xml:space="preserve">. Ben Marcy-Quay in his </w:t>
-      </w:r>
-      <w:proofErr w:type="spellStart"/>
-      <w:r>
-        <w:t>CKMR</w:t>
-      </w:r>
-      <w:proofErr w:type="spellEnd"/>
-      <w:r>
-        <w:t xml:space="preserve"> paper tried several different priors and found this to be the least informative.</w:t>
-      </w:r>
-    </w:p>
-  </w:comment>
-  <w:comment w:id="1" w:author="John Sw." w:date="2021-11-17T13:17:00Z" w:initials="JDS">
-    <w:p>
-      <w:pPr>
-        <w:pStyle w:val="CommentText"/>
-      </w:pPr>
-      <w:r>
-        <w:rPr>
-          <w:rStyle w:val="CommentReference"/>
-        </w:rPr>
-        <w:annotationRef/>
-      </w:r>
-      <w:r>
-        <w:t>Uninformative priors (for now)</w:t>
+        <w:t xml:space="preserve">Probably worth changing this to something </w:t>
+      </w:r>
+      <w:r>
+        <w:t>closer to “estimation year”</w:t>
       </w:r>
     </w:p>
   </w:comment>
@@ -1097,32 +3433,35 @@
 
 <file path=word/commentsExtended.xml><?xml version="1.0" encoding="utf-8"?>
 <w15:commentsEx xmlns:wpc="http://schemas.microsoft.com/office/word/2010/wordprocessingCanvas" xmlns:cx="http://schemas.microsoft.com/office/drawing/2014/chartex" xmlns:cx1="http://schemas.microsoft.com/office/drawing/2015/9/8/chartex" xmlns:cx2="http://schemas.microsoft.com/office/drawing/2015/10/21/chartex" xmlns:cx3="http://schemas.microsoft.com/office/drawing/2016/5/9/chartex" xmlns:cx4="http://schemas.microsoft.com/office/drawing/2016/5/10/chartex" xmlns:cx5="http://schemas.microsoft.com/office/drawing/2016/5/11/chartex" xmlns:cx6="http://schemas.microsoft.com/office/drawing/2016/5/12/chartex" xmlns:cx7="http://schemas.microsoft.com/office/drawing/2016/5/13/chartex" xmlns:cx8="http://schemas.microsoft.com/office/drawing/2016/5/14/chartex" xmlns:mc="http://schemas.openxmlformats.org/markup-compatibility/2006" xmlns:aink="http://schemas.microsoft.com/office/drawing/2016/ink" xmlns:am3d="http://schemas.microsoft.com/office/drawing/2017/model3d" xmlns:o="urn:schemas-microsoft-com:office:office" xmlns:r="http://schemas.openxmlformats.org/officeDocument/2006/relationships" xmlns:m="http://schemas.openxmlformats.org/officeDocument/2006/math" xmlns:v="urn:schemas-microsoft-com:vml" xmlns:wp14="http://schemas.microsoft.com/office/word/2010/wordprocessingDrawing" xmlns:wp="http://schemas.openxmlformats.org/drawingml/2006/wordprocessingDrawing" xmlns:w10="urn:schemas-microsoft-com:office:word" xmlns:w="http://schemas.openxmlformats.org/wordprocessingml/2006/main" xmlns:w14="http://schemas.microsoft.com/office/word/2010/wordml" xmlns:w15="http://schemas.microsoft.com/office/word/2012/wordml" xmlns:w16cex="http://schemas.microsoft.com/office/word/2018/wordml/cex" xmlns:w16cid="http://schemas.microsoft.com/office/word/2016/wordml/cid" xmlns:w16="http://schemas.microsoft.com/office/word/2018/wordml" xmlns:w16sdtdh="http://schemas.microsoft.com/office/word/2020/wordml/sdtdatahash" xmlns:w16se="http://schemas.microsoft.com/office/word/2015/wordml/symex" xmlns:wpg="http://schemas.microsoft.com/office/word/2010/wordprocessingGroup" xmlns:wpi="http://schemas.microsoft.com/office/word/2010/wordprocessingInk" xmlns:wne="http://schemas.microsoft.com/office/word/2006/wordml" xmlns:wps="http://schemas.microsoft.com/office/word/2010/wordprocessingShape" mc:Ignorable="w14 w15 w16se w16cid w16 w16cex w16sdtdh wp14">
-  <w15:commentEx w15:paraId="3E5401E8" w15:done="0"/>
-  <w15:commentEx w15:paraId="259229C9" w15:done="0"/>
-  <w15:commentEx w15:paraId="4E3163E2" w15:done="0"/>
+  <w15:commentEx w15:paraId="77588B9E" w15:done="0"/>
+  <w15:commentEx w15:paraId="36B494A7" w15:done="0"/>
+  <w15:commentEx w15:paraId="2D5D13CE" w15:done="0"/>
 </w15:commentsEx>
 </file>
 
 <file path=word/commentsExtensible.xml><?xml version="1.0" encoding="utf-8"?>
 <w16cex:commentsExtensible xmlns:wpc="http://schemas.microsoft.com/office/word/2010/wordprocessingCanvas" xmlns:cx="http://schemas.microsoft.com/office/drawing/2014/chartex" xmlns:cx1="http://schemas.microsoft.com/office/drawing/2015/9/8/chartex" xmlns:cx2="http://schemas.microsoft.com/office/drawing/2015/10/21/chartex" xmlns:cx3="http://schemas.microsoft.com/office/drawing/2016/5/9/chartex" xmlns:cx4="http://schemas.microsoft.com/office/drawing/2016/5/10/chartex" xmlns:cx5="http://schemas.microsoft.com/office/drawing/2016/5/11/chartex" xmlns:cx6="http://schemas.microsoft.com/office/drawing/2016/5/12/chartex" xmlns:cx7="http://schemas.microsoft.com/office/drawing/2016/5/13/chartex" xmlns:cx8="http://schemas.microsoft.com/office/drawing/2016/5/14/chartex" xmlns:mc="http://schemas.openxmlformats.org/markup-compatibility/2006" xmlns:aink="http://schemas.microsoft.com/office/drawing/2016/ink" xmlns:am3d="http://schemas.microsoft.com/office/drawing/2017/model3d" xmlns:o="urn:schemas-microsoft-com:office:office" xmlns:r="http://schemas.openxmlformats.org/officeDocument/2006/relationships" xmlns:m="http://schemas.openxmlformats.org/officeDocument/2006/math" xmlns:v="urn:schemas-microsoft-com:vml" xmlns:wp14="http://schemas.microsoft.com/office/word/2010/wordprocessingDrawing" xmlns:wp="http://schemas.openxmlformats.org/drawingml/2006/wordprocessingDrawing" xmlns:w10="urn:schemas-microsoft-com:office:word" xmlns:w="http://schemas.openxmlformats.org/wordprocessingml/2006/main" xmlns:w14="http://schemas.microsoft.com/office/word/2010/wordml" xmlns:w15="http://schemas.microsoft.com/office/word/2012/wordml" xmlns:w16cex="http://schemas.microsoft.com/office/word/2018/wordml/cex" xmlns:w16cid="http://schemas.microsoft.com/office/word/2016/wordml/cid" xmlns:w16="http://schemas.microsoft.com/office/word/2018/wordml" xmlns:w16sdtdh="http://schemas.microsoft.com/office/word/2020/wordml/sdtdatahash" xmlns:w16se="http://schemas.microsoft.com/office/word/2015/wordml/symex" xmlns:wpg="http://schemas.microsoft.com/office/word/2010/wordprocessingGroup" xmlns:wpi="http://schemas.microsoft.com/office/word/2010/wordprocessingInk" xmlns:wne="http://schemas.microsoft.com/office/word/2006/wordml" xmlns:wps="http://schemas.microsoft.com/office/word/2010/wordprocessingShape" mc:Ignorable="w14 w15 w16se w16cid w16 w16cex w16sdtdh wp14">
-  <w16cex:commentExtensible w16cex:durableId="253F7ED5" w16cex:dateUtc="2021-11-17T18:15:00Z"/>
-  <w16cex:commentExtensible w16cex:durableId="253F75AF" w16cex:dateUtc="2021-11-17T17:35:00Z"/>
-  <w16cex:commentExtensible w16cex:durableId="253F7F81" w16cex:dateUtc="2021-11-17T18:17:00Z"/>
+  <w16cex:commentExtensible w16cex:durableId="257ED68A" w16cex:dateUtc="2022-01-04T19:22:00Z"/>
+  <w16cex:commentExtensible w16cex:durableId="257ED497" w16cex:dateUtc="2022-01-04T19:13:00Z"/>
+  <w16cex:commentExtensible w16cex:durableId="2576CD56" w16cex:dateUtc="2021-12-29T20:04:00Z"/>
 </w16cex:commentsExtensible>
 </file>
 
 <file path=word/commentsIds.xml><?xml version="1.0" encoding="utf-8"?>
 <w16cid:commentsIds xmlns:wpc="http://schemas.microsoft.com/office/word/2010/wordprocessingCanvas" xmlns:cx="http://schemas.microsoft.com/office/drawing/2014/chartex" xmlns:cx1="http://schemas.microsoft.com/office/drawing/2015/9/8/chartex" xmlns:cx2="http://schemas.microsoft.com/office/drawing/2015/10/21/chartex" xmlns:cx3="http://schemas.microsoft.com/office/drawing/2016/5/9/chartex" xmlns:cx4="http://schemas.microsoft.com/office/drawing/2016/5/10/chartex" xmlns:cx5="http://schemas.microsoft.com/office/drawing/2016/5/11/chartex" xmlns:cx6="http://schemas.microsoft.com/office/drawing/2016/5/12/chartex" xmlns:cx7="http://schemas.microsoft.com/office/drawing/2016/5/13/chartex" xmlns:cx8="http://schemas.microsoft.com/office/drawing/2016/5/14/chartex" xmlns:mc="http://schemas.openxmlformats.org/markup-compatibility/2006" xmlns:aink="http://schemas.microsoft.com/office/drawing/2016/ink" xmlns:am3d="http://schemas.microsoft.com/office/drawing/2017/model3d" xmlns:o="urn:schemas-microsoft-com:office:office" xmlns:r="http://schemas.openxmlformats.org/officeDocument/2006/relationships" xmlns:m="http://schemas.openxmlformats.org/officeDocument/2006/math" xmlns:v="urn:schemas-microsoft-com:vml" xmlns:wp14="http://schemas.microsoft.com/office/word/2010/wordprocessingDrawing" xmlns:wp="http://schemas.openxmlformats.org/drawingml/2006/wordprocessingDrawing" xmlns:w10="urn:schemas-microsoft-com:office:word" xmlns:w="http://schemas.openxmlformats.org/wordprocessingml/2006/main" xmlns:w14="http://schemas.microsoft.com/office/word/2010/wordml" xmlns:w15="http://schemas.microsoft.com/office/word/2012/wordml" xmlns:w16cex="http://schemas.microsoft.com/office/word/2018/wordml/cex" xmlns:w16cid="http://schemas.microsoft.com/office/word/2016/wordml/cid" xmlns:w16="http://schemas.microsoft.com/office/word/2018/wordml" xmlns:w16sdtdh="http://schemas.microsoft.com/office/word/2020/wordml/sdtdatahash" xmlns:w16se="http://schemas.microsoft.com/office/word/2015/wordml/symex" xmlns:wpg="http://schemas.microsoft.com/office/word/2010/wordprocessingGroup" xmlns:wpi="http://schemas.microsoft.com/office/word/2010/wordprocessingInk" xmlns:wne="http://schemas.microsoft.com/office/word/2006/wordml" xmlns:wps="http://schemas.microsoft.com/office/word/2010/wordprocessingShape" mc:Ignorable="w14 w15 w16se w16cid w16 w16cex w16sdtdh wp14">
-  <w16cid:commentId w16cid:paraId="3E5401E8" w16cid:durableId="253F7ED5"/>
-  <w16cid:commentId w16cid:paraId="259229C9" w16cid:durableId="253F75AF"/>
-  <w16cid:commentId w16cid:paraId="4E3163E2" w16cid:durableId="253F7F81"/>
+  <w16cid:commentId w16cid:paraId="77588B9E" w16cid:durableId="257ED68A"/>
+  <w16cid:commentId w16cid:paraId="36B494A7" w16cid:durableId="257ED497"/>
+  <w16cid:commentId w16cid:paraId="2D5D13CE" w16cid:durableId="2576CD56"/>
 </w16cid:commentsIds>
 </file>
 
 <file path=word/people.xml><?xml version="1.0" encoding="utf-8"?>
 <w15:people xmlns:wpc="http://schemas.microsoft.com/office/word/2010/wordprocessingCanvas" xmlns:cx="http://schemas.microsoft.com/office/drawing/2014/chartex" xmlns:cx1="http://schemas.microsoft.com/office/drawing/2015/9/8/chartex" xmlns:cx2="http://schemas.microsoft.com/office/drawing/2015/10/21/chartex" xmlns:cx3="http://schemas.microsoft.com/office/drawing/2016/5/9/chartex" xmlns:cx4="http://schemas.microsoft.com/office/drawing/2016/5/10/chartex" xmlns:cx5="http://schemas.microsoft.com/office/drawing/2016/5/11/chartex" xmlns:cx6="http://schemas.microsoft.com/office/drawing/2016/5/12/chartex" xmlns:cx7="http://schemas.microsoft.com/office/drawing/2016/5/13/chartex" xmlns:cx8="http://schemas.microsoft.com/office/drawing/2016/5/14/chartex" xmlns:mc="http://schemas.openxmlformats.org/markup-compatibility/2006" xmlns:aink="http://schemas.microsoft.com/office/drawing/2016/ink" xmlns:am3d="http://schemas.microsoft.com/office/drawing/2017/model3d" xmlns:o="urn:schemas-microsoft-com:office:office" xmlns:r="http://schemas.openxmlformats.org/officeDocument/2006/relationships" xmlns:m="http://schemas.openxmlformats.org/officeDocument/2006/math" xmlns:v="urn:schemas-microsoft-com:vml" xmlns:wp14="http://schemas.microsoft.com/office/word/2010/wordprocessingDrawing" xmlns:wp="http://schemas.openxmlformats.org/drawingml/2006/wordprocessingDrawing" xmlns:w10="urn:schemas-microsoft-com:office:word" xmlns:w="http://schemas.openxmlformats.org/wordprocessingml/2006/main" xmlns:w14="http://schemas.microsoft.com/office/word/2010/wordml" xmlns:w15="http://schemas.microsoft.com/office/word/2012/wordml" xmlns:w16cex="http://schemas.microsoft.com/office/word/2018/wordml/cex" xmlns:w16cid="http://schemas.microsoft.com/office/word/2016/wordml/cid" xmlns:w16="http://schemas.microsoft.com/office/word/2018/wordml" xmlns:w16sdtdh="http://schemas.microsoft.com/office/word/2020/wordml/sdtdatahash" xmlns:w16se="http://schemas.microsoft.com/office/word/2015/wordml/symex" xmlns:wpg="http://schemas.microsoft.com/office/word/2010/wordprocessingGroup" xmlns:wpi="http://schemas.microsoft.com/office/word/2010/wordprocessingInk" xmlns:wne="http://schemas.microsoft.com/office/word/2006/wordml" xmlns:wps="http://schemas.microsoft.com/office/word/2010/wordprocessingShape" mc:Ignorable="w14 w15 w16se w16cid w16 w16cex w16sdtdh wp14">
-  <w15:person w15:author="John Sw.">
-    <w15:presenceInfo w15:providerId="None" w15:userId="John Sw."/>
+  <w15:person w15:author="John Swenson">
+    <w15:presenceInfo w15:providerId="None" w15:userId="John Swenson"/>
+  </w15:person>
+  <w15:person w15:author="Charlotte Boyd">
+    <w15:presenceInfo w15:providerId="None" w15:userId="Charlotte Boyd"/>
   </w15:person>
 </w15:people>
 </file>
@@ -1544,6 +3883,28 @@
       <w:szCs w:val="28"/>
     </w:rPr>
   </w:style>
+  <w:style w:type="paragraph" w:styleId="Heading2">
+    <w:name w:val="heading 2"/>
+    <w:basedOn w:val="Normal"/>
+    <w:next w:val="Normal"/>
+    <w:link w:val="Heading2Char"/>
+    <w:uiPriority w:val="9"/>
+    <w:unhideWhenUsed/>
+    <w:qFormat/>
+    <w:rsid w:val="00B30AB2"/>
+    <w:pPr>
+      <w:keepNext/>
+      <w:keepLines/>
+      <w:spacing w:before="40" w:after="0"/>
+      <w:outlineLvl w:val="1"/>
+    </w:pPr>
+    <w:rPr>
+      <w:rFonts w:asciiTheme="majorHAnsi" w:eastAsiaTheme="majorEastAsia" w:hAnsiTheme="majorHAnsi" w:cstheme="majorBidi"/>
+      <w:color w:val="2F5496" w:themeColor="accent1" w:themeShade="BF"/>
+      <w:sz w:val="26"/>
+      <w:szCs w:val="26"/>
+    </w:rPr>
+  </w:style>
   <w:style w:type="character" w:default="1" w:styleId="DefaultParagraphFont">
     <w:name w:val="Default Paragraph Font"/>
     <w:uiPriority w:val="1"/>
@@ -1657,6 +4018,29 @@
       <w:rFonts w:ascii="Garamond" w:eastAsiaTheme="minorEastAsia" w:hAnsi="Garamond"/>
       <w:sz w:val="28"/>
       <w:szCs w:val="28"/>
+    </w:rPr>
+  </w:style>
+  <w:style w:type="paragraph" w:styleId="Revision">
+    <w:name w:val="Revision"/>
+    <w:hidden/>
+    <w:uiPriority w:val="99"/>
+    <w:semiHidden/>
+    <w:rsid w:val="00FF5DF3"/>
+    <w:pPr>
+      <w:spacing w:after="0" w:line="240" w:lineRule="auto"/>
+    </w:pPr>
+  </w:style>
+  <w:style w:type="character" w:customStyle="1" w:styleId="Heading2Char">
+    <w:name w:val="Heading 2 Char"/>
+    <w:basedOn w:val="DefaultParagraphFont"/>
+    <w:link w:val="Heading2"/>
+    <w:uiPriority w:val="9"/>
+    <w:rsid w:val="00B30AB2"/>
+    <w:rPr>
+      <w:rFonts w:asciiTheme="majorHAnsi" w:eastAsiaTheme="majorEastAsia" w:hAnsiTheme="majorHAnsi" w:cstheme="majorBidi"/>
+      <w:color w:val="2F5496" w:themeColor="accent1" w:themeShade="BF"/>
+      <w:sz w:val="26"/>
+      <w:szCs w:val="26"/>
     </w:rPr>
   </w:style>
 </w:styles>

</xml_diff>